<commit_message>
- [RM] Update to Room Management manual
</commit_message>
<xml_diff>
--- a/com.centralaz.RoomManagement/Room Management v1.3.0.docx
+++ b/com.centralaz.RoomManagement/Room Management v1.3.0.docx
@@ -1,6 +1,6 @@
 
 <file path=word/document.xml><?xml version="1.0" encoding="utf-8"?>
-<w:document xmlns:wpc="http://schemas.microsoft.com/office/word/2010/wordprocessingCanvas" xmlns:cx="http://schemas.microsoft.com/office/drawing/2014/chartex" xmlns:cx1="http://schemas.microsoft.com/office/drawing/2015/9/8/chartex" xmlns:mc="http://schemas.openxmlformats.org/markup-compatibility/2006" xmlns:o="urn:schemas-microsoft-com:office:office" xmlns:r="http://schemas.openxmlformats.org/officeDocument/2006/relationships" xmlns:m="http://schemas.openxmlformats.org/officeDocument/2006/math" xmlns:v="urn:schemas-microsoft-com:vml" xmlns:wp14="http://schemas.microsoft.com/office/word/2010/wordprocessingDrawing" xmlns:wp="http://schemas.openxmlformats.org/drawingml/2006/wordprocessingDrawing" xmlns:w10="urn:schemas-microsoft-com:office:word" xmlns:w="http://schemas.openxmlformats.org/wordprocessingml/2006/main" xmlns:w14="http://schemas.microsoft.com/office/word/2010/wordml" xmlns:w15="http://schemas.microsoft.com/office/word/2012/wordml" xmlns:w16se="http://schemas.microsoft.com/office/word/2015/wordml/symex" xmlns:wpg="http://schemas.microsoft.com/office/word/2010/wordprocessingGroup" xmlns:wpi="http://schemas.microsoft.com/office/word/2010/wordprocessingInk" xmlns:wne="http://schemas.microsoft.com/office/word/2006/wordml" xmlns:wps="http://schemas.microsoft.com/office/word/2010/wordprocessingShape" mc:Ignorable="w14 w15 w16se wp14">
+<w:document xmlns:wpc="http://schemas.microsoft.com/office/word/2010/wordprocessingCanvas" xmlns:cx="http://schemas.microsoft.com/office/drawing/2014/chartex" xmlns:cx1="http://schemas.microsoft.com/office/drawing/2015/9/8/chartex" xmlns:cx2="http://schemas.microsoft.com/office/drawing/2015/10/21/chartex" xmlns:cx3="http://schemas.microsoft.com/office/drawing/2016/5/9/chartex" xmlns:cx4="http://schemas.microsoft.com/office/drawing/2016/5/10/chartex" xmlns:cx5="http://schemas.microsoft.com/office/drawing/2016/5/11/chartex" xmlns:cx6="http://schemas.microsoft.com/office/drawing/2016/5/12/chartex" xmlns:cx7="http://schemas.microsoft.com/office/drawing/2016/5/13/chartex" xmlns:cx8="http://schemas.microsoft.com/office/drawing/2016/5/14/chartex" xmlns:mc="http://schemas.openxmlformats.org/markup-compatibility/2006" xmlns:aink="http://schemas.microsoft.com/office/drawing/2016/ink" xmlns:am3d="http://schemas.microsoft.com/office/drawing/2017/model3d" xmlns:o="urn:schemas-microsoft-com:office:office" xmlns:r="http://schemas.openxmlformats.org/officeDocument/2006/relationships" xmlns:m="http://schemas.openxmlformats.org/officeDocument/2006/math" xmlns:v="urn:schemas-microsoft-com:vml" xmlns:wp14="http://schemas.microsoft.com/office/word/2010/wordprocessingDrawing" xmlns:wp="http://schemas.openxmlformats.org/drawingml/2006/wordprocessingDrawing" xmlns:w10="urn:schemas-microsoft-com:office:word" xmlns:w="http://schemas.openxmlformats.org/wordprocessingml/2006/main" xmlns:w14="http://schemas.microsoft.com/office/word/2010/wordml" xmlns:w15="http://schemas.microsoft.com/office/word/2012/wordml" xmlns:w16cid="http://schemas.microsoft.com/office/word/2016/wordml/cid" xmlns:w16se="http://schemas.microsoft.com/office/word/2015/wordml/symex" xmlns:wpg="http://schemas.microsoft.com/office/word/2010/wordprocessingGroup" xmlns:wpi="http://schemas.microsoft.com/office/word/2010/wordprocessingInk" xmlns:wne="http://schemas.microsoft.com/office/word/2006/wordml" xmlns:wps="http://schemas.microsoft.com/office/word/2010/wordprocessingShape" mc:Ignorable="w14 w15 w16se w16cid wp14">
   <w:body>
     <w:p>
       <w:pPr>
@@ -78,12 +78,32 @@
       <w:r>
         <w:br/>
       </w:r>
+      <w:bookmarkStart w:id="0" w:name="_GoBack"/>
+      <w:bookmarkEnd w:id="0"/>
+      <w:del w:id="1" w:author="Taylor Cavaletto" w:date="2018-09-14T09:47:00Z">
+        <w:r>
+          <w:rPr>
+            <w:color w:val="5B9BD5" w:themeColor="accent1"/>
+            <w:sz w:val="18"/>
+          </w:rPr>
+          <w:delText>www</w:delText>
+        </w:r>
+      </w:del>
+      <w:ins w:id="2" w:author="Taylor Cavaletto" w:date="2018-09-14T09:46:00Z">
+        <w:r>
+          <w:rPr>
+            <w:color w:val="5B9BD5" w:themeColor="accent1"/>
+            <w:sz w:val="18"/>
+          </w:rPr>
+          <w:t>rock</w:t>
+        </w:r>
+      </w:ins>
       <w:r>
         <w:rPr>
           <w:color w:val="5B9BD5" w:themeColor="accent1"/>
           <w:sz w:val="18"/>
         </w:rPr>
-        <w:t>www.bemaservices.com</w:t>
+        <w:t>.bemaservices.com</w:t>
       </w:r>
     </w:p>
     <w:p>
@@ -100,10 +120,10 @@
         <w:pStyle w:val="Subtitle"/>
         <w:jc w:val="center"/>
         <w:rPr>
-          <w:del w:id="0" w:author="Nick Airdo" w:date="2018-09-10T19:13:00Z"/>
-        </w:rPr>
-      </w:pPr>
-      <w:del w:id="1" w:author="Nick Airdo" w:date="2018-09-10T19:13:00Z">
+          <w:del w:id="3" w:author="Nick Airdo" w:date="2018-09-10T19:13:00Z"/>
+        </w:rPr>
+      </w:pPr>
+      <w:del w:id="4" w:author="Nick Airdo" w:date="2018-09-10T19:13:00Z">
         <w:r>
           <w:delText>Central Christian Church</w:delText>
         </w:r>
@@ -130,10 +150,10 @@
         <w:pStyle w:val="Subtitle"/>
         <w:jc w:val="center"/>
         <w:rPr>
-          <w:del w:id="2" w:author="Nick Airdo" w:date="2018-09-10T19:13:00Z"/>
-        </w:rPr>
-      </w:pPr>
-      <w:del w:id="3" w:author="Nick Airdo" w:date="2018-09-10T19:13:00Z">
+          <w:del w:id="5" w:author="Nick Airdo" w:date="2018-09-10T19:13:00Z"/>
+        </w:rPr>
+      </w:pPr>
+      <w:del w:id="6" w:author="Nick Airdo" w:date="2018-09-10T19:13:00Z">
         <w:r>
           <w:delText xml:space="preserve">&amp; </w:delText>
         </w:r>
@@ -144,11 +164,11 @@
         <w:pStyle w:val="Subtitle"/>
         <w:jc w:val="center"/>
         <w:rPr>
-          <w:del w:id="4" w:author="Nick Airdo" w:date="2018-09-10T19:13:00Z"/>
+          <w:del w:id="7" w:author="Nick Airdo" w:date="2018-09-10T19:13:00Z"/>
           <w:color w:val="5B9BD5" w:themeColor="accent1"/>
         </w:rPr>
       </w:pPr>
-      <w:del w:id="5" w:author="Nick Airdo" w:date="2018-09-10T19:13:00Z">
+      <w:del w:id="8" w:author="Nick Airdo" w:date="2018-09-10T19:13:00Z">
         <w:r>
           <w:delText>Bricks and Mortar</w:delText>
         </w:r>
@@ -176,12 +196,12 @@
       </w:r>
     </w:p>
     <w:p>
-      <w:del w:id="6" w:author="Taylor Cavaletto" w:date="2018-09-10T13:31:00Z">
+      <w:del w:id="9" w:author="Taylor Cavaletto" w:date="2018-09-10T13:31:00Z">
         <w:r>
           <w:delText>So</w:delText>
         </w:r>
       </w:del>
-      <w:ins w:id="7" w:author="Taylor Cavaletto" w:date="2018-09-10T13:31:00Z">
+      <w:ins w:id="10" w:author="Taylor Cavaletto" w:date="2018-09-10T13:31:00Z">
         <w:r>
           <w:t>So,</w:t>
         </w:r>
@@ -518,7 +538,7 @@
         </w:rPr>
         <w:t xml:space="preserve">There are several configurable settings for the printable reports in the block settings. For example, you can change the logo that appears in the printed reports. You can also choose which template to use when </w:t>
       </w:r>
-      <w:del w:id="8" w:author="Taylor Cavaletto" w:date="2018-09-10T13:31:00Z">
+      <w:del w:id="11" w:author="Taylor Cavaletto" w:date="2018-09-10T13:31:00Z">
         <w:r>
           <w:rPr>
             <w:rStyle w:val="NoteCallout1Char"/>
@@ -526,7 +546,7 @@
           <w:delText>printing, or</w:delText>
         </w:r>
       </w:del>
-      <w:ins w:id="9" w:author="Taylor Cavaletto" w:date="2018-09-10T13:31:00Z">
+      <w:ins w:id="12" w:author="Taylor Cavaletto" w:date="2018-09-10T13:31:00Z">
         <w:r>
           <w:rPr>
             <w:rStyle w:val="NoteCallout1Char"/>
@@ -1452,7 +1472,11 @@
         <w:t xml:space="preserve"> </w:t>
       </w:r>
       <w:r>
-        <w:t>reservation, grayed-out items typically indicate the location is already reserved – either directly or indirectly.  For example, if an entire campus has already been reserved, all the buildings and rooms under that campus will be grayed-out.  In this case, selecting a room will provide a message indicating where the reservation conflict exists.</w:t>
+        <w:t xml:space="preserve">reservation, grayed-out items typically indicate the location is already reserved – either directly or indirectly.  For example, if an entire campus has already been </w:t>
+      </w:r>
+      <w:r>
+        <w:lastRenderedPageBreak/>
+        <w:t>reserved, all the buildings and rooms under that campus will be grayed-out.  In this case, selecting a room will provide a message indicating where the reservation conflict exists.</w:t>
       </w:r>
       <w:r>
         <w:t xml:space="preserve"> (as of v1.2.0)</w:t>
@@ -1582,6 +1606,7 @@
         <w:pageBreakBefore/>
       </w:pPr>
       <w:r>
+        <w:lastRenderedPageBreak/>
         <w:t>Search Reservations Page</w:t>
       </w:r>
     </w:p>
@@ -1661,6 +1686,7 @@
         <w:pStyle w:val="Heading2"/>
       </w:pPr>
       <w:r>
+        <w:lastRenderedPageBreak/>
         <w:t>Available Resources Page</w:t>
       </w:r>
     </w:p>
@@ -1774,6 +1800,7 @@
         <w:pageBreakBefore/>
       </w:pPr>
       <w:r>
+        <w:lastRenderedPageBreak/>
         <w:t>Admin Tools</w:t>
       </w:r>
     </w:p>
@@ -1910,6 +1937,7 @@
         <w:pageBreakBefore/>
       </w:pPr>
       <w:r>
+        <w:lastRenderedPageBreak/>
         <w:t>Resource Detail</w:t>
       </w:r>
     </w:p>
@@ -2059,7 +2087,15 @@
         <w:t xml:space="preserve">Campus: </w:t>
       </w:r>
       <w:r>
-        <w:t>If this resource is on a particular campus, specify the campus here.</w:t>
+        <w:t xml:space="preserve">If this resource is on a </w:t>
+      </w:r>
+      <w:proofErr w:type="gramStart"/>
+      <w:r>
+        <w:t>particular campus</w:t>
+      </w:r>
+      <w:proofErr w:type="gramEnd"/>
+      <w:r>
+        <w:t>, specify the campus here.</w:t>
       </w:r>
     </w:p>
     <w:p>
@@ -2151,6 +2187,7 @@
         <w:pStyle w:val="Heading2"/>
       </w:pPr>
       <w:r>
+        <w:lastRenderedPageBreak/>
         <w:t>Reservation Types</w:t>
       </w:r>
     </w:p>
@@ -2230,7 +2267,7 @@
           <w:numId w:val="20"/>
         </w:numPr>
         <w:rPr>
-          <w:ins w:id="10" w:author="Taylor Cavaletto" w:date="2018-09-10T13:41:00Z"/>
+          <w:ins w:id="13" w:author="Taylor Cavaletto" w:date="2018-09-10T13:41:00Z"/>
         </w:rPr>
       </w:pPr>
       <w:r>
@@ -2251,7 +2288,7 @@
           <w:numId w:val="20"/>
         </w:numPr>
         <w:rPr>
-          <w:del w:id="11" w:author="Taylor Cavaletto" w:date="2018-09-10T13:41:00Z"/>
+          <w:del w:id="14" w:author="Taylor Cavaletto" w:date="2018-09-10T13:41:00Z"/>
         </w:rPr>
       </w:pPr>
     </w:p>
@@ -2270,7 +2307,7 @@
       <w:pPr>
         <w:keepNext/>
         <w:rPr>
-          <w:ins w:id="12" w:author="Taylor Cavaletto" w:date="2018-09-10T13:35:00Z"/>
+          <w:ins w:id="15" w:author="Taylor Cavaletto" w:date="2018-09-10T13:35:00Z"/>
         </w:rPr>
       </w:pPr>
       <w:r>
@@ -2279,22 +2316,22 @@
       <w:r>
         <w:t>the settings for your reservation types</w:t>
       </w:r>
-      <w:ins w:id="13" w:author="Taylor Cavaletto" w:date="2018-09-10T13:34:00Z">
+      <w:ins w:id="16" w:author="Taylor Cavaletto" w:date="2018-09-10T13:34:00Z">
         <w:r>
           <w:t>, as well as edit security for them.</w:t>
         </w:r>
       </w:ins>
-      <w:ins w:id="14" w:author="Taylor Cavaletto" w:date="2018-09-10T16:07:00Z">
+      <w:ins w:id="17" w:author="Taylor Cavaletto" w:date="2018-09-10T16:07:00Z">
         <w:r>
           <w:t xml:space="preserve"> Editing security on a reservation type</w:t>
         </w:r>
       </w:ins>
-      <w:ins w:id="15" w:author="Taylor Cavaletto" w:date="2018-09-10T13:37:00Z">
+      <w:ins w:id="18" w:author="Taylor Cavaletto" w:date="2018-09-10T13:37:00Z">
         <w:r>
           <w:t xml:space="preserve"> focuses on who can edit the reservations, and works </w:t>
         </w:r>
       </w:ins>
-      <w:ins w:id="16" w:author="Taylor Cavaletto" w:date="2018-09-10T13:35:00Z">
+      <w:ins w:id="19" w:author="Taylor Cavaletto" w:date="2018-09-10T13:35:00Z">
         <w:r>
           <w:t>as follows:</w:t>
         </w:r>
@@ -2309,10 +2346,10 @@
           <w:numId w:val="21"/>
         </w:numPr>
         <w:rPr>
-          <w:ins w:id="17" w:author="Taylor Cavaletto" w:date="2018-09-10T13:36:00Z"/>
-        </w:rPr>
-      </w:pPr>
-      <w:ins w:id="18" w:author="Taylor Cavaletto" w:date="2018-09-10T13:36:00Z">
+          <w:ins w:id="20" w:author="Taylor Cavaletto" w:date="2018-09-10T13:36:00Z"/>
+        </w:rPr>
+      </w:pPr>
+      <w:ins w:id="21" w:author="Taylor Cavaletto" w:date="2018-09-10T13:36:00Z">
         <w:r>
           <w:rPr>
             <w:b/>
@@ -2323,7 +2360,7 @@
           <w:t xml:space="preserve"> A user can only view these reservations</w:t>
         </w:r>
       </w:ins>
-      <w:del w:id="19" w:author="Taylor Cavaletto" w:date="2018-09-10T13:34:00Z">
+      <w:del w:id="22" w:author="Taylor Cavaletto" w:date="2018-09-10T13:34:00Z">
         <w:r>
           <w:delText>.</w:delText>
         </w:r>
@@ -2338,10 +2375,10 @@
           <w:numId w:val="21"/>
         </w:numPr>
         <w:rPr>
-          <w:ins w:id="20" w:author="Taylor Cavaletto" w:date="2018-09-10T13:38:00Z"/>
-        </w:rPr>
-      </w:pPr>
-      <w:ins w:id="21" w:author="Taylor Cavaletto" w:date="2018-09-10T13:36:00Z">
+          <w:ins w:id="23" w:author="Taylor Cavaletto" w:date="2018-09-10T13:38:00Z"/>
+        </w:rPr>
+      </w:pPr>
+      <w:ins w:id="24" w:author="Taylor Cavaletto" w:date="2018-09-10T13:36:00Z">
         <w:r>
           <w:rPr>
             <w:b/>
@@ -2352,22 +2389,22 @@
           <w:t xml:space="preserve"> A user can create </w:t>
         </w:r>
       </w:ins>
-      <w:ins w:id="22" w:author="Taylor Cavaletto" w:date="2018-09-10T13:39:00Z">
+      <w:ins w:id="25" w:author="Taylor Cavaletto" w:date="2018-09-10T13:39:00Z">
         <w:r>
           <w:t>reservations but</w:t>
         </w:r>
       </w:ins>
-      <w:ins w:id="23" w:author="Taylor Cavaletto" w:date="2018-09-10T13:36:00Z">
+      <w:ins w:id="26" w:author="Taylor Cavaletto" w:date="2018-09-10T13:36:00Z">
         <w:r>
           <w:t xml:space="preserve"> can only edit reservations </w:t>
         </w:r>
       </w:ins>
-      <w:ins w:id="24" w:author="Taylor Cavaletto" w:date="2018-09-10T13:37:00Z">
+      <w:ins w:id="27" w:author="Taylor Cavaletto" w:date="2018-09-10T13:37:00Z">
         <w:r>
           <w:t xml:space="preserve">that they created or that they are the administrative contact </w:t>
         </w:r>
       </w:ins>
-      <w:ins w:id="25" w:author="Taylor Cavaletto" w:date="2018-09-10T13:38:00Z">
+      <w:ins w:id="28" w:author="Taylor Cavaletto" w:date="2018-09-10T13:38:00Z">
         <w:r>
           <w:t>for.</w:t>
         </w:r>
@@ -2381,13 +2418,13 @@
           <w:ilvl w:val="0"/>
           <w:numId w:val="21"/>
         </w:numPr>
-        <w:pPrChange w:id="26" w:author="Taylor Cavaletto" w:date="2018-09-10T13:36:00Z">
+        <w:pPrChange w:id="29" w:author="Taylor Cavaletto" w:date="2018-09-10T13:36:00Z">
           <w:pPr>
             <w:keepNext/>
           </w:pPr>
         </w:pPrChange>
       </w:pPr>
-      <w:ins w:id="27" w:author="Taylor Cavaletto" w:date="2018-09-10T13:38:00Z">
+      <w:ins w:id="30" w:author="Taylor Cavaletto" w:date="2018-09-10T13:38:00Z">
         <w:r>
           <w:rPr>
             <w:b/>
@@ -2398,24 +2435,26 @@
           <w:t>A user can edit any reservations of this</w:t>
         </w:r>
       </w:ins>
-      <w:ins w:id="28" w:author="Taylor Cavaletto" w:date="2018-09-10T13:39:00Z">
+      <w:ins w:id="31" w:author="Taylor Cavaletto" w:date="2018-09-10T13:39:00Z">
         <w:r>
-          <w:t xml:space="preserve"> type. By default, people in the Staff and </w:t>
-        </w:r>
-        <w:bookmarkStart w:id="29" w:name="_GoBack"/>
-        <w:r>
-          <w:t>Staff</w:t>
-        </w:r>
-        <w:bookmarkEnd w:id="29"/>
-        <w:r>
-          <w:t>-Like Security Roles have this level of access.</w:t>
+          <w:t xml:space="preserve"> type. By default, people in the Staff and Staff-Like Security Roles have this level of access</w:t>
         </w:r>
       </w:ins>
-    </w:p>
-    <w:p>
-      <w:pPr>
-        <w:rPr>
-          <w:ins w:id="30" w:author="Taylor Cavaletto" w:date="2018-09-10T14:38:00Z"/>
+      <w:ins w:id="32" w:author="Taylor Cavaletto" w:date="2018-09-14T07:26:00Z">
+        <w:r>
+          <w:t xml:space="preserve"> in order to maintain existing fu</w:t>
+        </w:r>
+      </w:ins>
+      <w:ins w:id="33" w:author="Taylor Cavaletto" w:date="2018-09-14T07:27:00Z">
+        <w:r>
+          <w:t>nctionality from previous versions.</w:t>
+        </w:r>
+      </w:ins>
+    </w:p>
+    <w:p>
+      <w:pPr>
+        <w:rPr>
+          <w:ins w:id="34" w:author="Taylor Cavaletto" w:date="2018-09-10T14:38:00Z"/>
         </w:rPr>
       </w:pPr>
     </w:p>
@@ -2424,6 +2463,7 @@
         <w:rPr>
           <w:noProof/>
         </w:rPr>
+        <w:lastRenderedPageBreak/>
         <w:drawing>
           <wp:inline distT="0" distB="0" distL="0" distR="0" wp14:anchorId="358DBFA2" wp14:editId="3A013BCF">
             <wp:extent cx="5178778" cy="6991350"/>
@@ -2524,7 +2564,21 @@
         <w:rPr>
           <w:b/>
         </w:rPr>
-        <w:t>Icon Css Class:</w:t>
+        <w:t xml:space="preserve">Icon </w:t>
+      </w:r>
+      <w:proofErr w:type="spellStart"/>
+      <w:r>
+        <w:rPr>
+          <w:b/>
+        </w:rPr>
+        <w:t>Css</w:t>
+      </w:r>
+      <w:proofErr w:type="spellEnd"/>
+      <w:r>
+        <w:rPr>
+          <w:b/>
+        </w:rPr>
+        <w:t xml:space="preserve"> Class:</w:t>
       </w:r>
       <w:r>
         <w:t xml:space="preserve"> The Font Awesome icon representing this Reservation Type</w:t>
@@ -2562,7 +2616,7 @@
       <w:r>
         <w:t>.</w:t>
       </w:r>
-      <w:ins w:id="31" w:author="Taylor Cavaletto" w:date="2018-09-10T13:40:00Z">
+      <w:ins w:id="35" w:author="Taylor Cavaletto" w:date="2018-09-10T13:40:00Z">
         <w:r>
           <w:t xml:space="preserve"> People in this group will have edit access to all reservations of this type.</w:t>
         </w:r>
@@ -2580,6 +2634,7 @@
         <w:rPr>
           <w:b/>
         </w:rPr>
+        <w:lastRenderedPageBreak/>
         <w:t>Super Admin Group:</w:t>
       </w:r>
       <w:r>
@@ -2594,7 +2649,7 @@
       <w:r>
         <w:t xml:space="preserve"> section.</w:t>
       </w:r>
-      <w:ins w:id="32" w:author="Taylor Cavaletto" w:date="2018-09-10T13:40:00Z">
+      <w:ins w:id="36" w:author="Taylor Cavaletto" w:date="2018-09-10T13:40:00Z">
         <w:r>
           <w:t xml:space="preserve"> People in this group will have edit access to all reservations of this type.</w:t>
         </w:r>
@@ -2713,22 +2768,22 @@
       <w:r>
         <w:t xml:space="preserve">If you wish to default to a </w:t>
       </w:r>
-      <w:del w:id="33" w:author="Taylor Cavaletto" w:date="2018-09-10T13:41:00Z">
+      <w:del w:id="37" w:author="Taylor Cavaletto" w:date="2018-09-10T13:41:00Z">
         <w:r>
           <w:delText>partic</w:delText>
         </w:r>
       </w:del>
-      <w:ins w:id="34" w:author="Taylor Cavaletto" w:date="2018-09-10T13:41:00Z">
+      <w:ins w:id="38" w:author="Taylor Cavaletto" w:date="2018-09-10T13:41:00Z">
         <w:r>
           <w:t xml:space="preserve">particular </w:t>
         </w:r>
       </w:ins>
-      <w:del w:id="35" w:author="Taylor Cavaletto" w:date="2018-09-10T13:41:00Z">
+      <w:del w:id="39" w:author="Taylor Cavaletto" w:date="2018-09-10T13:41:00Z">
         <w:r>
           <w:delText>ular setup</w:delText>
         </w:r>
       </w:del>
-      <w:ins w:id="36" w:author="Taylor Cavaletto" w:date="2018-09-10T13:41:00Z">
+      <w:ins w:id="40" w:author="Taylor Cavaletto" w:date="2018-09-10T13:41:00Z">
         <w:r>
           <w:t>setup</w:t>
         </w:r>
@@ -2797,6 +2852,7 @@
         <w:pageBreakBefore/>
       </w:pPr>
       <w:r>
+        <w:lastRenderedPageBreak/>
         <w:t>Location Detail</w:t>
       </w:r>
     </w:p>
@@ -2939,6 +2995,7 @@
         <w:pageBreakBefore/>
       </w:pPr>
       <w:r>
+        <w:lastRenderedPageBreak/>
         <w:t>Approval System</w:t>
       </w:r>
     </w:p>
@@ -3068,7 +3125,15 @@
               <w:t>have</w:t>
             </w:r>
             <w:r>
-              <w:t xml:space="preserve"> a particular group responsible for controlling the approval of reservations using the location.</w:t>
+              <w:t xml:space="preserve"> a </w:t>
+            </w:r>
+            <w:proofErr w:type="gramStart"/>
+            <w:r>
+              <w:t>particular group</w:t>
+            </w:r>
+            <w:proofErr w:type="gramEnd"/>
+            <w:r>
+              <w:t xml:space="preserve"> responsible for controlling the approval of reservations using the location.</w:t>
             </w:r>
             <w:r>
               <w:t xml:space="preserve"> This is configured via the new </w:t>
@@ -3136,7 +3201,15 @@
               <w:t>have</w:t>
             </w:r>
             <w:r>
-              <w:t xml:space="preserve"> a particular group responsible for controlling the approval of reservations using the </w:t>
+              <w:t xml:space="preserve"> a </w:t>
+            </w:r>
+            <w:proofErr w:type="gramStart"/>
+            <w:r>
+              <w:t>particular group</w:t>
+            </w:r>
+            <w:proofErr w:type="gramEnd"/>
+            <w:r>
+              <w:t xml:space="preserve"> responsible for controlling the approval of reservations using the </w:t>
             </w:r>
             <w:r>
               <w:t>resource</w:t>
@@ -3198,7 +3271,15 @@
               <w:t>If your or</w:t>
             </w:r>
             <w:r>
-              <w:t xml:space="preserve">ganization always wants a particular group to perform the final approval of all reservations, the </w:t>
+              <w:t xml:space="preserve">ganization always wants a </w:t>
+            </w:r>
+            <w:proofErr w:type="gramStart"/>
+            <w:r>
+              <w:t>particular group</w:t>
+            </w:r>
+            <w:proofErr w:type="gramEnd"/>
+            <w:r>
+              <w:t xml:space="preserve"> to perform the final approval of all reservations, the </w:t>
             </w:r>
             <w:r>
               <w:rPr>
@@ -3332,6 +3413,7 @@
         <w:pageBreakBefore/>
       </w:pPr>
       <w:r>
+        <w:lastRenderedPageBreak/>
         <w:t>Approval States</w:t>
       </w:r>
     </w:p>
@@ -3364,7 +3446,15 @@
         <w:t>This is the default state</w:t>
       </w:r>
       <w:r>
-        <w:t xml:space="preserve"> of a reservation upon creation. Upon creation, Rock will search for any locations or resources that require special approval, and notify the configured approval groups. If no special approval is necessary, or if all items requiring it have been approved, the reservation moves to the Pending Review state. If any locations or resources that require special approval </w:t>
+        <w:t xml:space="preserve"> of a reservation upon creation. Upon creation, Rock will search for any locations or resources that require special </w:t>
+      </w:r>
+      <w:proofErr w:type="gramStart"/>
+      <w:r>
+        <w:t>approval, and</w:t>
+      </w:r>
+      <w:proofErr w:type="gramEnd"/>
+      <w:r>
+        <w:t xml:space="preserve"> notify the configured approval groups. If no special approval is necessary, or if all items requiring it have been approved, the reservation moves to the Pending Review state. If any locations or resources that require special approval </w:t>
       </w:r>
       <w:r>
         <w:t xml:space="preserve">are </w:t>
@@ -3561,6 +3651,7 @@
         <w:pStyle w:val="Heading1"/>
       </w:pPr>
       <w:r>
+        <w:lastRenderedPageBreak/>
         <w:t>System Jobs</w:t>
       </w:r>
     </w:p>
@@ -3719,6 +3810,7 @@
         <w:pStyle w:val="Heading2"/>
       </w:pPr>
       <w:r>
+        <w:lastRenderedPageBreak/>
         <w:t>Room Reservation Reminder Notification</w:t>
       </w:r>
     </w:p>
@@ -3754,10 +3846,18 @@
         <w:t xml:space="preserve"> job</w:t>
       </w:r>
       <w:r>
-        <w:t xml:space="preserve"> described above</w:t>
-      </w:r>
-      <w:r>
-        <w:t>, and sends an email to the Event Contact that a reservation they are in charge of is</w:t>
+        <w:t xml:space="preserve"> described </w:t>
+      </w:r>
+      <w:proofErr w:type="gramStart"/>
+      <w:r>
+        <w:t>above</w:t>
+      </w:r>
+      <w:r>
+        <w:t>, and</w:t>
+      </w:r>
+      <w:proofErr w:type="gramEnd"/>
+      <w:r>
+        <w:t xml:space="preserve"> sends an email to the Event Contact that a reservation they are in charge of is</w:t>
       </w:r>
       <w:r>
         <w:t xml:space="preserve"> occurring that day.</w:t>
@@ -3849,7 +3949,15 @@
     </w:p>
     <w:p>
       <w:r>
-        <w:t>This template is geared heavily towards facilities teams, with the reservations broken up so that there is a location on each row. Resources are removed, and contact info has been included. Page counts are now included, as will as the date at the top of the page if a single day goes longer than a page.</w:t>
+        <w:t xml:space="preserve">This template is geared heavily towards facilities teams, with the reservations broken up so that there is a location on each row. Resources are removed, and contact info has been included. Page counts are now included, as </w:t>
+      </w:r>
+      <w:proofErr w:type="spellStart"/>
+      <w:r>
+        <w:t>will</w:t>
+      </w:r>
+      <w:proofErr w:type="spellEnd"/>
+      <w:r>
+        <w:t xml:space="preserve"> as the date at the top of the page if a single day goes longer than a page.</w:t>
       </w:r>
     </w:p>
     <w:p>
@@ -3857,6 +3965,7 @@
         <w:rPr>
           <w:noProof/>
         </w:rPr>
+        <w:lastRenderedPageBreak/>
         <w:drawing>
           <wp:inline distT="0" distB="0" distL="0" distR="0" wp14:anchorId="569BAB4D" wp14:editId="066F26E2">
             <wp:extent cx="4475944" cy="3872457"/>
@@ -3904,7 +4013,15 @@
     </w:p>
     <w:p>
       <w:r>
-        <w:t xml:space="preserve">Using a simpler, free library that enables html-to-pdf functionality, we’ve created a lava template that you can customize to your individual need. Simply paste your code into the ReservationLava block’s </w:t>
+        <w:t xml:space="preserve">Using a simpler, free library that enables html-to-pdf functionality, we’ve created a lava template that you can customize to your individual need. Simply paste your code into the </w:t>
+      </w:r>
+      <w:proofErr w:type="spellStart"/>
+      <w:r>
+        <w:t>ReservationLava</w:t>
+      </w:r>
+      <w:proofErr w:type="spellEnd"/>
+      <w:r>
+        <w:t xml:space="preserve"> block’s </w:t>
       </w:r>
       <w:r>
         <w:rPr>
@@ -3978,6 +4095,7 @@
         <w:pStyle w:val="Heading1"/>
       </w:pPr>
       <w:r>
+        <w:lastRenderedPageBreak/>
         <w:t>Data Filters</w:t>
       </w:r>
     </w:p>
@@ -4037,6 +4155,7 @@
         <w:pageBreakBefore/>
       </w:pPr>
       <w:r>
+        <w:lastRenderedPageBreak/>
         <w:t>Initial Setup</w:t>
       </w:r>
     </w:p>
@@ -4171,7 +4290,15 @@
         </w:numPr>
       </w:pPr>
       <w:r>
-        <w:t xml:space="preserve">Edit the block’s properties and set a Final Approval Group but only if your organization operates this way.   You can also set the Super Admin Group if you want a particular team (such as your facilities team) to be able to force approve/deny reservations.  See the </w:t>
+        <w:t xml:space="preserve">Edit the block’s properties and set a Final Approval Group but only if your organization operates this way.   You can also set the Super Admin Group if you want a </w:t>
+      </w:r>
+      <w:proofErr w:type="gramStart"/>
+      <w:r>
+        <w:t>particular team</w:t>
+      </w:r>
+      <w:proofErr w:type="gramEnd"/>
+      <w:r>
+        <w:t xml:space="preserve"> (such as your facilities team) to be able to force approve/deny reservations.  See the </w:t>
       </w:r>
       <w:r>
         <w:rPr>
@@ -4303,13 +4430,41 @@
         <w:rPr>
           <w:rStyle w:val="NoteCallout1Char"/>
         </w:rPr>
-        <w:t>If you really object to this, then you will need to remove the “{% execute… %} … {% endexecute %}” section from Body of the email in the Workflow’s Send Email action.</w:t>
-      </w:r>
+        <w:t xml:space="preserve">If you really object to this, then you will need to remove the “{% execute… %} … {% </w:t>
+      </w:r>
+      <w:proofErr w:type="spellStart"/>
       <w:r>
         <w:rPr>
           <w:rStyle w:val="NoteCallout1Char"/>
         </w:rPr>
-        <w:t xml:space="preserve">  However you will lose the Event Duration value in the email.</w:t>
+        <w:t>endexecute</w:t>
+      </w:r>
+      <w:proofErr w:type="spellEnd"/>
+      <w:r>
+        <w:rPr>
+          <w:rStyle w:val="NoteCallout1Char"/>
+        </w:rPr>
+        <w:t xml:space="preserve"> %}” section from Body of the email in the Workflow’s Send Email action.</w:t>
+      </w:r>
+      <w:r>
+        <w:rPr>
+          <w:rStyle w:val="NoteCallout1Char"/>
+        </w:rPr>
+        <w:t xml:space="preserve">  </w:t>
+      </w:r>
+      <w:proofErr w:type="gramStart"/>
+      <w:r>
+        <w:rPr>
+          <w:rStyle w:val="NoteCallout1Char"/>
+        </w:rPr>
+        <w:t>However</w:t>
+      </w:r>
+      <w:proofErr w:type="gramEnd"/>
+      <w:r>
+        <w:rPr>
+          <w:rStyle w:val="NoteCallout1Char"/>
+        </w:rPr>
+        <w:t xml:space="preserve"> you will lose the Event Duration value in the email.</w:t>
       </w:r>
     </w:p>
     <w:p>
@@ -4318,6 +4473,7 @@
         <w:pageBreakBefore/>
       </w:pPr>
       <w:r>
+        <w:lastRenderedPageBreak/>
         <w:t>Reporting Bugs</w:t>
       </w:r>
     </w:p>
@@ -4331,8 +4487,13 @@
       <w:r>
         <w:t xml:space="preserve"> like to report, please do so on the </w:t>
       </w:r>
-      <w:r>
-        <w:t xml:space="preserve">CentralAZ </w:t>
+      <w:proofErr w:type="spellStart"/>
+      <w:r>
+        <w:t>CentralAZ</w:t>
+      </w:r>
+      <w:proofErr w:type="spellEnd"/>
+      <w:r>
+        <w:t xml:space="preserve"> </w:t>
       </w:r>
       <w:r>
         <w:t xml:space="preserve">Issues page: </w:t>
@@ -4357,6 +4518,7 @@
         <w:pageBreakBefore/>
       </w:pPr>
       <w:r>
+        <w:lastRenderedPageBreak/>
         <w:t>Developer Appendixes</w:t>
       </w:r>
     </w:p>
@@ -4373,12 +4535,33 @@
         <w:pStyle w:val="Heading2"/>
       </w:pPr>
       <w:r>
-        <w:t>~/api/Reservations/GetReservationOccurrences</w:t>
-      </w:r>
-    </w:p>
-    <w:p>
-      <w:r>
-        <w:t>This is an API call to get individual occurrences of Reservations, returned in the form of ReservationOccurrences. It includes the following optional parameters:</w:t>
+        <w:t>~/</w:t>
+      </w:r>
+      <w:proofErr w:type="spellStart"/>
+      <w:r>
+        <w:t>api</w:t>
+      </w:r>
+      <w:proofErr w:type="spellEnd"/>
+      <w:r>
+        <w:t>/Reservations/</w:t>
+      </w:r>
+      <w:proofErr w:type="spellStart"/>
+      <w:r>
+        <w:t>GetReservationOccurrences</w:t>
+      </w:r>
+      <w:proofErr w:type="spellEnd"/>
+    </w:p>
+    <w:p>
+      <w:r>
+        <w:t xml:space="preserve">This is an API call to get individual occurrences of Reservations, returned in the form of </w:t>
+      </w:r>
+      <w:proofErr w:type="spellStart"/>
+      <w:r>
+        <w:t>ReservationOccurrences</w:t>
+      </w:r>
+      <w:proofErr w:type="spellEnd"/>
+      <w:r>
+        <w:t>. It includes the following optional parameters:</w:t>
       </w:r>
     </w:p>
     <w:p>
@@ -4389,9 +4572,19 @@
           <w:numId w:val="18"/>
         </w:numPr>
       </w:pPr>
-      <w:r>
-        <w:t>DateTime? startDateTime</w:t>
-      </w:r>
+      <w:proofErr w:type="spellStart"/>
+      <w:r>
+        <w:t>DateTime</w:t>
+      </w:r>
+      <w:proofErr w:type="spellEnd"/>
+      <w:r>
+        <w:t xml:space="preserve">? </w:t>
+      </w:r>
+      <w:proofErr w:type="spellStart"/>
+      <w:r>
+        <w:t>startDateTime</w:t>
+      </w:r>
+      <w:proofErr w:type="spellEnd"/>
     </w:p>
     <w:p>
       <w:pPr>
@@ -4425,9 +4618,19 @@
           <w:numId w:val="18"/>
         </w:numPr>
       </w:pPr>
-      <w:r>
-        <w:t>DateTime? endDateTime</w:t>
-      </w:r>
+      <w:proofErr w:type="spellStart"/>
+      <w:r>
+        <w:t>DateTime</w:t>
+      </w:r>
+      <w:proofErr w:type="spellEnd"/>
+      <w:r>
+        <w:t xml:space="preserve">? </w:t>
+      </w:r>
+      <w:proofErr w:type="spellStart"/>
+      <w:r>
+        <w:t>endDateTime</w:t>
+      </w:r>
+      <w:proofErr w:type="spellEnd"/>
     </w:p>
     <w:p>
       <w:pPr>
@@ -4462,8 +4665,13 @@
         </w:numPr>
       </w:pPr>
       <w:r>
-        <w:t>String reservationTypeIds</w:t>
-      </w:r>
+        <w:t xml:space="preserve">String </w:t>
+      </w:r>
+      <w:proofErr w:type="spellStart"/>
+      <w:r>
+        <w:t>reservationTypeIds</w:t>
+      </w:r>
+      <w:proofErr w:type="spellEnd"/>
     </w:p>
     <w:p>
       <w:pPr>
@@ -4510,8 +4718,13 @@
         </w:numPr>
       </w:pPr>
       <w:r>
-        <w:t>String reservationIds</w:t>
-      </w:r>
+        <w:t xml:space="preserve">String </w:t>
+      </w:r>
+      <w:proofErr w:type="spellStart"/>
+      <w:r>
+        <w:t>reservationIds</w:t>
+      </w:r>
+      <w:proofErr w:type="spellEnd"/>
     </w:p>
     <w:p>
       <w:pPr>
@@ -4558,8 +4771,13 @@
         </w:numPr>
       </w:pPr>
       <w:r>
-        <w:t>String locationIds</w:t>
-      </w:r>
+        <w:t xml:space="preserve">String </w:t>
+      </w:r>
+      <w:proofErr w:type="spellStart"/>
+      <w:r>
+        <w:t>locationIds</w:t>
+      </w:r>
+      <w:proofErr w:type="spellEnd"/>
     </w:p>
     <w:p>
       <w:pPr>
@@ -4606,8 +4824,13 @@
         </w:numPr>
       </w:pPr>
       <w:r>
-        <w:t>String resourceIds</w:t>
-      </w:r>
+        <w:t xml:space="preserve">String </w:t>
+      </w:r>
+      <w:proofErr w:type="spellStart"/>
+      <w:r>
+        <w:t>resourceIds</w:t>
+      </w:r>
+      <w:proofErr w:type="spellEnd"/>
     </w:p>
     <w:p>
       <w:pPr>
@@ -4654,8 +4877,13 @@
         </w:numPr>
       </w:pPr>
       <w:r>
-        <w:t>String approvalStates</w:t>
-      </w:r>
+        <w:t xml:space="preserve">String </w:t>
+      </w:r>
+      <w:proofErr w:type="spellStart"/>
+      <w:r>
+        <w:t>approvalStates</w:t>
+      </w:r>
+      <w:proofErr w:type="spellEnd"/>
     </w:p>
     <w:p>
       <w:pPr>
@@ -4695,14 +4923,22 @@
     </w:p>
     <w:p>
       <w:r>
-        <w:t xml:space="preserve">The API call will return a list of ReservationOccurrences, a class </w:t>
-      </w:r>
-      <w:del w:id="37" w:author="Nick Airdo" w:date="2018-09-10T19:15:00Z">
+        <w:t xml:space="preserve">The API call will return a list of </w:t>
+      </w:r>
+      <w:proofErr w:type="spellStart"/>
+      <w:r>
+        <w:t>ReservationOccurrences</w:t>
+      </w:r>
+      <w:proofErr w:type="spellEnd"/>
+      <w:r>
+        <w:t xml:space="preserve">, a class </w:t>
+      </w:r>
+      <w:del w:id="41" w:author="Nick Airdo" w:date="2018-09-10T19:15:00Z">
         <w:r>
           <w:delText>specificly</w:delText>
         </w:r>
       </w:del>
-      <w:ins w:id="38" w:author="Nick Airdo" w:date="2018-09-10T19:15:00Z">
+      <w:ins w:id="42" w:author="Nick Airdo" w:date="2018-09-10T19:15:00Z">
         <w:r>
           <w:t>specifically</w:t>
         </w:r>
@@ -4720,8 +4956,13 @@
         </w:numPr>
       </w:pPr>
       <w:r>
-        <w:t>Int ReservationId</w:t>
-      </w:r>
+        <w:t xml:space="preserve">Int </w:t>
+      </w:r>
+      <w:proofErr w:type="spellStart"/>
+      <w:r>
+        <w:t>ReservationId</w:t>
+      </w:r>
+      <w:proofErr w:type="spellEnd"/>
     </w:p>
     <w:p>
       <w:pPr>
@@ -4731,9 +4972,19 @@
           <w:numId w:val="19"/>
         </w:numPr>
       </w:pPr>
-      <w:r>
-        <w:t>ReservationType ReservationType</w:t>
-      </w:r>
+      <w:proofErr w:type="spellStart"/>
+      <w:r>
+        <w:t>ReservationType</w:t>
+      </w:r>
+      <w:proofErr w:type="spellEnd"/>
+      <w:r>
+        <w:t xml:space="preserve"> </w:t>
+      </w:r>
+      <w:proofErr w:type="spellStart"/>
+      <w:r>
+        <w:t>ReservationType</w:t>
+      </w:r>
+      <w:proofErr w:type="spellEnd"/>
     </w:p>
     <w:p>
       <w:pPr>
@@ -4743,9 +4994,19 @@
           <w:numId w:val="19"/>
         </w:numPr>
       </w:pPr>
-      <w:r>
-        <w:t>ReservationApprovalState ApprovalState</w:t>
-      </w:r>
+      <w:proofErr w:type="spellStart"/>
+      <w:r>
+        <w:t>ReservationApprovalState</w:t>
+      </w:r>
+      <w:proofErr w:type="spellEnd"/>
+      <w:r>
+        <w:t xml:space="preserve"> </w:t>
+      </w:r>
+      <w:proofErr w:type="spellStart"/>
+      <w:r>
+        <w:t>ApprovalState</w:t>
+      </w:r>
+      <w:proofErr w:type="spellEnd"/>
     </w:p>
     <w:p>
       <w:pPr>
@@ -4756,8 +5017,13 @@
         </w:numPr>
       </w:pPr>
       <w:r>
-        <w:t>String ReservationName</w:t>
-      </w:r>
+        <w:t xml:space="preserve">String </w:t>
+      </w:r>
+      <w:proofErr w:type="spellStart"/>
+      <w:r>
+        <w:t>ReservationName</w:t>
+      </w:r>
+      <w:proofErr w:type="spellEnd"/>
     </w:p>
     <w:p>
       <w:pPr>
@@ -4768,8 +5034,21 @@
         </w:numPr>
       </w:pPr>
       <w:r>
-        <w:t>List&lt;ReservationLocation&gt; ReservationLocations</w:t>
-      </w:r>
+        <w:t>List&lt;</w:t>
+      </w:r>
+      <w:proofErr w:type="spellStart"/>
+      <w:r>
+        <w:t>ReservationLocation</w:t>
+      </w:r>
+      <w:proofErr w:type="spellEnd"/>
+      <w:r>
+        <w:t xml:space="preserve">&gt; </w:t>
+      </w:r>
+      <w:proofErr w:type="spellStart"/>
+      <w:r>
+        <w:t>ReservationLocations</w:t>
+      </w:r>
+      <w:proofErr w:type="spellEnd"/>
     </w:p>
     <w:p>
       <w:pPr>
@@ -4780,8 +5059,21 @@
         </w:numPr>
       </w:pPr>
       <w:r>
-        <w:t>List&lt;ReservationResource&gt; ReservationResources</w:t>
-      </w:r>
+        <w:t>List&lt;</w:t>
+      </w:r>
+      <w:proofErr w:type="spellStart"/>
+      <w:r>
+        <w:t>ReservationResource</w:t>
+      </w:r>
+      <w:proofErr w:type="spellEnd"/>
+      <w:r>
+        <w:t xml:space="preserve">&gt; </w:t>
+      </w:r>
+      <w:proofErr w:type="spellStart"/>
+      <w:r>
+        <w:t>ReservationResources</w:t>
+      </w:r>
+      <w:proofErr w:type="spellEnd"/>
     </w:p>
     <w:p>
       <w:pPr>
@@ -4791,9 +5083,19 @@
           <w:numId w:val="19"/>
         </w:numPr>
       </w:pPr>
-      <w:r>
-        <w:t>DateTime ReservationStartDateTime</w:t>
-      </w:r>
+      <w:proofErr w:type="spellStart"/>
+      <w:r>
+        <w:t>DateTime</w:t>
+      </w:r>
+      <w:proofErr w:type="spellEnd"/>
+      <w:r>
+        <w:t xml:space="preserve"> </w:t>
+      </w:r>
+      <w:proofErr w:type="spellStart"/>
+      <w:r>
+        <w:t>ReservationStartDateTime</w:t>
+      </w:r>
+      <w:proofErr w:type="spellEnd"/>
     </w:p>
     <w:p>
       <w:pPr>
@@ -4803,9 +5105,19 @@
           <w:numId w:val="19"/>
         </w:numPr>
       </w:pPr>
-      <w:r>
-        <w:t>DateTime ReservationEndDateTime</w:t>
-      </w:r>
+      <w:proofErr w:type="spellStart"/>
+      <w:r>
+        <w:t>DateTime</w:t>
+      </w:r>
+      <w:proofErr w:type="spellEnd"/>
+      <w:r>
+        <w:t xml:space="preserve"> </w:t>
+      </w:r>
+      <w:proofErr w:type="spellStart"/>
+      <w:r>
+        <w:t>ReservationEndDateTime</w:t>
+      </w:r>
+      <w:proofErr w:type="spellEnd"/>
     </w:p>
     <w:p>
       <w:pPr>
@@ -4815,9 +5127,20 @@
           <w:numId w:val="19"/>
         </w:numPr>
       </w:pPr>
-      <w:r>
-        <w:t>DateTime EventStartDateTime</w:t>
-      </w:r>
+      <w:proofErr w:type="spellStart"/>
+      <w:r>
+        <w:lastRenderedPageBreak/>
+        <w:t>DateTime</w:t>
+      </w:r>
+      <w:proofErr w:type="spellEnd"/>
+      <w:r>
+        <w:t xml:space="preserve"> </w:t>
+      </w:r>
+      <w:proofErr w:type="spellStart"/>
+      <w:r>
+        <w:t>EventStartDateTime</w:t>
+      </w:r>
+      <w:proofErr w:type="spellEnd"/>
     </w:p>
     <w:p>
       <w:pPr>
@@ -4827,9 +5150,19 @@
           <w:numId w:val="19"/>
         </w:numPr>
       </w:pPr>
-      <w:r>
-        <w:t>DateTime EventEndDateTime</w:t>
-      </w:r>
+      <w:proofErr w:type="spellStart"/>
+      <w:r>
+        <w:t>DateTime</w:t>
+      </w:r>
+      <w:proofErr w:type="spellEnd"/>
+      <w:r>
+        <w:t xml:space="preserve"> </w:t>
+      </w:r>
+      <w:proofErr w:type="spellStart"/>
+      <w:r>
+        <w:t>EventEndDateTime</w:t>
+      </w:r>
+      <w:proofErr w:type="spellEnd"/>
     </w:p>
     <w:p>
       <w:pPr>
@@ -4840,8 +5173,13 @@
         </w:numPr>
       </w:pPr>
       <w:r>
-        <w:t>Int? SetupPhotoId</w:t>
-      </w:r>
+        <w:t xml:space="preserve">Int? </w:t>
+      </w:r>
+      <w:proofErr w:type="spellStart"/>
+      <w:r>
+        <w:t>SetupPhotoId</w:t>
+      </w:r>
+      <w:proofErr w:type="spellEnd"/>
     </w:p>
     <w:p>
       <w:pPr>
@@ -4864,8 +5202,13 @@
         </w:numPr>
       </w:pPr>
       <w:r>
-        <w:t>Int? NumberAttending</w:t>
-      </w:r>
+        <w:t xml:space="preserve">Int? </w:t>
+      </w:r>
+      <w:proofErr w:type="spellStart"/>
+      <w:r>
+        <w:t>NumberAttending</w:t>
+      </w:r>
+      <w:proofErr w:type="spellEnd"/>
     </w:p>
     <w:p>
       <w:pPr>
@@ -4875,9 +5218,19 @@
           <w:numId w:val="19"/>
         </w:numPr>
       </w:pPr>
-      <w:r>
-        <w:t>DateTime? ModifiedDateTime</w:t>
-      </w:r>
+      <w:proofErr w:type="spellStart"/>
+      <w:r>
+        <w:t>DateTime</w:t>
+      </w:r>
+      <w:proofErr w:type="spellEnd"/>
+      <w:r>
+        <w:t xml:space="preserve">? </w:t>
+      </w:r>
+      <w:proofErr w:type="spellStart"/>
+      <w:r>
+        <w:t>ModifiedDateTime</w:t>
+      </w:r>
+      <w:proofErr w:type="spellEnd"/>
     </w:p>
     <w:p>
       <w:pPr>
@@ -4888,25 +5241,31 @@
         </w:numPr>
       </w:pPr>
       <w:r>
-        <w:t>Int? ScheduleId</w:t>
-      </w:r>
+        <w:t xml:space="preserve">Int? </w:t>
+      </w:r>
+      <w:proofErr w:type="spellStart"/>
+      <w:r>
+        <w:t>ScheduleId</w:t>
+      </w:r>
+      <w:proofErr w:type="spellEnd"/>
     </w:p>
     <w:p/>
     <w:p>
       <w:pPr>
         <w:pStyle w:val="Heading2"/>
       </w:pPr>
-      <w:del w:id="39" w:author="Nick Airdo" w:date="2018-09-10T19:12:00Z">
+      <w:del w:id="43" w:author="Nick Airdo" w:date="2018-09-10T19:12:00Z">
         <w:r>
+          <w:lastRenderedPageBreak/>
           <w:delText xml:space="preserve">Model </w:delText>
         </w:r>
       </w:del>
-      <w:ins w:id="40" w:author="Nick Airdo" w:date="2018-09-10T19:12:00Z">
+      <w:ins w:id="44" w:author="Nick Airdo" w:date="2018-09-10T19:12:00Z">
         <w:r>
           <w:t>Entity Relationship Diagram</w:t>
         </w:r>
       </w:ins>
-      <w:del w:id="41" w:author="Nick Airdo" w:date="2018-09-10T19:12:00Z">
+      <w:del w:id="45" w:author="Nick Airdo" w:date="2018-09-10T19:12:00Z">
         <w:r>
           <w:delText>Map</w:delText>
         </w:r>
@@ -4982,7 +5341,7 @@
 </file>
 
 <file path=word/endnotes.xml><?xml version="1.0" encoding="utf-8"?>
-<w:endnotes xmlns:wpc="http://schemas.microsoft.com/office/word/2010/wordprocessingCanvas" xmlns:cx="http://schemas.microsoft.com/office/drawing/2014/chartex" xmlns:cx1="http://schemas.microsoft.com/office/drawing/2015/9/8/chartex" xmlns:mc="http://schemas.openxmlformats.org/markup-compatibility/2006" xmlns:o="urn:schemas-microsoft-com:office:office" xmlns:r="http://schemas.openxmlformats.org/officeDocument/2006/relationships" xmlns:m="http://schemas.openxmlformats.org/officeDocument/2006/math" xmlns:v="urn:schemas-microsoft-com:vml" xmlns:wp14="http://schemas.microsoft.com/office/word/2010/wordprocessingDrawing" xmlns:wp="http://schemas.openxmlformats.org/drawingml/2006/wordprocessingDrawing" xmlns:w10="urn:schemas-microsoft-com:office:word" xmlns:w="http://schemas.openxmlformats.org/wordprocessingml/2006/main" xmlns:w14="http://schemas.microsoft.com/office/word/2010/wordml" xmlns:w15="http://schemas.microsoft.com/office/word/2012/wordml" xmlns:w16se="http://schemas.microsoft.com/office/word/2015/wordml/symex" xmlns:wpg="http://schemas.microsoft.com/office/word/2010/wordprocessingGroup" xmlns:wpi="http://schemas.microsoft.com/office/word/2010/wordprocessingInk" xmlns:wne="http://schemas.microsoft.com/office/word/2006/wordml" xmlns:wps="http://schemas.microsoft.com/office/word/2010/wordprocessingShape" mc:Ignorable="w14 w15 w16se wp14">
+<w:endnotes xmlns:wpc="http://schemas.microsoft.com/office/word/2010/wordprocessingCanvas" xmlns:cx="http://schemas.microsoft.com/office/drawing/2014/chartex" xmlns:cx1="http://schemas.microsoft.com/office/drawing/2015/9/8/chartex" xmlns:cx2="http://schemas.microsoft.com/office/drawing/2015/10/21/chartex" xmlns:cx3="http://schemas.microsoft.com/office/drawing/2016/5/9/chartex" xmlns:cx4="http://schemas.microsoft.com/office/drawing/2016/5/10/chartex" xmlns:cx5="http://schemas.microsoft.com/office/drawing/2016/5/11/chartex" xmlns:cx6="http://schemas.microsoft.com/office/drawing/2016/5/12/chartex" xmlns:cx7="http://schemas.microsoft.com/office/drawing/2016/5/13/chartex" xmlns:cx8="http://schemas.microsoft.com/office/drawing/2016/5/14/chartex" xmlns:mc="http://schemas.openxmlformats.org/markup-compatibility/2006" xmlns:aink="http://schemas.microsoft.com/office/drawing/2016/ink" xmlns:am3d="http://schemas.microsoft.com/office/drawing/2017/model3d" xmlns:o="urn:schemas-microsoft-com:office:office" xmlns:r="http://schemas.openxmlformats.org/officeDocument/2006/relationships" xmlns:m="http://schemas.openxmlformats.org/officeDocument/2006/math" xmlns:v="urn:schemas-microsoft-com:vml" xmlns:wp14="http://schemas.microsoft.com/office/word/2010/wordprocessingDrawing" xmlns:wp="http://schemas.openxmlformats.org/drawingml/2006/wordprocessingDrawing" xmlns:w10="urn:schemas-microsoft-com:office:word" xmlns:w="http://schemas.openxmlformats.org/wordprocessingml/2006/main" xmlns:w14="http://schemas.microsoft.com/office/word/2010/wordml" xmlns:w15="http://schemas.microsoft.com/office/word/2012/wordml" xmlns:w16cid="http://schemas.microsoft.com/office/word/2016/wordml/cid" xmlns:w16se="http://schemas.microsoft.com/office/word/2015/wordml/symex" xmlns:wpg="http://schemas.microsoft.com/office/word/2010/wordprocessingGroup" xmlns:wpi="http://schemas.microsoft.com/office/word/2010/wordprocessingInk" xmlns:wne="http://schemas.microsoft.com/office/word/2006/wordml" xmlns:wps="http://schemas.microsoft.com/office/word/2010/wordprocessingShape" mc:Ignorable="w14 w15 w16se w16cid wp14">
   <w:endnote w:type="separator" w:id="-1">
     <w:p>
       <w:pPr>
@@ -5007,7 +5366,7 @@
 </file>
 
 <file path=word/footer1.xml><?xml version="1.0" encoding="utf-8"?>
-<w:ftr xmlns:wpc="http://schemas.microsoft.com/office/word/2010/wordprocessingCanvas" xmlns:cx="http://schemas.microsoft.com/office/drawing/2014/chartex" xmlns:cx1="http://schemas.microsoft.com/office/drawing/2015/9/8/chartex" xmlns:mc="http://schemas.openxmlformats.org/markup-compatibility/2006" xmlns:o="urn:schemas-microsoft-com:office:office" xmlns:r="http://schemas.openxmlformats.org/officeDocument/2006/relationships" xmlns:m="http://schemas.openxmlformats.org/officeDocument/2006/math" xmlns:v="urn:schemas-microsoft-com:vml" xmlns:wp14="http://schemas.microsoft.com/office/word/2010/wordprocessingDrawing" xmlns:wp="http://schemas.openxmlformats.org/drawingml/2006/wordprocessingDrawing" xmlns:w10="urn:schemas-microsoft-com:office:word" xmlns:w="http://schemas.openxmlformats.org/wordprocessingml/2006/main" xmlns:w14="http://schemas.microsoft.com/office/word/2010/wordml" xmlns:w15="http://schemas.microsoft.com/office/word/2012/wordml" xmlns:w16se="http://schemas.microsoft.com/office/word/2015/wordml/symex" xmlns:wpg="http://schemas.microsoft.com/office/word/2010/wordprocessingGroup" xmlns:wpi="http://schemas.microsoft.com/office/word/2010/wordprocessingInk" xmlns:wne="http://schemas.microsoft.com/office/word/2006/wordml" xmlns:wps="http://schemas.microsoft.com/office/word/2010/wordprocessingShape" mc:Ignorable="w14 w15 w16se wp14">
+<w:ftr xmlns:wpc="http://schemas.microsoft.com/office/word/2010/wordprocessingCanvas" xmlns:cx="http://schemas.microsoft.com/office/drawing/2014/chartex" xmlns:cx1="http://schemas.microsoft.com/office/drawing/2015/9/8/chartex" xmlns:cx2="http://schemas.microsoft.com/office/drawing/2015/10/21/chartex" xmlns:cx3="http://schemas.microsoft.com/office/drawing/2016/5/9/chartex" xmlns:cx4="http://schemas.microsoft.com/office/drawing/2016/5/10/chartex" xmlns:cx5="http://schemas.microsoft.com/office/drawing/2016/5/11/chartex" xmlns:cx6="http://schemas.microsoft.com/office/drawing/2016/5/12/chartex" xmlns:cx7="http://schemas.microsoft.com/office/drawing/2016/5/13/chartex" xmlns:cx8="http://schemas.microsoft.com/office/drawing/2016/5/14/chartex" xmlns:mc="http://schemas.openxmlformats.org/markup-compatibility/2006" xmlns:aink="http://schemas.microsoft.com/office/drawing/2016/ink" xmlns:am3d="http://schemas.microsoft.com/office/drawing/2017/model3d" xmlns:o="urn:schemas-microsoft-com:office:office" xmlns:r="http://schemas.openxmlformats.org/officeDocument/2006/relationships" xmlns:m="http://schemas.openxmlformats.org/officeDocument/2006/math" xmlns:v="urn:schemas-microsoft-com:vml" xmlns:wp14="http://schemas.microsoft.com/office/word/2010/wordprocessingDrawing" xmlns:wp="http://schemas.openxmlformats.org/drawingml/2006/wordprocessingDrawing" xmlns:w10="urn:schemas-microsoft-com:office:word" xmlns:w="http://schemas.openxmlformats.org/wordprocessingml/2006/main" xmlns:w14="http://schemas.microsoft.com/office/word/2010/wordml" xmlns:w15="http://schemas.microsoft.com/office/word/2012/wordml" xmlns:w16cid="http://schemas.microsoft.com/office/word/2016/wordml/cid" xmlns:w16se="http://schemas.microsoft.com/office/word/2015/wordml/symex" xmlns:wpg="http://schemas.microsoft.com/office/word/2010/wordprocessingGroup" xmlns:wpi="http://schemas.microsoft.com/office/word/2010/wordprocessingInk" xmlns:wne="http://schemas.microsoft.com/office/word/2006/wordml" xmlns:wps="http://schemas.microsoft.com/office/word/2010/wordprocessingShape" mc:Ignorable="w14 w15 w16se w16cid wp14">
   <w:tbl>
     <w:tblPr>
       <w:tblW w:w="5022" w:type="pct"/>
@@ -5179,7 +5538,7 @@
             </w:rPr>
             <w:fldChar w:fldCharType="separate"/>
           </w:r>
-          <w:ins w:id="42" w:author="Nick Airdo" w:date="2018-09-10T17:57:00Z">
+          <w:ins w:id="46" w:author="Taylor Cavaletto" w:date="2018-09-14T09:46:00Z">
             <w:r>
               <w:rPr>
                 <w:noProof/>
@@ -5187,11 +5546,11 @@
                 <w:sz w:val="18"/>
                 <w:szCs w:val="18"/>
               </w:rPr>
-              <w:t>9/10/18</w:t>
+              <w:t>9/14/18</w:t>
             </w:r>
           </w:ins>
-          <w:ins w:id="43" w:author="Taylor Cavaletto" w:date="2018-09-10T13:30:00Z">
-            <w:del w:id="44" w:author="Nick Airdo" w:date="2018-09-10T17:57:00Z">
+          <w:ins w:id="47" w:author="Nick Airdo" w:date="2018-09-10T17:57:00Z">
+            <w:del w:id="48" w:author="Taylor Cavaletto" w:date="2018-09-14T07:26:00Z">
               <w:r>
                 <w:rPr>
                   <w:noProof/>
@@ -5199,11 +5558,11 @@
                   <w:sz w:val="18"/>
                   <w:szCs w:val="18"/>
                 </w:rPr>
-                <w:delText>8/23/18</w:delText>
+                <w:delText>9/10/18</w:delText>
               </w:r>
             </w:del>
           </w:ins>
-          <w:del w:id="45" w:author="Nick Airdo" w:date="2018-09-10T17:57:00Z">
+          <w:del w:id="49" w:author="Taylor Cavaletto" w:date="2018-09-14T07:26:00Z">
             <w:r>
               <w:rPr>
                 <w:noProof/>
@@ -5330,7 +5689,7 @@
 </file>
 
 <file path=word/footnotes.xml><?xml version="1.0" encoding="utf-8"?>
-<w:footnotes xmlns:wpc="http://schemas.microsoft.com/office/word/2010/wordprocessingCanvas" xmlns:cx="http://schemas.microsoft.com/office/drawing/2014/chartex" xmlns:cx1="http://schemas.microsoft.com/office/drawing/2015/9/8/chartex" xmlns:mc="http://schemas.openxmlformats.org/markup-compatibility/2006" xmlns:o="urn:schemas-microsoft-com:office:office" xmlns:r="http://schemas.openxmlformats.org/officeDocument/2006/relationships" xmlns:m="http://schemas.openxmlformats.org/officeDocument/2006/math" xmlns:v="urn:schemas-microsoft-com:vml" xmlns:wp14="http://schemas.microsoft.com/office/word/2010/wordprocessingDrawing" xmlns:wp="http://schemas.openxmlformats.org/drawingml/2006/wordprocessingDrawing" xmlns:w10="urn:schemas-microsoft-com:office:word" xmlns:w="http://schemas.openxmlformats.org/wordprocessingml/2006/main" xmlns:w14="http://schemas.microsoft.com/office/word/2010/wordml" xmlns:w15="http://schemas.microsoft.com/office/word/2012/wordml" xmlns:w16se="http://schemas.microsoft.com/office/word/2015/wordml/symex" xmlns:wpg="http://schemas.microsoft.com/office/word/2010/wordprocessingGroup" xmlns:wpi="http://schemas.microsoft.com/office/word/2010/wordprocessingInk" xmlns:wne="http://schemas.microsoft.com/office/word/2006/wordml" xmlns:wps="http://schemas.microsoft.com/office/word/2010/wordprocessingShape" mc:Ignorable="w14 w15 w16se wp14">
+<w:footnotes xmlns:wpc="http://schemas.microsoft.com/office/word/2010/wordprocessingCanvas" xmlns:cx="http://schemas.microsoft.com/office/drawing/2014/chartex" xmlns:cx1="http://schemas.microsoft.com/office/drawing/2015/9/8/chartex" xmlns:cx2="http://schemas.microsoft.com/office/drawing/2015/10/21/chartex" xmlns:cx3="http://schemas.microsoft.com/office/drawing/2016/5/9/chartex" xmlns:cx4="http://schemas.microsoft.com/office/drawing/2016/5/10/chartex" xmlns:cx5="http://schemas.microsoft.com/office/drawing/2016/5/11/chartex" xmlns:cx6="http://schemas.microsoft.com/office/drawing/2016/5/12/chartex" xmlns:cx7="http://schemas.microsoft.com/office/drawing/2016/5/13/chartex" xmlns:cx8="http://schemas.microsoft.com/office/drawing/2016/5/14/chartex" xmlns:mc="http://schemas.openxmlformats.org/markup-compatibility/2006" xmlns:aink="http://schemas.microsoft.com/office/drawing/2016/ink" xmlns:am3d="http://schemas.microsoft.com/office/drawing/2017/model3d" xmlns:o="urn:schemas-microsoft-com:office:office" xmlns:r="http://schemas.openxmlformats.org/officeDocument/2006/relationships" xmlns:m="http://schemas.openxmlformats.org/officeDocument/2006/math" xmlns:v="urn:schemas-microsoft-com:vml" xmlns:wp14="http://schemas.microsoft.com/office/word/2010/wordprocessingDrawing" xmlns:wp="http://schemas.openxmlformats.org/drawingml/2006/wordprocessingDrawing" xmlns:w10="urn:schemas-microsoft-com:office:word" xmlns:w="http://schemas.openxmlformats.org/wordprocessingml/2006/main" xmlns:w14="http://schemas.microsoft.com/office/word/2010/wordml" xmlns:w15="http://schemas.microsoft.com/office/word/2012/wordml" xmlns:w16cid="http://schemas.microsoft.com/office/word/2016/wordml/cid" xmlns:w16se="http://schemas.microsoft.com/office/word/2015/wordml/symex" xmlns:wpg="http://schemas.microsoft.com/office/word/2010/wordprocessingGroup" xmlns:wpi="http://schemas.microsoft.com/office/word/2010/wordprocessingInk" xmlns:wne="http://schemas.microsoft.com/office/word/2006/wordml" xmlns:wps="http://schemas.microsoft.com/office/word/2010/wordprocessingShape" mc:Ignorable="w14 w15 w16se w16cid wp14">
   <w:footnote w:type="separator" w:id="-1">
     <w:p>
       <w:pPr>
@@ -5355,7 +5714,7 @@
 </file>
 
 <file path=word/numbering.xml><?xml version="1.0" encoding="utf-8"?>
-<w:numbering xmlns:wpc="http://schemas.microsoft.com/office/word/2010/wordprocessingCanvas" xmlns:cx="http://schemas.microsoft.com/office/drawing/2014/chartex" xmlns:cx1="http://schemas.microsoft.com/office/drawing/2015/9/8/chartex" xmlns:mc="http://schemas.openxmlformats.org/markup-compatibility/2006" xmlns:o="urn:schemas-microsoft-com:office:office" xmlns:r="http://schemas.openxmlformats.org/officeDocument/2006/relationships" xmlns:m="http://schemas.openxmlformats.org/officeDocument/2006/math" xmlns:v="urn:schemas-microsoft-com:vml" xmlns:wp14="http://schemas.microsoft.com/office/word/2010/wordprocessingDrawing" xmlns:wp="http://schemas.openxmlformats.org/drawingml/2006/wordprocessingDrawing" xmlns:w10="urn:schemas-microsoft-com:office:word" xmlns:w="http://schemas.openxmlformats.org/wordprocessingml/2006/main" xmlns:w14="http://schemas.microsoft.com/office/word/2010/wordml" xmlns:w15="http://schemas.microsoft.com/office/word/2012/wordml" xmlns:w16se="http://schemas.microsoft.com/office/word/2015/wordml/symex" xmlns:wpg="http://schemas.microsoft.com/office/word/2010/wordprocessingGroup" xmlns:wpi="http://schemas.microsoft.com/office/word/2010/wordprocessingInk" xmlns:wne="http://schemas.microsoft.com/office/word/2006/wordml" xmlns:wps="http://schemas.microsoft.com/office/word/2010/wordprocessingShape" mc:Ignorable="w14 w15 w16se wp14">
+<w:numbering xmlns:wpc="http://schemas.microsoft.com/office/word/2010/wordprocessingCanvas" xmlns:cx="http://schemas.microsoft.com/office/drawing/2014/chartex" xmlns:cx1="http://schemas.microsoft.com/office/drawing/2015/9/8/chartex" xmlns:cx2="http://schemas.microsoft.com/office/drawing/2015/10/21/chartex" xmlns:cx3="http://schemas.microsoft.com/office/drawing/2016/5/9/chartex" xmlns:cx4="http://schemas.microsoft.com/office/drawing/2016/5/10/chartex" xmlns:cx5="http://schemas.microsoft.com/office/drawing/2016/5/11/chartex" xmlns:cx6="http://schemas.microsoft.com/office/drawing/2016/5/12/chartex" xmlns:cx7="http://schemas.microsoft.com/office/drawing/2016/5/13/chartex" xmlns:cx8="http://schemas.microsoft.com/office/drawing/2016/5/14/chartex" xmlns:mc="http://schemas.openxmlformats.org/markup-compatibility/2006" xmlns:aink="http://schemas.microsoft.com/office/drawing/2016/ink" xmlns:am3d="http://schemas.microsoft.com/office/drawing/2017/model3d" xmlns:o="urn:schemas-microsoft-com:office:office" xmlns:r="http://schemas.openxmlformats.org/officeDocument/2006/relationships" xmlns:m="http://schemas.openxmlformats.org/officeDocument/2006/math" xmlns:v="urn:schemas-microsoft-com:vml" xmlns:wp14="http://schemas.microsoft.com/office/word/2010/wordprocessingDrawing" xmlns:wp="http://schemas.openxmlformats.org/drawingml/2006/wordprocessingDrawing" xmlns:w10="urn:schemas-microsoft-com:office:word" xmlns:w="http://schemas.openxmlformats.org/wordprocessingml/2006/main" xmlns:w14="http://schemas.microsoft.com/office/word/2010/wordml" xmlns:w15="http://schemas.microsoft.com/office/word/2012/wordml" xmlns:w16cid="http://schemas.microsoft.com/office/word/2016/wordml/cid" xmlns:w16se="http://schemas.microsoft.com/office/word/2015/wordml/symex" xmlns:wpg="http://schemas.microsoft.com/office/word/2010/wordprocessingGroup" xmlns:wpi="http://schemas.microsoft.com/office/word/2010/wordprocessingInk" xmlns:wne="http://schemas.microsoft.com/office/word/2006/wordml" xmlns:wps="http://schemas.microsoft.com/office/word/2010/wordprocessingShape" mc:Ignorable="w14 w15 w16se w16cid wp14">
   <w:abstractNum w:abstractNumId="0" w15:restartNumberingAfterBreak="0">
     <w:nsid w:val="03EA64F9"/>
     <w:multiLevelType w:val="hybridMultilevel"/>
@@ -7364,18 +7723,18 @@
 </file>
 
 <file path=word/people.xml><?xml version="1.0" encoding="utf-8"?>
-<w15:people xmlns:wpc="http://schemas.microsoft.com/office/word/2010/wordprocessingCanvas" xmlns:cx="http://schemas.microsoft.com/office/drawing/2014/chartex" xmlns:cx1="http://schemas.microsoft.com/office/drawing/2015/9/8/chartex" xmlns:mc="http://schemas.openxmlformats.org/markup-compatibility/2006" xmlns:o="urn:schemas-microsoft-com:office:office" xmlns:r="http://schemas.openxmlformats.org/officeDocument/2006/relationships" xmlns:m="http://schemas.openxmlformats.org/officeDocument/2006/math" xmlns:v="urn:schemas-microsoft-com:vml" xmlns:wp14="http://schemas.microsoft.com/office/word/2010/wordprocessingDrawing" xmlns:wp="http://schemas.openxmlformats.org/drawingml/2006/wordprocessingDrawing" xmlns:w10="urn:schemas-microsoft-com:office:word" xmlns:w="http://schemas.openxmlformats.org/wordprocessingml/2006/main" xmlns:w14="http://schemas.microsoft.com/office/word/2010/wordml" xmlns:w15="http://schemas.microsoft.com/office/word/2012/wordml" xmlns:w16se="http://schemas.microsoft.com/office/word/2015/wordml/symex" xmlns:wpg="http://schemas.microsoft.com/office/word/2010/wordprocessingGroup" xmlns:wpi="http://schemas.microsoft.com/office/word/2010/wordprocessingInk" xmlns:wne="http://schemas.microsoft.com/office/word/2006/wordml" xmlns:wps="http://schemas.microsoft.com/office/word/2010/wordprocessingShape" mc:Ignorable="w14 w15 w16se wp14">
+<w15:people xmlns:wpc="http://schemas.microsoft.com/office/word/2010/wordprocessingCanvas" xmlns:cx="http://schemas.microsoft.com/office/drawing/2014/chartex" xmlns:cx1="http://schemas.microsoft.com/office/drawing/2015/9/8/chartex" xmlns:cx2="http://schemas.microsoft.com/office/drawing/2015/10/21/chartex" xmlns:cx3="http://schemas.microsoft.com/office/drawing/2016/5/9/chartex" xmlns:cx4="http://schemas.microsoft.com/office/drawing/2016/5/10/chartex" xmlns:cx5="http://schemas.microsoft.com/office/drawing/2016/5/11/chartex" xmlns:cx6="http://schemas.microsoft.com/office/drawing/2016/5/12/chartex" xmlns:cx7="http://schemas.microsoft.com/office/drawing/2016/5/13/chartex" xmlns:cx8="http://schemas.microsoft.com/office/drawing/2016/5/14/chartex" xmlns:mc="http://schemas.openxmlformats.org/markup-compatibility/2006" xmlns:aink="http://schemas.microsoft.com/office/drawing/2016/ink" xmlns:am3d="http://schemas.microsoft.com/office/drawing/2017/model3d" xmlns:o="urn:schemas-microsoft-com:office:office" xmlns:r="http://schemas.openxmlformats.org/officeDocument/2006/relationships" xmlns:m="http://schemas.openxmlformats.org/officeDocument/2006/math" xmlns:v="urn:schemas-microsoft-com:vml" xmlns:wp14="http://schemas.microsoft.com/office/word/2010/wordprocessingDrawing" xmlns:wp="http://schemas.openxmlformats.org/drawingml/2006/wordprocessingDrawing" xmlns:w10="urn:schemas-microsoft-com:office:word" xmlns:w="http://schemas.openxmlformats.org/wordprocessingml/2006/main" xmlns:w14="http://schemas.microsoft.com/office/word/2010/wordml" xmlns:w15="http://schemas.microsoft.com/office/word/2012/wordml" xmlns:w16cid="http://schemas.microsoft.com/office/word/2016/wordml/cid" xmlns:w16se="http://schemas.microsoft.com/office/word/2015/wordml/symex" xmlns:wpg="http://schemas.microsoft.com/office/word/2010/wordprocessingGroup" xmlns:wpi="http://schemas.microsoft.com/office/word/2010/wordprocessingInk" xmlns:wne="http://schemas.microsoft.com/office/word/2006/wordml" xmlns:wps="http://schemas.microsoft.com/office/word/2010/wordprocessingShape" mc:Ignorable="w14 w15 w16se w16cid wp14">
+  <w15:person w15:author="Taylor Cavaletto">
+    <w15:presenceInfo w15:providerId="None" w15:userId="Taylor Cavaletto"/>
+  </w15:person>
   <w15:person w15:author="Nick Airdo">
     <w15:presenceInfo w15:providerId="AD" w15:userId="S-1-5-21-322190549-3132941758-3861350036-1457"/>
-  </w15:person>
-  <w15:person w15:author="Taylor Cavaletto">
-    <w15:presenceInfo w15:providerId="None" w15:userId="Taylor Cavaletto"/>
   </w15:person>
 </w15:people>
 </file>
 
 <file path=word/styles.xml><?xml version="1.0" encoding="utf-8"?>
-<w:styles xmlns:mc="http://schemas.openxmlformats.org/markup-compatibility/2006" xmlns:r="http://schemas.openxmlformats.org/officeDocument/2006/relationships" xmlns:w="http://schemas.openxmlformats.org/wordprocessingml/2006/main" xmlns:w14="http://schemas.microsoft.com/office/word/2010/wordml" xmlns:w15="http://schemas.microsoft.com/office/word/2012/wordml" xmlns:w16se="http://schemas.microsoft.com/office/word/2015/wordml/symex" mc:Ignorable="w14 w15 w16se">
+<w:styles xmlns:mc="http://schemas.openxmlformats.org/markup-compatibility/2006" xmlns:r="http://schemas.openxmlformats.org/officeDocument/2006/relationships" xmlns:w="http://schemas.openxmlformats.org/wordprocessingml/2006/main" xmlns:w14="http://schemas.microsoft.com/office/word/2010/wordml" xmlns:w15="http://schemas.microsoft.com/office/word/2012/wordml" xmlns:w16cid="http://schemas.microsoft.com/office/word/2016/wordml/cid" xmlns:w16se="http://schemas.microsoft.com/office/word/2015/wordml/symex" mc:Ignorable="w14 w15 w16se w16cid">
   <w:docDefaults>
     <w:rPrDefault>
       <w:rPr>
@@ -7391,7 +7750,7 @@
       </w:pPr>
     </w:pPrDefault>
   </w:docDefaults>
-  <w:latentStyles w:defLockedState="0" w:defUIPriority="99" w:defSemiHidden="0" w:defUnhideWhenUsed="0" w:defQFormat="0" w:count="371">
+  <w:latentStyles w:defLockedState="0" w:defUIPriority="99" w:defSemiHidden="0" w:defUnhideWhenUsed="0" w:defQFormat="0" w:count="375">
     <w:lsdException w:name="Normal" w:uiPriority="0" w:qFormat="1"/>
     <w:lsdException w:name="heading 1" w:uiPriority="9" w:qFormat="1"/>
     <w:lsdException w:name="heading 2" w:semiHidden="1" w:uiPriority="9" w:unhideWhenUsed="1" w:qFormat="1"/>
@@ -7763,6 +8122,10 @@
     <w:lsdException w:name="List Table 5 Dark Accent 6" w:uiPriority="50"/>
     <w:lsdException w:name="List Table 6 Colorful Accent 6" w:uiPriority="51"/>
     <w:lsdException w:name="List Table 7 Colorful Accent 6" w:uiPriority="52"/>
+    <w:lsdException w:name="Mention" w:semiHidden="1" w:unhideWhenUsed="1"/>
+    <w:lsdException w:name="Smart Hyperlink" w:semiHidden="1" w:unhideWhenUsed="1"/>
+    <w:lsdException w:name="Hashtag" w:semiHidden="1" w:unhideWhenUsed="1"/>
+    <w:lsdException w:name="Unresolved Mention" w:semiHidden="1" w:unhideWhenUsed="1"/>
   </w:latentStyles>
   <w:style w:type="paragraph" w:default="1" w:styleId="Normal">
     <w:name w:val="Normal"/>
@@ -8215,8 +8578,8 @@
       <w:shd w:val="clear" w:color="auto" w:fill="FBE4D5" w:themeFill="accent2" w:themeFillTint="33"/>
     </w:rPr>
   </w:style>
-  <w:style w:type="character" w:customStyle="1" w:styleId="UnresolvedMention">
-    <w:name w:val="Unresolved Mention"/>
+  <w:style w:type="character" w:customStyle="1" w:styleId="UnresolvedMention1">
+    <w:name w:val="Unresolved Mention1"/>
     <w:basedOn w:val="DefaultParagraphFont"/>
     <w:uiPriority w:val="99"/>
     <w:semiHidden/>
@@ -8231,7 +8594,7 @@
 </file>
 
 <file path=word/glossary/document.xml><?xml version="1.0" encoding="utf-8"?>
-<w:glossaryDocument xmlns:wpc="http://schemas.microsoft.com/office/word/2010/wordprocessingCanvas" xmlns:cx="http://schemas.microsoft.com/office/drawing/2014/chartex" xmlns:cx1="http://schemas.microsoft.com/office/drawing/2015/9/8/chartex" xmlns:mc="http://schemas.openxmlformats.org/markup-compatibility/2006" xmlns:o="urn:schemas-microsoft-com:office:office" xmlns:r="http://schemas.openxmlformats.org/officeDocument/2006/relationships" xmlns:m="http://schemas.openxmlformats.org/officeDocument/2006/math" xmlns:v="urn:schemas-microsoft-com:vml" xmlns:wp14="http://schemas.microsoft.com/office/word/2010/wordprocessingDrawing" xmlns:wp="http://schemas.openxmlformats.org/drawingml/2006/wordprocessingDrawing" xmlns:w10="urn:schemas-microsoft-com:office:word" xmlns:w="http://schemas.openxmlformats.org/wordprocessingml/2006/main" xmlns:w14="http://schemas.microsoft.com/office/word/2010/wordml" xmlns:w15="http://schemas.microsoft.com/office/word/2012/wordml" xmlns:w16se="http://schemas.microsoft.com/office/word/2015/wordml/symex" xmlns:wpg="http://schemas.microsoft.com/office/word/2010/wordprocessingGroup" xmlns:wpi="http://schemas.microsoft.com/office/word/2010/wordprocessingInk" xmlns:wne="http://schemas.microsoft.com/office/word/2006/wordml" xmlns:wps="http://schemas.microsoft.com/office/word/2010/wordprocessingShape" mc:Ignorable="w14 w15 w16se wp14">
+<w:glossaryDocument xmlns:wpc="http://schemas.microsoft.com/office/word/2010/wordprocessingCanvas" xmlns:cx="http://schemas.microsoft.com/office/drawing/2014/chartex" xmlns:cx1="http://schemas.microsoft.com/office/drawing/2015/9/8/chartex" xmlns:cx2="http://schemas.microsoft.com/office/drawing/2015/10/21/chartex" xmlns:cx3="http://schemas.microsoft.com/office/drawing/2016/5/9/chartex" xmlns:cx4="http://schemas.microsoft.com/office/drawing/2016/5/10/chartex" xmlns:cx5="http://schemas.microsoft.com/office/drawing/2016/5/11/chartex" xmlns:cx6="http://schemas.microsoft.com/office/drawing/2016/5/12/chartex" xmlns:cx7="http://schemas.microsoft.com/office/drawing/2016/5/13/chartex" xmlns:cx8="http://schemas.microsoft.com/office/drawing/2016/5/14/chartex" xmlns:mc="http://schemas.openxmlformats.org/markup-compatibility/2006" xmlns:aink="http://schemas.microsoft.com/office/drawing/2016/ink" xmlns:am3d="http://schemas.microsoft.com/office/drawing/2017/model3d" xmlns:o="urn:schemas-microsoft-com:office:office" xmlns:r="http://schemas.openxmlformats.org/officeDocument/2006/relationships" xmlns:m="http://schemas.openxmlformats.org/officeDocument/2006/math" xmlns:v="urn:schemas-microsoft-com:vml" xmlns:wp14="http://schemas.microsoft.com/office/word/2010/wordprocessingDrawing" xmlns:wp="http://schemas.openxmlformats.org/drawingml/2006/wordprocessingDrawing" xmlns:w10="urn:schemas-microsoft-com:office:word" xmlns:w="http://schemas.openxmlformats.org/wordprocessingml/2006/main" xmlns:w14="http://schemas.microsoft.com/office/word/2010/wordml" xmlns:w15="http://schemas.microsoft.com/office/word/2012/wordml" xmlns:w16cid="http://schemas.microsoft.com/office/word/2016/wordml/cid" xmlns:w16se="http://schemas.microsoft.com/office/word/2015/wordml/symex" xmlns:wpg="http://schemas.microsoft.com/office/word/2010/wordprocessingGroup" xmlns:wpi="http://schemas.microsoft.com/office/word/2010/wordprocessingInk" xmlns:wne="http://schemas.microsoft.com/office/word/2006/wordml" xmlns:wps="http://schemas.microsoft.com/office/word/2010/wordprocessingShape" mc:Ignorable="w14 w15 w16se w16cid wp14">
   <w:docParts>
     <w:docPart>
       <w:docPartPr>
@@ -8256,7 +8619,7 @@
           <w:r>
             <w:rPr>
               <w:caps/>
-              <w:color w:val="5B9BD5" w:themeColor="accent1"/>
+              <w:color w:val="4472C4" w:themeColor="accent1"/>
               <w:sz w:val="18"/>
               <w:szCs w:val="18"/>
             </w:rPr>
@@ -8270,7 +8633,7 @@
 </file>
 
 <file path=word/glossary/fontTable.xml><?xml version="1.0" encoding="utf-8"?>
-<w:fonts xmlns:mc="http://schemas.openxmlformats.org/markup-compatibility/2006" xmlns:r="http://schemas.openxmlformats.org/officeDocument/2006/relationships" xmlns:w="http://schemas.openxmlformats.org/wordprocessingml/2006/main" xmlns:w14="http://schemas.microsoft.com/office/word/2010/wordml" xmlns:w15="http://schemas.microsoft.com/office/word/2012/wordml" xmlns:w16se="http://schemas.microsoft.com/office/word/2015/wordml/symex" mc:Ignorable="w14 w15 w16se">
+<w:fonts xmlns:mc="http://schemas.openxmlformats.org/markup-compatibility/2006" xmlns:r="http://schemas.openxmlformats.org/officeDocument/2006/relationships" xmlns:w="http://schemas.openxmlformats.org/wordprocessingml/2006/main" xmlns:w14="http://schemas.microsoft.com/office/word/2010/wordml" xmlns:w15="http://schemas.microsoft.com/office/word/2012/wordml" xmlns:w16cid="http://schemas.microsoft.com/office/word/2016/wordml/cid" xmlns:w16se="http://schemas.microsoft.com/office/word/2015/wordml/symex" mc:Ignorable="w14 w15 w16se w16cid">
   <w:font w:name="Symbol">
     <w:panose1 w:val="05050102010706020507"/>
     <w:charset w:val="02"/>
@@ -8324,7 +8687,7 @@
 </file>
 
 <file path=word/glossary/settings.xml><?xml version="1.0" encoding="utf-8"?>
-<w:settings xmlns:mc="http://schemas.openxmlformats.org/markup-compatibility/2006" xmlns:o="urn:schemas-microsoft-com:office:office" xmlns:r="http://schemas.openxmlformats.org/officeDocument/2006/relationships" xmlns:m="http://schemas.openxmlformats.org/officeDocument/2006/math" xmlns:v="urn:schemas-microsoft-com:vml" xmlns:w10="urn:schemas-microsoft-com:office:word" xmlns:w="http://schemas.openxmlformats.org/wordprocessingml/2006/main" xmlns:w14="http://schemas.microsoft.com/office/word/2010/wordml" xmlns:w15="http://schemas.microsoft.com/office/word/2012/wordml" xmlns:w16se="http://schemas.microsoft.com/office/word/2015/wordml/symex" xmlns:sl="http://schemas.openxmlformats.org/schemaLibrary/2006/main" mc:Ignorable="w14 w15 w16se">
+<w:settings xmlns:mc="http://schemas.openxmlformats.org/markup-compatibility/2006" xmlns:o="urn:schemas-microsoft-com:office:office" xmlns:r="http://schemas.openxmlformats.org/officeDocument/2006/relationships" xmlns:m="http://schemas.openxmlformats.org/officeDocument/2006/math" xmlns:v="urn:schemas-microsoft-com:vml" xmlns:w10="urn:schemas-microsoft-com:office:word" xmlns:w="http://schemas.openxmlformats.org/wordprocessingml/2006/main" xmlns:w14="http://schemas.microsoft.com/office/word/2010/wordml" xmlns:w15="http://schemas.microsoft.com/office/word/2012/wordml" xmlns:w16cid="http://schemas.microsoft.com/office/word/2016/wordml/cid" xmlns:w16se="http://schemas.microsoft.com/office/word/2015/wordml/symex" xmlns:sl="http://schemas.openxmlformats.org/schemaLibrary/2006/main" mc:Ignorable="w14 w15 w16se w16cid">
   <w:view w:val="normal"/>
   <w:revisionView w:inkAnnotations="0"/>
   <w:defaultTabStop w:val="720"/>
@@ -8336,10 +8699,12 @@
     <w:compatSetting w:name="enableOpenTypeFeatures" w:uri="http://schemas.microsoft.com/office/word" w:val="1"/>
     <w:compatSetting w:name="doNotFlipMirrorIndents" w:uri="http://schemas.microsoft.com/office/word" w:val="1"/>
     <w:compatSetting w:name="differentiateMultirowTableHeaders" w:uri="http://schemas.microsoft.com/office/word" w:val="1"/>
+    <w:compatSetting w:name="useWord2013TrackBottomHyphenation" w:uri="http://schemas.microsoft.com/office/word" w:val="1"/>
   </w:compat>
   <w:rsids>
     <w:rsidRoot w:val="00407A98"/>
     <w:rsid w:val="002C3D4B"/>
+    <w:rsid w:val="00356445"/>
     <w:rsid w:val="003E1421"/>
     <w:rsid w:val="00407A98"/>
     <w:rsid w:val="008A08C2"/>
@@ -8348,6 +8713,7 @@
     <w:rsid w:val="00C25999"/>
     <w:rsid w:val="00D600AD"/>
     <w:rsid w:val="00E76491"/>
+    <w:rsid w:val="00FE091B"/>
   </w:rsids>
   <m:mathPr>
     <m:mathFont m:val="Cambria Math"/>
@@ -8371,7 +8737,7 @@
 </file>
 
 <file path=word/glossary/styles.xml><?xml version="1.0" encoding="utf-8"?>
-<w:styles xmlns:mc="http://schemas.openxmlformats.org/markup-compatibility/2006" xmlns:r="http://schemas.openxmlformats.org/officeDocument/2006/relationships" xmlns:w="http://schemas.openxmlformats.org/wordprocessingml/2006/main" xmlns:w14="http://schemas.microsoft.com/office/word/2010/wordml" xmlns:w15="http://schemas.microsoft.com/office/word/2012/wordml" xmlns:w16se="http://schemas.microsoft.com/office/word/2015/wordml/symex" mc:Ignorable="w14 w15 w16se">
+<w:styles xmlns:mc="http://schemas.openxmlformats.org/markup-compatibility/2006" xmlns:r="http://schemas.openxmlformats.org/officeDocument/2006/relationships" xmlns:w="http://schemas.openxmlformats.org/wordprocessingml/2006/main" xmlns:w14="http://schemas.microsoft.com/office/word/2010/wordml" xmlns:w15="http://schemas.microsoft.com/office/word/2012/wordml" xmlns:w16cid="http://schemas.microsoft.com/office/word/2016/wordml/cid" xmlns:w16se="http://schemas.microsoft.com/office/word/2015/wordml/symex" mc:Ignorable="w14 w15 w16se w16cid">
   <w:docDefaults>
     <w:rPrDefault>
       <w:rPr>
@@ -8387,7 +8753,7 @@
       </w:pPr>
     </w:pPrDefault>
   </w:docDefaults>
-  <w:latentStyles w:defLockedState="0" w:defUIPriority="99" w:defSemiHidden="0" w:defUnhideWhenUsed="0" w:defQFormat="0" w:count="371">
+  <w:latentStyles w:defLockedState="0" w:defUIPriority="99" w:defSemiHidden="0" w:defUnhideWhenUsed="0" w:defQFormat="0" w:count="375">
     <w:lsdException w:name="Normal" w:uiPriority="0" w:qFormat="1"/>
     <w:lsdException w:name="heading 1" w:uiPriority="9" w:qFormat="1"/>
     <w:lsdException w:name="heading 2" w:semiHidden="1" w:uiPriority="9" w:unhideWhenUsed="1" w:qFormat="1"/>
@@ -8759,6 +9125,10 @@
     <w:lsdException w:name="List Table 5 Dark Accent 6" w:uiPriority="50"/>
     <w:lsdException w:name="List Table 6 Colorful Accent 6" w:uiPriority="51"/>
     <w:lsdException w:name="List Table 7 Colorful Accent 6" w:uiPriority="52"/>
+    <w:lsdException w:name="Mention" w:semiHidden="1" w:unhideWhenUsed="1"/>
+    <w:lsdException w:name="Smart Hyperlink" w:semiHidden="1" w:unhideWhenUsed="1"/>
+    <w:lsdException w:name="Hashtag" w:semiHidden="1" w:unhideWhenUsed="1"/>
+    <w:lsdException w:name="Unresolved Mention" w:semiHidden="1" w:unhideWhenUsed="1"/>
   </w:latentStyles>
   <w:style w:type="paragraph" w:default="1" w:styleId="Normal">
     <w:name w:val="Normal"/>
@@ -8831,7 +9201,7 @@
 </file>
 
 <file path=word/glossary/webSettings.xml><?xml version="1.0" encoding="utf-8"?>
-<w:webSettings xmlns:mc="http://schemas.openxmlformats.org/markup-compatibility/2006" xmlns:r="http://schemas.openxmlformats.org/officeDocument/2006/relationships" xmlns:w="http://schemas.openxmlformats.org/wordprocessingml/2006/main" xmlns:w14="http://schemas.microsoft.com/office/word/2010/wordml" xmlns:w15="http://schemas.microsoft.com/office/word/2012/wordml" xmlns:w16se="http://schemas.microsoft.com/office/word/2015/wordml/symex" mc:Ignorable="w14 w15 w16se">
+<w:webSettings xmlns:mc="http://schemas.openxmlformats.org/markup-compatibility/2006" xmlns:r="http://schemas.openxmlformats.org/officeDocument/2006/relationships" xmlns:w="http://schemas.openxmlformats.org/wordprocessingml/2006/main" xmlns:w14="http://schemas.microsoft.com/office/word/2010/wordml" xmlns:w15="http://schemas.microsoft.com/office/word/2012/wordml" xmlns:w16cid="http://schemas.microsoft.com/office/word/2016/wordml/cid" xmlns:w16se="http://schemas.microsoft.com/office/word/2015/wordml/symex" mc:Ignorable="w14 w15 w16se w16cid">
   <w:optimizeForBrowser/>
   <w:allowPNG/>
 </w:webSettings>
@@ -9103,7 +9473,7 @@
 </file>
 
 <file path=customXml/itemProps1.xml><?xml version="1.0" encoding="utf-8"?>
-<ds:datastoreItem xmlns:ds="http://schemas.openxmlformats.org/officeDocument/2006/customXml" ds:itemID="{3EF0C036-D7B3-473F-8C1E-0A1DEBDD178F}">
+<ds:datastoreItem xmlns:ds="http://schemas.openxmlformats.org/officeDocument/2006/customXml" ds:itemID="{79614E4A-5500-4039-A9CA-D2AC26DFD44E}">
   <ds:schemaRefs>
     <ds:schemaRef ds:uri="http://schemas.openxmlformats.org/officeDocument/2006/bibliography"/>
   </ds:schemaRefs>

</xml_diff>

<commit_message>
- updated Room Management assembly to 1.3.1
</commit_message>
<xml_diff>
--- a/com.centralaz.RoomManagement/Room Management v1.3.0.docx
+++ b/com.centralaz.RoomManagement/Room Management v1.3.0.docx
@@ -1,6 +1,6 @@
 
 <file path=word/document.xml><?xml version="1.0" encoding="utf-8"?>
-<w:document xmlns:wpc="http://schemas.microsoft.com/office/word/2010/wordprocessingCanvas" xmlns:cx="http://schemas.microsoft.com/office/drawing/2014/chartex" xmlns:cx1="http://schemas.microsoft.com/office/drawing/2015/9/8/chartex" xmlns:cx2="http://schemas.microsoft.com/office/drawing/2015/10/21/chartex" xmlns:cx3="http://schemas.microsoft.com/office/drawing/2016/5/9/chartex" xmlns:cx4="http://schemas.microsoft.com/office/drawing/2016/5/10/chartex" xmlns:cx5="http://schemas.microsoft.com/office/drawing/2016/5/11/chartex" xmlns:cx6="http://schemas.microsoft.com/office/drawing/2016/5/12/chartex" xmlns:cx7="http://schemas.microsoft.com/office/drawing/2016/5/13/chartex" xmlns:cx8="http://schemas.microsoft.com/office/drawing/2016/5/14/chartex" xmlns:mc="http://schemas.openxmlformats.org/markup-compatibility/2006" xmlns:aink="http://schemas.microsoft.com/office/drawing/2016/ink" xmlns:am3d="http://schemas.microsoft.com/office/drawing/2017/model3d" xmlns:o="urn:schemas-microsoft-com:office:office" xmlns:r="http://schemas.openxmlformats.org/officeDocument/2006/relationships" xmlns:m="http://schemas.openxmlformats.org/officeDocument/2006/math" xmlns:v="urn:schemas-microsoft-com:vml" xmlns:wp14="http://schemas.microsoft.com/office/word/2010/wordprocessingDrawing" xmlns:wp="http://schemas.openxmlformats.org/drawingml/2006/wordprocessingDrawing" xmlns:w10="urn:schemas-microsoft-com:office:word" xmlns:w="http://schemas.openxmlformats.org/wordprocessingml/2006/main" xmlns:w14="http://schemas.microsoft.com/office/word/2010/wordml" xmlns:w15="http://schemas.microsoft.com/office/word/2012/wordml" xmlns:w16cid="http://schemas.microsoft.com/office/word/2016/wordml/cid" xmlns:w16se="http://schemas.microsoft.com/office/word/2015/wordml/symex" xmlns:wpg="http://schemas.microsoft.com/office/word/2010/wordprocessingGroup" xmlns:wpi="http://schemas.microsoft.com/office/word/2010/wordprocessingInk" xmlns:wne="http://schemas.microsoft.com/office/word/2006/wordml" xmlns:wps="http://schemas.microsoft.com/office/word/2010/wordprocessingShape" mc:Ignorable="w14 w15 w16se w16cid wp14">
+<w:document xmlns:wpc="http://schemas.microsoft.com/office/word/2010/wordprocessingCanvas" xmlns:cx="http://schemas.microsoft.com/office/drawing/2014/chartex" xmlns:cx1="http://schemas.microsoft.com/office/drawing/2015/9/8/chartex" xmlns:mc="http://schemas.openxmlformats.org/markup-compatibility/2006" xmlns:o="urn:schemas-microsoft-com:office:office" xmlns:r="http://schemas.openxmlformats.org/officeDocument/2006/relationships" xmlns:m="http://schemas.openxmlformats.org/officeDocument/2006/math" xmlns:v="urn:schemas-microsoft-com:vml" xmlns:wp14="http://schemas.microsoft.com/office/word/2010/wordprocessingDrawing" xmlns:wp="http://schemas.openxmlformats.org/drawingml/2006/wordprocessingDrawing" xmlns:w10="urn:schemas-microsoft-com:office:word" xmlns:w="http://schemas.openxmlformats.org/wordprocessingml/2006/main" xmlns:w14="http://schemas.microsoft.com/office/word/2010/wordml" xmlns:w15="http://schemas.microsoft.com/office/word/2012/wordml" xmlns:w16se="http://schemas.microsoft.com/office/word/2015/wordml/symex" xmlns:wpg="http://schemas.microsoft.com/office/word/2010/wordprocessingGroup" xmlns:wpi="http://schemas.microsoft.com/office/word/2010/wordprocessingInk" xmlns:wne="http://schemas.microsoft.com/office/word/2006/wordml" xmlns:wps="http://schemas.microsoft.com/office/word/2010/wordprocessingShape" mc:Ignorable="w14 w15 w16se wp14">
   <w:body>
     <w:p>
       <w:pPr>
@@ -78,9 +78,7 @@
       <w:r>
         <w:br/>
       </w:r>
-      <w:bookmarkStart w:id="0" w:name="_GoBack"/>
-      <w:bookmarkEnd w:id="0"/>
-      <w:del w:id="1" w:author="Taylor Cavaletto" w:date="2018-09-14T09:47:00Z">
+      <w:del w:id="0" w:author="Taylor Cavaletto" w:date="2018-09-14T09:47:00Z">
         <w:r>
           <w:rPr>
             <w:color w:val="5B9BD5" w:themeColor="accent1"/>
@@ -89,7 +87,7 @@
           <w:delText>www</w:delText>
         </w:r>
       </w:del>
-      <w:ins w:id="2" w:author="Taylor Cavaletto" w:date="2018-09-14T09:46:00Z">
+      <w:ins w:id="1" w:author="Taylor Cavaletto" w:date="2018-09-14T09:46:00Z">
         <w:r>
           <w:rPr>
             <w:color w:val="5B9BD5" w:themeColor="accent1"/>
@@ -120,10 +118,10 @@
         <w:pStyle w:val="Subtitle"/>
         <w:jc w:val="center"/>
         <w:rPr>
-          <w:del w:id="3" w:author="Nick Airdo" w:date="2018-09-10T19:13:00Z"/>
-        </w:rPr>
-      </w:pPr>
-      <w:del w:id="4" w:author="Nick Airdo" w:date="2018-09-10T19:13:00Z">
+          <w:del w:id="2" w:author="Nick Airdo" w:date="2018-09-10T19:13:00Z"/>
+        </w:rPr>
+      </w:pPr>
+      <w:del w:id="3" w:author="Nick Airdo" w:date="2018-09-10T19:13:00Z">
         <w:r>
           <w:delText>Central Christian Church</w:delText>
         </w:r>
@@ -150,10 +148,10 @@
         <w:pStyle w:val="Subtitle"/>
         <w:jc w:val="center"/>
         <w:rPr>
-          <w:del w:id="5" w:author="Nick Airdo" w:date="2018-09-10T19:13:00Z"/>
-        </w:rPr>
-      </w:pPr>
-      <w:del w:id="6" w:author="Nick Airdo" w:date="2018-09-10T19:13:00Z">
+          <w:del w:id="4" w:author="Nick Airdo" w:date="2018-09-10T19:13:00Z"/>
+        </w:rPr>
+      </w:pPr>
+      <w:del w:id="5" w:author="Nick Airdo" w:date="2018-09-10T19:13:00Z">
         <w:r>
           <w:delText xml:space="preserve">&amp; </w:delText>
         </w:r>
@@ -164,11 +162,11 @@
         <w:pStyle w:val="Subtitle"/>
         <w:jc w:val="center"/>
         <w:rPr>
-          <w:del w:id="7" w:author="Nick Airdo" w:date="2018-09-10T19:13:00Z"/>
+          <w:del w:id="6" w:author="Nick Airdo" w:date="2018-09-10T19:13:00Z"/>
           <w:color w:val="5B9BD5" w:themeColor="accent1"/>
         </w:rPr>
       </w:pPr>
-      <w:del w:id="8" w:author="Nick Airdo" w:date="2018-09-10T19:13:00Z">
+      <w:del w:id="7" w:author="Nick Airdo" w:date="2018-09-10T19:13:00Z">
         <w:r>
           <w:delText>Bricks and Mortar</w:delText>
         </w:r>
@@ -196,12 +194,12 @@
       </w:r>
     </w:p>
     <w:p>
-      <w:del w:id="9" w:author="Taylor Cavaletto" w:date="2018-09-10T13:31:00Z">
+      <w:del w:id="8" w:author="Taylor Cavaletto" w:date="2018-09-10T13:31:00Z">
         <w:r>
           <w:delText>So</w:delText>
         </w:r>
       </w:del>
-      <w:ins w:id="10" w:author="Taylor Cavaletto" w:date="2018-09-10T13:31:00Z">
+      <w:ins w:id="9" w:author="Taylor Cavaletto" w:date="2018-09-10T13:31:00Z">
         <w:r>
           <w:t>So,</w:t>
         </w:r>
@@ -538,7 +536,7 @@
         </w:rPr>
         <w:t xml:space="preserve">There are several configurable settings for the printable reports in the block settings. For example, you can change the logo that appears in the printed reports. You can also choose which template to use when </w:t>
       </w:r>
-      <w:del w:id="11" w:author="Taylor Cavaletto" w:date="2018-09-10T13:31:00Z">
+      <w:del w:id="10" w:author="Taylor Cavaletto" w:date="2018-09-10T13:31:00Z">
         <w:r>
           <w:rPr>
             <w:rStyle w:val="NoteCallout1Char"/>
@@ -546,7 +544,7 @@
           <w:delText>printing, or</w:delText>
         </w:r>
       </w:del>
-      <w:ins w:id="12" w:author="Taylor Cavaletto" w:date="2018-09-10T13:31:00Z">
+      <w:ins w:id="11" w:author="Taylor Cavaletto" w:date="2018-09-10T13:31:00Z">
         <w:r>
           <w:rPr>
             <w:rStyle w:val="NoteCallout1Char"/>
@@ -558,7 +556,21 @@
         <w:rPr>
           <w:rStyle w:val="NoteCallout1Char"/>
         </w:rPr>
-        <w:t xml:space="preserve"> create your own using the new Lava Template.</w:t>
+        <w:t xml:space="preserve"> create your own using the new Lava Template</w:t>
+      </w:r>
+      <w:ins w:id="12" w:author="Nick Airdo" w:date="2018-09-16T17:12:00Z">
+        <w:r>
+          <w:rPr>
+            <w:rStyle w:val="NoteCallout1Char"/>
+          </w:rPr>
+          <w:t xml:space="preserve"> (v1.3)</w:t>
+        </w:r>
+      </w:ins>
+      <w:r>
+        <w:rPr>
+          <w:rStyle w:val="NoteCallout1Char"/>
+        </w:rPr>
+        <w:t>.</w:t>
       </w:r>
       <w:r>
         <w:t xml:space="preserve"> </w:t>
@@ -842,6 +854,11 @@
       <w:r>
         <w:t>View Mode</w:t>
       </w:r>
+      <w:ins w:id="13" w:author="Nick Airdo" w:date="2018-09-16T17:13:00Z">
+        <w:r>
+          <w:t xml:space="preserve"> (v1.3)</w:t>
+        </w:r>
+      </w:ins>
     </w:p>
     <w:p>
       <w:r>
@@ -2087,15 +2104,7 @@
         <w:t xml:space="preserve">Campus: </w:t>
       </w:r>
       <w:r>
-        <w:t xml:space="preserve">If this resource is on a </w:t>
-      </w:r>
-      <w:proofErr w:type="gramStart"/>
-      <w:r>
-        <w:t>particular campus</w:t>
-      </w:r>
-      <w:proofErr w:type="gramEnd"/>
-      <w:r>
-        <w:t>, specify the campus here.</w:t>
+        <w:t>If this resource is on a particular campus, specify the campus here.</w:t>
       </w:r>
     </w:p>
     <w:p>
@@ -2196,7 +2205,23 @@
         <w:t xml:space="preserve">Here you can view and add to the configured Reservation Types. </w:t>
       </w:r>
       <w:r>
-        <w:t>As of 1.3.0, most of the settings and configuration for reservations, including approval groups, ministries, and workflows, are set on the reservation type to allow for a more customizable experience.</w:t>
+        <w:t xml:space="preserve">As of </w:t>
+      </w:r>
+      <w:ins w:id="14" w:author="Nick Airdo" w:date="2018-09-16T17:12:00Z">
+        <w:r>
+          <w:t>v</w:t>
+        </w:r>
+      </w:ins>
+      <w:r>
+        <w:t>1.3</w:t>
+      </w:r>
+      <w:del w:id="15" w:author="Nick Airdo" w:date="2018-09-16T17:12:00Z">
+        <w:r>
+          <w:delText>.0</w:delText>
+        </w:r>
+      </w:del>
+      <w:r>
+        <w:t>, most of the settings and configuration for reservations, including approval groups, ministries, and workflows, are set on the reservation type to allow for a more customizable experience.</w:t>
       </w:r>
     </w:p>
     <w:p>
@@ -2267,7 +2292,7 @@
           <w:numId w:val="20"/>
         </w:numPr>
         <w:rPr>
-          <w:ins w:id="13" w:author="Taylor Cavaletto" w:date="2018-09-10T13:41:00Z"/>
+          <w:ins w:id="16" w:author="Taylor Cavaletto" w:date="2018-09-10T13:41:00Z"/>
         </w:rPr>
       </w:pPr>
       <w:r>
@@ -2288,7 +2313,7 @@
           <w:numId w:val="20"/>
         </w:numPr>
         <w:rPr>
-          <w:del w:id="14" w:author="Taylor Cavaletto" w:date="2018-09-10T13:41:00Z"/>
+          <w:del w:id="17" w:author="Taylor Cavaletto" w:date="2018-09-10T13:41:00Z"/>
         </w:rPr>
       </w:pPr>
     </w:p>
@@ -2307,7 +2332,7 @@
       <w:pPr>
         <w:keepNext/>
         <w:rPr>
-          <w:ins w:id="15" w:author="Taylor Cavaletto" w:date="2018-09-10T13:35:00Z"/>
+          <w:ins w:id="18" w:author="Taylor Cavaletto" w:date="2018-09-10T13:35:00Z"/>
         </w:rPr>
       </w:pPr>
       <w:r>
@@ -2316,22 +2341,22 @@
       <w:r>
         <w:t>the settings for your reservation types</w:t>
       </w:r>
-      <w:ins w:id="16" w:author="Taylor Cavaletto" w:date="2018-09-10T13:34:00Z">
+      <w:ins w:id="19" w:author="Taylor Cavaletto" w:date="2018-09-10T13:34:00Z">
         <w:r>
           <w:t>, as well as edit security for them.</w:t>
         </w:r>
       </w:ins>
-      <w:ins w:id="17" w:author="Taylor Cavaletto" w:date="2018-09-10T16:07:00Z">
+      <w:ins w:id="20" w:author="Taylor Cavaletto" w:date="2018-09-10T16:07:00Z">
         <w:r>
           <w:t xml:space="preserve"> Editing security on a reservation type</w:t>
         </w:r>
       </w:ins>
-      <w:ins w:id="18" w:author="Taylor Cavaletto" w:date="2018-09-10T13:37:00Z">
+      <w:ins w:id="21" w:author="Taylor Cavaletto" w:date="2018-09-10T13:37:00Z">
         <w:r>
           <w:t xml:space="preserve"> focuses on who can edit the reservations, and works </w:t>
         </w:r>
       </w:ins>
-      <w:ins w:id="19" w:author="Taylor Cavaletto" w:date="2018-09-10T13:35:00Z">
+      <w:ins w:id="22" w:author="Taylor Cavaletto" w:date="2018-09-10T13:35:00Z">
         <w:r>
           <w:t>as follows:</w:t>
         </w:r>
@@ -2346,10 +2371,10 @@
           <w:numId w:val="21"/>
         </w:numPr>
         <w:rPr>
-          <w:ins w:id="20" w:author="Taylor Cavaletto" w:date="2018-09-10T13:36:00Z"/>
-        </w:rPr>
-      </w:pPr>
-      <w:ins w:id="21" w:author="Taylor Cavaletto" w:date="2018-09-10T13:36:00Z">
+          <w:ins w:id="23" w:author="Taylor Cavaletto" w:date="2018-09-10T13:36:00Z"/>
+        </w:rPr>
+      </w:pPr>
+      <w:ins w:id="24" w:author="Taylor Cavaletto" w:date="2018-09-10T13:36:00Z">
         <w:r>
           <w:rPr>
             <w:b/>
@@ -2360,7 +2385,7 @@
           <w:t xml:space="preserve"> A user can only view these reservations</w:t>
         </w:r>
       </w:ins>
-      <w:del w:id="22" w:author="Taylor Cavaletto" w:date="2018-09-10T13:34:00Z">
+      <w:del w:id="25" w:author="Taylor Cavaletto" w:date="2018-09-10T13:34:00Z">
         <w:r>
           <w:delText>.</w:delText>
         </w:r>
@@ -2375,10 +2400,10 @@
           <w:numId w:val="21"/>
         </w:numPr>
         <w:rPr>
-          <w:ins w:id="23" w:author="Taylor Cavaletto" w:date="2018-09-10T13:38:00Z"/>
-        </w:rPr>
-      </w:pPr>
-      <w:ins w:id="24" w:author="Taylor Cavaletto" w:date="2018-09-10T13:36:00Z">
+          <w:ins w:id="26" w:author="Taylor Cavaletto" w:date="2018-09-10T13:38:00Z"/>
+        </w:rPr>
+      </w:pPr>
+      <w:ins w:id="27" w:author="Taylor Cavaletto" w:date="2018-09-10T13:36:00Z">
         <w:r>
           <w:rPr>
             <w:b/>
@@ -2389,22 +2414,22 @@
           <w:t xml:space="preserve"> A user can create </w:t>
         </w:r>
       </w:ins>
-      <w:ins w:id="25" w:author="Taylor Cavaletto" w:date="2018-09-10T13:39:00Z">
+      <w:ins w:id="28" w:author="Taylor Cavaletto" w:date="2018-09-10T13:39:00Z">
         <w:r>
           <w:t>reservations but</w:t>
         </w:r>
       </w:ins>
-      <w:ins w:id="26" w:author="Taylor Cavaletto" w:date="2018-09-10T13:36:00Z">
+      <w:ins w:id="29" w:author="Taylor Cavaletto" w:date="2018-09-10T13:36:00Z">
         <w:r>
           <w:t xml:space="preserve"> can only edit reservations </w:t>
         </w:r>
       </w:ins>
-      <w:ins w:id="27" w:author="Taylor Cavaletto" w:date="2018-09-10T13:37:00Z">
+      <w:ins w:id="30" w:author="Taylor Cavaletto" w:date="2018-09-10T13:37:00Z">
         <w:r>
           <w:t xml:space="preserve">that they created or that they are the administrative contact </w:t>
         </w:r>
       </w:ins>
-      <w:ins w:id="28" w:author="Taylor Cavaletto" w:date="2018-09-10T13:38:00Z">
+      <w:ins w:id="31" w:author="Taylor Cavaletto" w:date="2018-09-10T13:38:00Z">
         <w:r>
           <w:t>for.</w:t>
         </w:r>
@@ -2418,13 +2443,13 @@
           <w:ilvl w:val="0"/>
           <w:numId w:val="21"/>
         </w:numPr>
-        <w:pPrChange w:id="29" w:author="Taylor Cavaletto" w:date="2018-09-10T13:36:00Z">
+        <w:pPrChange w:id="32" w:author="Taylor Cavaletto" w:date="2018-09-10T13:36:00Z">
           <w:pPr>
             <w:keepNext/>
           </w:pPr>
         </w:pPrChange>
       </w:pPr>
-      <w:ins w:id="30" w:author="Taylor Cavaletto" w:date="2018-09-10T13:38:00Z">
+      <w:ins w:id="33" w:author="Taylor Cavaletto" w:date="2018-09-10T13:38:00Z">
         <w:r>
           <w:rPr>
             <w:b/>
@@ -2435,17 +2460,17 @@
           <w:t>A user can edit any reservations of this</w:t>
         </w:r>
       </w:ins>
-      <w:ins w:id="31" w:author="Taylor Cavaletto" w:date="2018-09-10T13:39:00Z">
+      <w:ins w:id="34" w:author="Taylor Cavaletto" w:date="2018-09-10T13:39:00Z">
         <w:r>
           <w:t xml:space="preserve"> type. By default, people in the Staff and Staff-Like Security Roles have this level of access</w:t>
         </w:r>
       </w:ins>
-      <w:ins w:id="32" w:author="Taylor Cavaletto" w:date="2018-09-14T07:26:00Z">
+      <w:ins w:id="35" w:author="Taylor Cavaletto" w:date="2018-09-14T07:26:00Z">
         <w:r>
           <w:t xml:space="preserve"> in order to maintain existing fu</w:t>
         </w:r>
       </w:ins>
-      <w:ins w:id="33" w:author="Taylor Cavaletto" w:date="2018-09-14T07:27:00Z">
+      <w:ins w:id="36" w:author="Taylor Cavaletto" w:date="2018-09-14T07:27:00Z">
         <w:r>
           <w:t>nctionality from previous versions.</w:t>
         </w:r>
@@ -2454,9 +2479,53 @@
     <w:p>
       <w:pPr>
         <w:rPr>
-          <w:ins w:id="34" w:author="Taylor Cavaletto" w:date="2018-09-10T14:38:00Z"/>
-        </w:rPr>
-      </w:pPr>
+          <w:ins w:id="37" w:author="Taylor Cavaletto" w:date="2018-09-10T14:38:00Z"/>
+        </w:rPr>
+      </w:pPr>
+      <w:ins w:id="38" w:author="Nick Airdo" w:date="2018-09-16T18:09:00Z">
+        <w:r>
+          <w:rPr>
+            <w:noProof/>
+          </w:rPr>
+          <w:drawing>
+            <wp:inline distT="0" distB="0" distL="0" distR="0" wp14:anchorId="4632E90A" wp14:editId="52B7461A">
+              <wp:extent cx="5943600" cy="2443480"/>
+              <wp:effectExtent l="0" t="0" r="0" b="0"/>
+              <wp:docPr id="1" name="Picture 1"/>
+              <wp:cNvGraphicFramePr>
+                <a:graphicFrameLocks xmlns:a="http://schemas.openxmlformats.org/drawingml/2006/main" noChangeAspect="1"/>
+              </wp:cNvGraphicFramePr>
+              <a:graphic xmlns:a="http://schemas.openxmlformats.org/drawingml/2006/main">
+                <a:graphicData uri="http://schemas.openxmlformats.org/drawingml/2006/picture">
+                  <pic:pic xmlns:pic="http://schemas.openxmlformats.org/drawingml/2006/picture">
+                    <pic:nvPicPr>
+                      <pic:cNvPr id="1" name=""/>
+                      <pic:cNvPicPr/>
+                    </pic:nvPicPr>
+                    <pic:blipFill>
+                      <a:blip r:embed="rId20"/>
+                      <a:stretch>
+                        <a:fillRect/>
+                      </a:stretch>
+                    </pic:blipFill>
+                    <pic:spPr>
+                      <a:xfrm>
+                        <a:off x="0" y="0"/>
+                        <a:ext cx="5943600" cy="2443480"/>
+                      </a:xfrm>
+                      <a:prstGeom prst="rect">
+                        <a:avLst/>
+                      </a:prstGeom>
+                    </pic:spPr>
+                  </pic:pic>
+                </a:graphicData>
+              </a:graphic>
+            </wp:inline>
+          </w:drawing>
+        </w:r>
+      </w:ins>
+      <w:bookmarkStart w:id="39" w:name="_GoBack"/>
+      <w:bookmarkEnd w:id="39"/>
     </w:p>
     <w:p>
       <w:r>
@@ -2480,7 +2549,7 @@
                     <pic:cNvPicPr/>
                   </pic:nvPicPr>
                   <pic:blipFill>
-                    <a:blip r:embed="rId20"/>
+                    <a:blip r:embed="rId21"/>
                     <a:stretch>
                       <a:fillRect/>
                     </a:stretch>
@@ -2616,7 +2685,7 @@
       <w:r>
         <w:t>.</w:t>
       </w:r>
-      <w:ins w:id="35" w:author="Taylor Cavaletto" w:date="2018-09-10T13:40:00Z">
+      <w:ins w:id="40" w:author="Taylor Cavaletto" w:date="2018-09-10T13:40:00Z">
         <w:r>
           <w:t xml:space="preserve"> People in this group will have edit access to all reservations of this type.</w:t>
         </w:r>
@@ -2649,7 +2718,7 @@
       <w:r>
         <w:t xml:space="preserve"> section.</w:t>
       </w:r>
-      <w:ins w:id="36" w:author="Taylor Cavaletto" w:date="2018-09-10T13:40:00Z">
+      <w:ins w:id="41" w:author="Taylor Cavaletto" w:date="2018-09-10T13:40:00Z">
         <w:r>
           <w:t xml:space="preserve"> People in this group will have edit access to all reservations of this type.</w:t>
         </w:r>
@@ -2768,22 +2837,22 @@
       <w:r>
         <w:t xml:space="preserve">If you wish to default to a </w:t>
       </w:r>
-      <w:del w:id="37" w:author="Taylor Cavaletto" w:date="2018-09-10T13:41:00Z">
+      <w:del w:id="42" w:author="Taylor Cavaletto" w:date="2018-09-10T13:41:00Z">
         <w:r>
           <w:delText>partic</w:delText>
         </w:r>
       </w:del>
-      <w:ins w:id="38" w:author="Taylor Cavaletto" w:date="2018-09-10T13:41:00Z">
+      <w:ins w:id="43" w:author="Taylor Cavaletto" w:date="2018-09-10T13:41:00Z">
         <w:r>
           <w:t xml:space="preserve">particular </w:t>
         </w:r>
       </w:ins>
-      <w:del w:id="39" w:author="Taylor Cavaletto" w:date="2018-09-10T13:41:00Z">
+      <w:del w:id="44" w:author="Taylor Cavaletto" w:date="2018-09-10T13:41:00Z">
         <w:r>
           <w:delText>ular setup</w:delText>
         </w:r>
       </w:del>
-      <w:ins w:id="40" w:author="Taylor Cavaletto" w:date="2018-09-10T13:41:00Z">
+      <w:ins w:id="45" w:author="Taylor Cavaletto" w:date="2018-09-10T13:41:00Z">
         <w:r>
           <w:t>setup</w:t>
         </w:r>
@@ -2882,7 +2951,7 @@
                     <pic:cNvPicPr/>
                   </pic:nvPicPr>
                   <pic:blipFill>
-                    <a:blip r:embed="rId21">
+                    <a:blip r:embed="rId22">
                       <a:extLst>
                         <a:ext uri="{28A0092B-C50C-407E-A947-70E740481C1C}">
                           <a14:useLocalDpi xmlns:a14="http://schemas.microsoft.com/office/drawing/2010/main" val="0"/>
@@ -3125,15 +3194,7 @@
               <w:t>have</w:t>
             </w:r>
             <w:r>
-              <w:t xml:space="preserve"> a </w:t>
-            </w:r>
-            <w:proofErr w:type="gramStart"/>
-            <w:r>
-              <w:t>particular group</w:t>
-            </w:r>
-            <w:proofErr w:type="gramEnd"/>
-            <w:r>
-              <w:t xml:space="preserve"> responsible for controlling the approval of reservations using the location.</w:t>
+              <w:t xml:space="preserve"> a particular group responsible for controlling the approval of reservations using the location.</w:t>
             </w:r>
             <w:r>
               <w:t xml:space="preserve"> This is configured via the new </w:t>
@@ -3201,15 +3262,7 @@
               <w:t>have</w:t>
             </w:r>
             <w:r>
-              <w:t xml:space="preserve"> a </w:t>
-            </w:r>
-            <w:proofErr w:type="gramStart"/>
-            <w:r>
-              <w:t>particular group</w:t>
-            </w:r>
-            <w:proofErr w:type="gramEnd"/>
-            <w:r>
-              <w:t xml:space="preserve"> responsible for controlling the approval of reservations using the </w:t>
+              <w:t xml:space="preserve"> a particular group responsible for controlling the approval of reservations using the </w:t>
             </w:r>
             <w:r>
               <w:t>resource</w:t>
@@ -3271,15 +3324,7 @@
               <w:t>If your or</w:t>
             </w:r>
             <w:r>
-              <w:t xml:space="preserve">ganization always wants a </w:t>
-            </w:r>
-            <w:proofErr w:type="gramStart"/>
-            <w:r>
-              <w:t>particular group</w:t>
-            </w:r>
-            <w:proofErr w:type="gramEnd"/>
-            <w:r>
-              <w:t xml:space="preserve"> to perform the final approval of all reservations, the </w:t>
+              <w:t xml:space="preserve">ganization always wants a particular group to perform the final approval of all reservations, the </w:t>
             </w:r>
             <w:r>
               <w:rPr>
@@ -3446,15 +3491,7 @@
         <w:t>This is the default state</w:t>
       </w:r>
       <w:r>
-        <w:t xml:space="preserve"> of a reservation upon creation. Upon creation, Rock will search for any locations or resources that require special </w:t>
-      </w:r>
-      <w:proofErr w:type="gramStart"/>
-      <w:r>
-        <w:t>approval, and</w:t>
-      </w:r>
-      <w:proofErr w:type="gramEnd"/>
-      <w:r>
-        <w:t xml:space="preserve"> notify the configured approval groups. If no special approval is necessary, or if all items requiring it have been approved, the reservation moves to the Pending Review state. If any locations or resources that require special approval </w:t>
+        <w:t xml:space="preserve"> of a reservation upon creation. Upon creation, Rock will search for any locations or resources that require special approval, and notify the configured approval groups. If no special approval is necessary, or if all items requiring it have been approved, the reservation moves to the Pending Review state. If any locations or resources that require special approval </w:t>
       </w:r>
       <w:r>
         <w:t xml:space="preserve">are </w:t>
@@ -3728,7 +3765,7 @@
                     <pic:cNvPicPr/>
                   </pic:nvPicPr>
                   <pic:blipFill>
-                    <a:blip r:embed="rId22">
+                    <a:blip r:embed="rId23">
                       <a:extLst>
                         <a:ext uri="{28A0092B-C50C-407E-A947-70E740481C1C}">
                           <a14:useLocalDpi xmlns:a14="http://schemas.microsoft.com/office/drawing/2010/main" val="0"/>
@@ -3846,18 +3883,10 @@
         <w:t xml:space="preserve"> job</w:t>
       </w:r>
       <w:r>
-        <w:t xml:space="preserve"> described </w:t>
-      </w:r>
-      <w:proofErr w:type="gramStart"/>
-      <w:r>
-        <w:t>above</w:t>
-      </w:r>
-      <w:r>
-        <w:t>, and</w:t>
-      </w:r>
-      <w:proofErr w:type="gramEnd"/>
-      <w:r>
-        <w:t xml:space="preserve"> sends an email to the Event Contact that a reservation they are in charge of is</w:t>
+        <w:t xml:space="preserve"> described above</w:t>
+      </w:r>
+      <w:r>
+        <w:t>, and sends an email to the Event Contact that a reservation they are in charge of is</w:t>
       </w:r>
       <w:r>
         <w:t xml:space="preserve"> occurring that day.</w:t>
@@ -3870,12 +3899,23 @@
       <w:r>
         <w:t>Report Templates</w:t>
       </w:r>
+      <w:ins w:id="46" w:author="Nick Airdo" w:date="2018-09-16T17:17:00Z">
+        <w:r>
+          <w:t xml:space="preserve"> </w:t>
+        </w:r>
+        <w:r>
+          <w:rPr>
+            <w:rStyle w:val="NoteCallout1Char"/>
+          </w:rPr>
+          <w:t>(v1.3)</w:t>
+        </w:r>
+      </w:ins>
     </w:p>
     <w:p>
       <w:r>
         <w:t xml:space="preserve">Included in the plugin are several Report Templates that you can use for printing reservation lists from the hub page. You can also create your own custom templates to use by following the format in the files here: </w:t>
       </w:r>
-      <w:hyperlink r:id="rId23" w:history="1">
+      <w:hyperlink r:id="rId24" w:history="1">
         <w:r>
           <w:rPr>
             <w:rStyle w:val="Hyperlink"/>
@@ -3907,70 +3947,6 @@
             <wp:extent cx="4419603" cy="2731088"/>
             <wp:effectExtent l="0" t="0" r="0" b="0"/>
             <wp:docPr id="14" name="Picture 14"/>
-            <wp:cNvGraphicFramePr>
-              <a:graphicFrameLocks xmlns:a="http://schemas.openxmlformats.org/drawingml/2006/main" noChangeAspect="1"/>
-            </wp:cNvGraphicFramePr>
-            <a:graphic xmlns:a="http://schemas.openxmlformats.org/drawingml/2006/main">
-              <a:graphicData uri="http://schemas.openxmlformats.org/drawingml/2006/picture">
-                <pic:pic xmlns:pic="http://schemas.openxmlformats.org/drawingml/2006/picture">
-                  <pic:nvPicPr>
-                    <pic:cNvPr id="1" name=""/>
-                    <pic:cNvPicPr/>
-                  </pic:nvPicPr>
-                  <pic:blipFill>
-                    <a:blip r:embed="rId24"/>
-                    <a:stretch>
-                      <a:fillRect/>
-                    </a:stretch>
-                  </pic:blipFill>
-                  <pic:spPr>
-                    <a:xfrm>
-                      <a:off x="0" y="0"/>
-                      <a:ext cx="4423154" cy="2733282"/>
-                    </a:xfrm>
-                    <a:prstGeom prst="rect">
-                      <a:avLst/>
-                    </a:prstGeom>
-                  </pic:spPr>
-                </pic:pic>
-              </a:graphicData>
-            </a:graphic>
-          </wp:inline>
-        </w:drawing>
-      </w:r>
-    </w:p>
-    <w:p>
-      <w:pPr>
-        <w:pStyle w:val="Heading2"/>
-      </w:pPr>
-      <w:r>
-        <w:t>Advanced Template</w:t>
-      </w:r>
-    </w:p>
-    <w:p>
-      <w:r>
-        <w:t xml:space="preserve">This template is geared heavily towards facilities teams, with the reservations broken up so that there is a location on each row. Resources are removed, and contact info has been included. Page counts are now included, as </w:t>
-      </w:r>
-      <w:proofErr w:type="spellStart"/>
-      <w:r>
-        <w:t>will</w:t>
-      </w:r>
-      <w:proofErr w:type="spellEnd"/>
-      <w:r>
-        <w:t xml:space="preserve"> as the date at the top of the page if a single day goes longer than a page.</w:t>
-      </w:r>
-    </w:p>
-    <w:p>
-      <w:r>
-        <w:rPr>
-          <w:noProof/>
-        </w:rPr>
-        <w:lastRenderedPageBreak/>
-        <w:drawing>
-          <wp:inline distT="0" distB="0" distL="0" distR="0" wp14:anchorId="569BAB4D" wp14:editId="066F26E2">
-            <wp:extent cx="4475944" cy="3872457"/>
-            <wp:effectExtent l="0" t="0" r="1270" b="0"/>
-            <wp:docPr id="18" name="Picture 18"/>
             <wp:cNvGraphicFramePr>
               <a:graphicFrameLocks xmlns:a="http://schemas.openxmlformats.org/drawingml/2006/main" noChangeAspect="1"/>
             </wp:cNvGraphicFramePr>
@@ -3990,7 +3966,7 @@
                   <pic:spPr>
                     <a:xfrm>
                       <a:off x="0" y="0"/>
-                      <a:ext cx="4507231" cy="3899526"/>
+                      <a:ext cx="4423154" cy="2733282"/>
                     </a:xfrm>
                     <a:prstGeom prst="rect">
                       <a:avLst/>
@@ -4008,44 +3984,20 @@
         <w:pStyle w:val="Heading2"/>
       </w:pPr>
       <w:r>
-        <w:t>Lava Template</w:t>
-      </w:r>
-    </w:p>
-    <w:p>
-      <w:r>
-        <w:t xml:space="preserve">Using a simpler, free library that enables html-to-pdf functionality, we’ve created a lava template that you can customize to your individual need. Simply paste your code into the </w:t>
+        <w:t>Advanced Template</w:t>
+      </w:r>
+    </w:p>
+    <w:p>
+      <w:r>
+        <w:t xml:space="preserve">This template is geared heavily towards facilities teams, with the reservations broken up so that there is a location on each row. Resources are removed, and contact info has been included. Page counts are now included, as </w:t>
       </w:r>
       <w:proofErr w:type="spellStart"/>
       <w:r>
-        <w:t>ReservationLava</w:t>
+        <w:t>will</w:t>
       </w:r>
       <w:proofErr w:type="spellEnd"/>
       <w:r>
-        <w:t xml:space="preserve"> block’s </w:t>
-      </w:r>
-      <w:r>
-        <w:rPr>
-          <w:i/>
-        </w:rPr>
-        <w:t>Report Lava</w:t>
-      </w:r>
-      <w:r>
-        <w:t xml:space="preserve"> attribute</w:t>
-      </w:r>
-      <w:r>
-        <w:t xml:space="preserve"> and select the ‘Lava Template’ option on the </w:t>
-      </w:r>
-      <w:r>
-        <w:rPr>
-          <w:i/>
-        </w:rPr>
-        <w:t>Report Template</w:t>
-      </w:r>
-      <w:r>
-        <w:t xml:space="preserve"> Attribute</w:t>
-      </w:r>
-      <w:r>
-        <w:t>.</w:t>
+        <w:t xml:space="preserve"> as the date at the top of the page if a single day goes longer than a page.</w:t>
       </w:r>
     </w:p>
     <w:p>
@@ -4053,11 +4005,12 @@
         <w:rPr>
           <w:noProof/>
         </w:rPr>
+        <w:lastRenderedPageBreak/>
         <w:drawing>
-          <wp:inline distT="0" distB="0" distL="0" distR="0" wp14:anchorId="7DEED01A" wp14:editId="5FA150B3">
-            <wp:extent cx="4620445" cy="2969229"/>
-            <wp:effectExtent l="0" t="0" r="0" b="3175"/>
-            <wp:docPr id="17" name="Picture 17"/>
+          <wp:inline distT="0" distB="0" distL="0" distR="0" wp14:anchorId="569BAB4D" wp14:editId="066F26E2">
+            <wp:extent cx="4475944" cy="3872457"/>
+            <wp:effectExtent l="0" t="0" r="1270" b="0"/>
+            <wp:docPr id="18" name="Picture 18"/>
             <wp:cNvGraphicFramePr>
               <a:graphicFrameLocks xmlns:a="http://schemas.openxmlformats.org/drawingml/2006/main" noChangeAspect="1"/>
             </wp:cNvGraphicFramePr>
@@ -4077,6 +4030,93 @@
                   <pic:spPr>
                     <a:xfrm>
                       <a:off x="0" y="0"/>
+                      <a:ext cx="4507231" cy="3899526"/>
+                    </a:xfrm>
+                    <a:prstGeom prst="rect">
+                      <a:avLst/>
+                    </a:prstGeom>
+                  </pic:spPr>
+                </pic:pic>
+              </a:graphicData>
+            </a:graphic>
+          </wp:inline>
+        </w:drawing>
+      </w:r>
+    </w:p>
+    <w:p>
+      <w:pPr>
+        <w:pStyle w:val="Heading2"/>
+      </w:pPr>
+      <w:r>
+        <w:t>Lava Template</w:t>
+      </w:r>
+    </w:p>
+    <w:p>
+      <w:r>
+        <w:t xml:space="preserve">Using a simpler, free library that enables html-to-pdf functionality, we’ve created a lava template that you can customize to your individual need. Simply paste your code into the </w:t>
+      </w:r>
+      <w:proofErr w:type="spellStart"/>
+      <w:r>
+        <w:t>ReservationLava</w:t>
+      </w:r>
+      <w:proofErr w:type="spellEnd"/>
+      <w:r>
+        <w:t xml:space="preserve"> block’s </w:t>
+      </w:r>
+      <w:r>
+        <w:rPr>
+          <w:i/>
+        </w:rPr>
+        <w:t>Report Lava</w:t>
+      </w:r>
+      <w:r>
+        <w:t xml:space="preserve"> attribute</w:t>
+      </w:r>
+      <w:r>
+        <w:t xml:space="preserve"> and select the ‘Lava Template’ option on the </w:t>
+      </w:r>
+      <w:r>
+        <w:rPr>
+          <w:i/>
+        </w:rPr>
+        <w:t>Report Template</w:t>
+      </w:r>
+      <w:r>
+        <w:t xml:space="preserve"> Attribute</w:t>
+      </w:r>
+      <w:r>
+        <w:t>.</w:t>
+      </w:r>
+    </w:p>
+    <w:p>
+      <w:r>
+        <w:rPr>
+          <w:noProof/>
+        </w:rPr>
+        <w:drawing>
+          <wp:inline distT="0" distB="0" distL="0" distR="0" wp14:anchorId="7DEED01A" wp14:editId="5FA150B3">
+            <wp:extent cx="4620445" cy="2969229"/>
+            <wp:effectExtent l="0" t="0" r="0" b="3175"/>
+            <wp:docPr id="17" name="Picture 17"/>
+            <wp:cNvGraphicFramePr>
+              <a:graphicFrameLocks xmlns:a="http://schemas.openxmlformats.org/drawingml/2006/main" noChangeAspect="1"/>
+            </wp:cNvGraphicFramePr>
+            <a:graphic xmlns:a="http://schemas.openxmlformats.org/drawingml/2006/main">
+              <a:graphicData uri="http://schemas.openxmlformats.org/drawingml/2006/picture">
+                <pic:pic xmlns:pic="http://schemas.openxmlformats.org/drawingml/2006/picture">
+                  <pic:nvPicPr>
+                    <pic:cNvPr id="1" name=""/>
+                    <pic:cNvPicPr/>
+                  </pic:nvPicPr>
+                  <pic:blipFill>
+                    <a:blip r:embed="rId27"/>
+                    <a:stretch>
+                      <a:fillRect/>
+                    </a:stretch>
+                  </pic:blipFill>
+                  <pic:spPr>
+                    <a:xfrm>
+                      <a:off x="0" y="0"/>
                       <a:ext cx="4649027" cy="2987597"/>
                     </a:xfrm>
                     <a:prstGeom prst="rect">
@@ -4290,15 +4330,7 @@
         </w:numPr>
       </w:pPr>
       <w:r>
-        <w:t xml:space="preserve">Edit the block’s properties and set a Final Approval Group but only if your organization operates this way.   You can also set the Super Admin Group if you want a </w:t>
-      </w:r>
-      <w:proofErr w:type="gramStart"/>
-      <w:r>
-        <w:t>particular team</w:t>
-      </w:r>
-      <w:proofErr w:type="gramEnd"/>
-      <w:r>
-        <w:t xml:space="preserve"> (such as your facilities team) to be able to force approve/deny reservations.  See the </w:t>
+        <w:t xml:space="preserve">Edit the block’s properties and set a Final Approval Group but only if your organization operates this way.   You can also set the Super Admin Group if you want a particular team (such as your facilities team) to be able to force approve/deny reservations.  See the </w:t>
       </w:r>
       <w:r>
         <w:rPr>
@@ -4498,7 +4530,7 @@
       <w:r>
         <w:t xml:space="preserve">Issues page: </w:t>
       </w:r>
-      <w:hyperlink r:id="rId27" w:history="1">
+      <w:hyperlink r:id="rId28" w:history="1">
         <w:r>
           <w:rPr>
             <w:rStyle w:val="Hyperlink"/>
@@ -4933,12 +4965,12 @@
       <w:r>
         <w:t xml:space="preserve">, a class </w:t>
       </w:r>
-      <w:del w:id="41" w:author="Nick Airdo" w:date="2018-09-10T19:15:00Z">
+      <w:del w:id="47" w:author="Nick Airdo" w:date="2018-09-10T19:15:00Z">
         <w:r>
           <w:delText>specificly</w:delText>
         </w:r>
       </w:del>
-      <w:ins w:id="42" w:author="Nick Airdo" w:date="2018-09-10T19:15:00Z">
+      <w:ins w:id="48" w:author="Nick Airdo" w:date="2018-09-10T19:15:00Z">
         <w:r>
           <w:t>specifically</w:t>
         </w:r>
@@ -4955,8 +4987,13 @@
           <w:numId w:val="19"/>
         </w:numPr>
       </w:pPr>
-      <w:r>
-        <w:t xml:space="preserve">Int </w:t>
+      <w:proofErr w:type="spellStart"/>
+      <w:r>
+        <w:t>Int</w:t>
+      </w:r>
+      <w:proofErr w:type="spellEnd"/>
+      <w:r>
+        <w:t xml:space="preserve"> </w:t>
       </w:r>
       <w:proofErr w:type="spellStart"/>
       <w:r>
@@ -5254,18 +5291,18 @@
       <w:pPr>
         <w:pStyle w:val="Heading2"/>
       </w:pPr>
-      <w:del w:id="43" w:author="Nick Airdo" w:date="2018-09-10T19:12:00Z">
+      <w:del w:id="49" w:author="Nick Airdo" w:date="2018-09-10T19:12:00Z">
         <w:r>
           <w:lastRenderedPageBreak/>
           <w:delText xml:space="preserve">Model </w:delText>
         </w:r>
       </w:del>
-      <w:ins w:id="44" w:author="Nick Airdo" w:date="2018-09-10T19:12:00Z">
+      <w:ins w:id="50" w:author="Nick Airdo" w:date="2018-09-10T19:12:00Z">
         <w:r>
           <w:t>Entity Relationship Diagram</w:t>
         </w:r>
       </w:ins>
-      <w:del w:id="45" w:author="Nick Airdo" w:date="2018-09-10T19:12:00Z">
+      <w:del w:id="51" w:author="Nick Airdo" w:date="2018-09-10T19:12:00Z">
         <w:r>
           <w:delText>Map</w:delText>
         </w:r>
@@ -5297,7 +5334,7 @@
                     </pic:cNvPicPr>
                   </pic:nvPicPr>
                   <pic:blipFill>
-                    <a:blip r:embed="rId28">
+                    <a:blip r:embed="rId29">
                       <a:extLst>
                         <a:ext uri="{28A0092B-C50C-407E-A947-70E740481C1C}">
                           <a14:useLocalDpi xmlns:a14="http://schemas.microsoft.com/office/drawing/2010/main" val="0"/>
@@ -5330,7 +5367,7 @@
       </w:r>
     </w:p>
     <w:sectPr>
-      <w:footerReference w:type="default" r:id="rId29"/>
+      <w:footerReference w:type="default" r:id="rId30"/>
       <w:pgSz w:w="12240" w:h="15840"/>
       <w:pgMar w:top="1440" w:right="1440" w:bottom="1440" w:left="1440" w:header="720" w:footer="720" w:gutter="0"/>
       <w:cols w:space="720"/>
@@ -5341,7 +5378,7 @@
 </file>
 
 <file path=word/endnotes.xml><?xml version="1.0" encoding="utf-8"?>
-<w:endnotes xmlns:wpc="http://schemas.microsoft.com/office/word/2010/wordprocessingCanvas" xmlns:cx="http://schemas.microsoft.com/office/drawing/2014/chartex" xmlns:cx1="http://schemas.microsoft.com/office/drawing/2015/9/8/chartex" xmlns:cx2="http://schemas.microsoft.com/office/drawing/2015/10/21/chartex" xmlns:cx3="http://schemas.microsoft.com/office/drawing/2016/5/9/chartex" xmlns:cx4="http://schemas.microsoft.com/office/drawing/2016/5/10/chartex" xmlns:cx5="http://schemas.microsoft.com/office/drawing/2016/5/11/chartex" xmlns:cx6="http://schemas.microsoft.com/office/drawing/2016/5/12/chartex" xmlns:cx7="http://schemas.microsoft.com/office/drawing/2016/5/13/chartex" xmlns:cx8="http://schemas.microsoft.com/office/drawing/2016/5/14/chartex" xmlns:mc="http://schemas.openxmlformats.org/markup-compatibility/2006" xmlns:aink="http://schemas.microsoft.com/office/drawing/2016/ink" xmlns:am3d="http://schemas.microsoft.com/office/drawing/2017/model3d" xmlns:o="urn:schemas-microsoft-com:office:office" xmlns:r="http://schemas.openxmlformats.org/officeDocument/2006/relationships" xmlns:m="http://schemas.openxmlformats.org/officeDocument/2006/math" xmlns:v="urn:schemas-microsoft-com:vml" xmlns:wp14="http://schemas.microsoft.com/office/word/2010/wordprocessingDrawing" xmlns:wp="http://schemas.openxmlformats.org/drawingml/2006/wordprocessingDrawing" xmlns:w10="urn:schemas-microsoft-com:office:word" xmlns:w="http://schemas.openxmlformats.org/wordprocessingml/2006/main" xmlns:w14="http://schemas.microsoft.com/office/word/2010/wordml" xmlns:w15="http://schemas.microsoft.com/office/word/2012/wordml" xmlns:w16cid="http://schemas.microsoft.com/office/word/2016/wordml/cid" xmlns:w16se="http://schemas.microsoft.com/office/word/2015/wordml/symex" xmlns:wpg="http://schemas.microsoft.com/office/word/2010/wordprocessingGroup" xmlns:wpi="http://schemas.microsoft.com/office/word/2010/wordprocessingInk" xmlns:wne="http://schemas.microsoft.com/office/word/2006/wordml" xmlns:wps="http://schemas.microsoft.com/office/word/2010/wordprocessingShape" mc:Ignorable="w14 w15 w16se w16cid wp14">
+<w:endnotes xmlns:wpc="http://schemas.microsoft.com/office/word/2010/wordprocessingCanvas" xmlns:cx="http://schemas.microsoft.com/office/drawing/2014/chartex" xmlns:cx1="http://schemas.microsoft.com/office/drawing/2015/9/8/chartex" xmlns:mc="http://schemas.openxmlformats.org/markup-compatibility/2006" xmlns:o="urn:schemas-microsoft-com:office:office" xmlns:r="http://schemas.openxmlformats.org/officeDocument/2006/relationships" xmlns:m="http://schemas.openxmlformats.org/officeDocument/2006/math" xmlns:v="urn:schemas-microsoft-com:vml" xmlns:wp14="http://schemas.microsoft.com/office/word/2010/wordprocessingDrawing" xmlns:wp="http://schemas.openxmlformats.org/drawingml/2006/wordprocessingDrawing" xmlns:w10="urn:schemas-microsoft-com:office:word" xmlns:w="http://schemas.openxmlformats.org/wordprocessingml/2006/main" xmlns:w14="http://schemas.microsoft.com/office/word/2010/wordml" xmlns:w15="http://schemas.microsoft.com/office/word/2012/wordml" xmlns:w16se="http://schemas.microsoft.com/office/word/2015/wordml/symex" xmlns:wpg="http://schemas.microsoft.com/office/word/2010/wordprocessingGroup" xmlns:wpi="http://schemas.microsoft.com/office/word/2010/wordprocessingInk" xmlns:wne="http://schemas.microsoft.com/office/word/2006/wordml" xmlns:wps="http://schemas.microsoft.com/office/word/2010/wordprocessingShape" mc:Ignorable="w14 w15 w16se wp14">
   <w:endnote w:type="separator" w:id="-1">
     <w:p>
       <w:pPr>
@@ -5366,7 +5403,7 @@
 </file>
 
 <file path=word/footer1.xml><?xml version="1.0" encoding="utf-8"?>
-<w:ftr xmlns:wpc="http://schemas.microsoft.com/office/word/2010/wordprocessingCanvas" xmlns:cx="http://schemas.microsoft.com/office/drawing/2014/chartex" xmlns:cx1="http://schemas.microsoft.com/office/drawing/2015/9/8/chartex" xmlns:cx2="http://schemas.microsoft.com/office/drawing/2015/10/21/chartex" xmlns:cx3="http://schemas.microsoft.com/office/drawing/2016/5/9/chartex" xmlns:cx4="http://schemas.microsoft.com/office/drawing/2016/5/10/chartex" xmlns:cx5="http://schemas.microsoft.com/office/drawing/2016/5/11/chartex" xmlns:cx6="http://schemas.microsoft.com/office/drawing/2016/5/12/chartex" xmlns:cx7="http://schemas.microsoft.com/office/drawing/2016/5/13/chartex" xmlns:cx8="http://schemas.microsoft.com/office/drawing/2016/5/14/chartex" xmlns:mc="http://schemas.openxmlformats.org/markup-compatibility/2006" xmlns:aink="http://schemas.microsoft.com/office/drawing/2016/ink" xmlns:am3d="http://schemas.microsoft.com/office/drawing/2017/model3d" xmlns:o="urn:schemas-microsoft-com:office:office" xmlns:r="http://schemas.openxmlformats.org/officeDocument/2006/relationships" xmlns:m="http://schemas.openxmlformats.org/officeDocument/2006/math" xmlns:v="urn:schemas-microsoft-com:vml" xmlns:wp14="http://schemas.microsoft.com/office/word/2010/wordprocessingDrawing" xmlns:wp="http://schemas.openxmlformats.org/drawingml/2006/wordprocessingDrawing" xmlns:w10="urn:schemas-microsoft-com:office:word" xmlns:w="http://schemas.openxmlformats.org/wordprocessingml/2006/main" xmlns:w14="http://schemas.microsoft.com/office/word/2010/wordml" xmlns:w15="http://schemas.microsoft.com/office/word/2012/wordml" xmlns:w16cid="http://schemas.microsoft.com/office/word/2016/wordml/cid" xmlns:w16se="http://schemas.microsoft.com/office/word/2015/wordml/symex" xmlns:wpg="http://schemas.microsoft.com/office/word/2010/wordprocessingGroup" xmlns:wpi="http://schemas.microsoft.com/office/word/2010/wordprocessingInk" xmlns:wne="http://schemas.microsoft.com/office/word/2006/wordml" xmlns:wps="http://schemas.microsoft.com/office/word/2010/wordprocessingShape" mc:Ignorable="w14 w15 w16se w16cid wp14">
+<w:ftr xmlns:wpc="http://schemas.microsoft.com/office/word/2010/wordprocessingCanvas" xmlns:cx="http://schemas.microsoft.com/office/drawing/2014/chartex" xmlns:cx1="http://schemas.microsoft.com/office/drawing/2015/9/8/chartex" xmlns:mc="http://schemas.openxmlformats.org/markup-compatibility/2006" xmlns:o="urn:schemas-microsoft-com:office:office" xmlns:r="http://schemas.openxmlformats.org/officeDocument/2006/relationships" xmlns:m="http://schemas.openxmlformats.org/officeDocument/2006/math" xmlns:v="urn:schemas-microsoft-com:vml" xmlns:wp14="http://schemas.microsoft.com/office/word/2010/wordprocessingDrawing" xmlns:wp="http://schemas.openxmlformats.org/drawingml/2006/wordprocessingDrawing" xmlns:w10="urn:schemas-microsoft-com:office:word" xmlns:w="http://schemas.openxmlformats.org/wordprocessingml/2006/main" xmlns:w14="http://schemas.microsoft.com/office/word/2010/wordml" xmlns:w15="http://schemas.microsoft.com/office/word/2012/wordml" xmlns:w16se="http://schemas.microsoft.com/office/word/2015/wordml/symex" xmlns:wpg="http://schemas.microsoft.com/office/word/2010/wordprocessingGroup" xmlns:wpi="http://schemas.microsoft.com/office/word/2010/wordprocessingInk" xmlns:wne="http://schemas.microsoft.com/office/word/2006/wordml" xmlns:wps="http://schemas.microsoft.com/office/word/2010/wordprocessingShape" mc:Ignorable="w14 w15 w16se wp14">
   <w:tbl>
     <w:tblPr>
       <w:tblW w:w="5022" w:type="pct"/>
@@ -5538,7 +5575,7 @@
             </w:rPr>
             <w:fldChar w:fldCharType="separate"/>
           </w:r>
-          <w:ins w:id="46" w:author="Taylor Cavaletto" w:date="2018-09-14T09:46:00Z">
+          <w:ins w:id="52" w:author="Nick Airdo" w:date="2018-09-16T18:14:00Z">
             <w:r>
               <w:rPr>
                 <w:noProof/>
@@ -5546,11 +5583,11 @@
                 <w:sz w:val="18"/>
                 <w:szCs w:val="18"/>
               </w:rPr>
-              <w:t>9/14/18</w:t>
+              <w:t>9/16/18</w:t>
             </w:r>
           </w:ins>
-          <w:ins w:id="47" w:author="Nick Airdo" w:date="2018-09-10T17:57:00Z">
-            <w:del w:id="48" w:author="Taylor Cavaletto" w:date="2018-09-14T07:26:00Z">
+          <w:ins w:id="53" w:author="Taylor Cavaletto" w:date="2018-09-14T09:46:00Z">
+            <w:del w:id="54" w:author="Nick Airdo" w:date="2018-09-16T16:41:00Z">
               <w:r>
                 <w:rPr>
                   <w:noProof/>
@@ -5558,11 +5595,11 @@
                   <w:sz w:val="18"/>
                   <w:szCs w:val="18"/>
                 </w:rPr>
-                <w:delText>9/10/18</w:delText>
+                <w:delText>9/14/18</w:delText>
               </w:r>
             </w:del>
           </w:ins>
-          <w:del w:id="49" w:author="Taylor Cavaletto" w:date="2018-09-14T07:26:00Z">
+          <w:del w:id="55" w:author="Nick Airdo" w:date="2018-09-16T16:41:00Z">
             <w:r>
               <w:rPr>
                 <w:noProof/>
@@ -5665,7 +5702,7 @@
               <w:sz w:val="18"/>
               <w:szCs w:val="18"/>
             </w:rPr>
-            <w:t>2</w:t>
+            <w:t>22</w:t>
           </w:r>
           <w:r>
             <w:rPr>
@@ -5689,7 +5726,7 @@
 </file>
 
 <file path=word/footnotes.xml><?xml version="1.0" encoding="utf-8"?>
-<w:footnotes xmlns:wpc="http://schemas.microsoft.com/office/word/2010/wordprocessingCanvas" xmlns:cx="http://schemas.microsoft.com/office/drawing/2014/chartex" xmlns:cx1="http://schemas.microsoft.com/office/drawing/2015/9/8/chartex" xmlns:cx2="http://schemas.microsoft.com/office/drawing/2015/10/21/chartex" xmlns:cx3="http://schemas.microsoft.com/office/drawing/2016/5/9/chartex" xmlns:cx4="http://schemas.microsoft.com/office/drawing/2016/5/10/chartex" xmlns:cx5="http://schemas.microsoft.com/office/drawing/2016/5/11/chartex" xmlns:cx6="http://schemas.microsoft.com/office/drawing/2016/5/12/chartex" xmlns:cx7="http://schemas.microsoft.com/office/drawing/2016/5/13/chartex" xmlns:cx8="http://schemas.microsoft.com/office/drawing/2016/5/14/chartex" xmlns:mc="http://schemas.openxmlformats.org/markup-compatibility/2006" xmlns:aink="http://schemas.microsoft.com/office/drawing/2016/ink" xmlns:am3d="http://schemas.microsoft.com/office/drawing/2017/model3d" xmlns:o="urn:schemas-microsoft-com:office:office" xmlns:r="http://schemas.openxmlformats.org/officeDocument/2006/relationships" xmlns:m="http://schemas.openxmlformats.org/officeDocument/2006/math" xmlns:v="urn:schemas-microsoft-com:vml" xmlns:wp14="http://schemas.microsoft.com/office/word/2010/wordprocessingDrawing" xmlns:wp="http://schemas.openxmlformats.org/drawingml/2006/wordprocessingDrawing" xmlns:w10="urn:schemas-microsoft-com:office:word" xmlns:w="http://schemas.openxmlformats.org/wordprocessingml/2006/main" xmlns:w14="http://schemas.microsoft.com/office/word/2010/wordml" xmlns:w15="http://schemas.microsoft.com/office/word/2012/wordml" xmlns:w16cid="http://schemas.microsoft.com/office/word/2016/wordml/cid" xmlns:w16se="http://schemas.microsoft.com/office/word/2015/wordml/symex" xmlns:wpg="http://schemas.microsoft.com/office/word/2010/wordprocessingGroup" xmlns:wpi="http://schemas.microsoft.com/office/word/2010/wordprocessingInk" xmlns:wne="http://schemas.microsoft.com/office/word/2006/wordml" xmlns:wps="http://schemas.microsoft.com/office/word/2010/wordprocessingShape" mc:Ignorable="w14 w15 w16se w16cid wp14">
+<w:footnotes xmlns:wpc="http://schemas.microsoft.com/office/word/2010/wordprocessingCanvas" xmlns:cx="http://schemas.microsoft.com/office/drawing/2014/chartex" xmlns:cx1="http://schemas.microsoft.com/office/drawing/2015/9/8/chartex" xmlns:mc="http://schemas.openxmlformats.org/markup-compatibility/2006" xmlns:o="urn:schemas-microsoft-com:office:office" xmlns:r="http://schemas.openxmlformats.org/officeDocument/2006/relationships" xmlns:m="http://schemas.openxmlformats.org/officeDocument/2006/math" xmlns:v="urn:schemas-microsoft-com:vml" xmlns:wp14="http://schemas.microsoft.com/office/word/2010/wordprocessingDrawing" xmlns:wp="http://schemas.openxmlformats.org/drawingml/2006/wordprocessingDrawing" xmlns:w10="urn:schemas-microsoft-com:office:word" xmlns:w="http://schemas.openxmlformats.org/wordprocessingml/2006/main" xmlns:w14="http://schemas.microsoft.com/office/word/2010/wordml" xmlns:w15="http://schemas.microsoft.com/office/word/2012/wordml" xmlns:w16se="http://schemas.microsoft.com/office/word/2015/wordml/symex" xmlns:wpg="http://schemas.microsoft.com/office/word/2010/wordprocessingGroup" xmlns:wpi="http://schemas.microsoft.com/office/word/2010/wordprocessingInk" xmlns:wne="http://schemas.microsoft.com/office/word/2006/wordml" xmlns:wps="http://schemas.microsoft.com/office/word/2010/wordprocessingShape" mc:Ignorable="w14 w15 w16se wp14">
   <w:footnote w:type="separator" w:id="-1">
     <w:p>
       <w:pPr>
@@ -5714,7 +5751,7 @@
 </file>
 
 <file path=word/numbering.xml><?xml version="1.0" encoding="utf-8"?>
-<w:numbering xmlns:wpc="http://schemas.microsoft.com/office/word/2010/wordprocessingCanvas" xmlns:cx="http://schemas.microsoft.com/office/drawing/2014/chartex" xmlns:cx1="http://schemas.microsoft.com/office/drawing/2015/9/8/chartex" xmlns:cx2="http://schemas.microsoft.com/office/drawing/2015/10/21/chartex" xmlns:cx3="http://schemas.microsoft.com/office/drawing/2016/5/9/chartex" xmlns:cx4="http://schemas.microsoft.com/office/drawing/2016/5/10/chartex" xmlns:cx5="http://schemas.microsoft.com/office/drawing/2016/5/11/chartex" xmlns:cx6="http://schemas.microsoft.com/office/drawing/2016/5/12/chartex" xmlns:cx7="http://schemas.microsoft.com/office/drawing/2016/5/13/chartex" xmlns:cx8="http://schemas.microsoft.com/office/drawing/2016/5/14/chartex" xmlns:mc="http://schemas.openxmlformats.org/markup-compatibility/2006" xmlns:aink="http://schemas.microsoft.com/office/drawing/2016/ink" xmlns:am3d="http://schemas.microsoft.com/office/drawing/2017/model3d" xmlns:o="urn:schemas-microsoft-com:office:office" xmlns:r="http://schemas.openxmlformats.org/officeDocument/2006/relationships" xmlns:m="http://schemas.openxmlformats.org/officeDocument/2006/math" xmlns:v="urn:schemas-microsoft-com:vml" xmlns:wp14="http://schemas.microsoft.com/office/word/2010/wordprocessingDrawing" xmlns:wp="http://schemas.openxmlformats.org/drawingml/2006/wordprocessingDrawing" xmlns:w10="urn:schemas-microsoft-com:office:word" xmlns:w="http://schemas.openxmlformats.org/wordprocessingml/2006/main" xmlns:w14="http://schemas.microsoft.com/office/word/2010/wordml" xmlns:w15="http://schemas.microsoft.com/office/word/2012/wordml" xmlns:w16cid="http://schemas.microsoft.com/office/word/2016/wordml/cid" xmlns:w16se="http://schemas.microsoft.com/office/word/2015/wordml/symex" xmlns:wpg="http://schemas.microsoft.com/office/word/2010/wordprocessingGroup" xmlns:wpi="http://schemas.microsoft.com/office/word/2010/wordprocessingInk" xmlns:wne="http://schemas.microsoft.com/office/word/2006/wordml" xmlns:wps="http://schemas.microsoft.com/office/word/2010/wordprocessingShape" mc:Ignorable="w14 w15 w16se w16cid wp14">
+<w:numbering xmlns:wpc="http://schemas.microsoft.com/office/word/2010/wordprocessingCanvas" xmlns:cx="http://schemas.microsoft.com/office/drawing/2014/chartex" xmlns:cx1="http://schemas.microsoft.com/office/drawing/2015/9/8/chartex" xmlns:mc="http://schemas.openxmlformats.org/markup-compatibility/2006" xmlns:o="urn:schemas-microsoft-com:office:office" xmlns:r="http://schemas.openxmlformats.org/officeDocument/2006/relationships" xmlns:m="http://schemas.openxmlformats.org/officeDocument/2006/math" xmlns:v="urn:schemas-microsoft-com:vml" xmlns:wp14="http://schemas.microsoft.com/office/word/2010/wordprocessingDrawing" xmlns:wp="http://schemas.openxmlformats.org/drawingml/2006/wordprocessingDrawing" xmlns:w10="urn:schemas-microsoft-com:office:word" xmlns:w="http://schemas.openxmlformats.org/wordprocessingml/2006/main" xmlns:w14="http://schemas.microsoft.com/office/word/2010/wordml" xmlns:w15="http://schemas.microsoft.com/office/word/2012/wordml" xmlns:w16se="http://schemas.microsoft.com/office/word/2015/wordml/symex" xmlns:wpg="http://schemas.microsoft.com/office/word/2010/wordprocessingGroup" xmlns:wpi="http://schemas.microsoft.com/office/word/2010/wordprocessingInk" xmlns:wne="http://schemas.microsoft.com/office/word/2006/wordml" xmlns:wps="http://schemas.microsoft.com/office/word/2010/wordprocessingShape" mc:Ignorable="w14 w15 w16se wp14">
   <w:abstractNum w:abstractNumId="0" w15:restartNumberingAfterBreak="0">
     <w:nsid w:val="03EA64F9"/>
     <w:multiLevelType w:val="hybridMultilevel"/>
@@ -7723,7 +7760,7 @@
 </file>
 
 <file path=word/people.xml><?xml version="1.0" encoding="utf-8"?>
-<w15:people xmlns:wpc="http://schemas.microsoft.com/office/word/2010/wordprocessingCanvas" xmlns:cx="http://schemas.microsoft.com/office/drawing/2014/chartex" xmlns:cx1="http://schemas.microsoft.com/office/drawing/2015/9/8/chartex" xmlns:cx2="http://schemas.microsoft.com/office/drawing/2015/10/21/chartex" xmlns:cx3="http://schemas.microsoft.com/office/drawing/2016/5/9/chartex" xmlns:cx4="http://schemas.microsoft.com/office/drawing/2016/5/10/chartex" xmlns:cx5="http://schemas.microsoft.com/office/drawing/2016/5/11/chartex" xmlns:cx6="http://schemas.microsoft.com/office/drawing/2016/5/12/chartex" xmlns:cx7="http://schemas.microsoft.com/office/drawing/2016/5/13/chartex" xmlns:cx8="http://schemas.microsoft.com/office/drawing/2016/5/14/chartex" xmlns:mc="http://schemas.openxmlformats.org/markup-compatibility/2006" xmlns:aink="http://schemas.microsoft.com/office/drawing/2016/ink" xmlns:am3d="http://schemas.microsoft.com/office/drawing/2017/model3d" xmlns:o="urn:schemas-microsoft-com:office:office" xmlns:r="http://schemas.openxmlformats.org/officeDocument/2006/relationships" xmlns:m="http://schemas.openxmlformats.org/officeDocument/2006/math" xmlns:v="urn:schemas-microsoft-com:vml" xmlns:wp14="http://schemas.microsoft.com/office/word/2010/wordprocessingDrawing" xmlns:wp="http://schemas.openxmlformats.org/drawingml/2006/wordprocessingDrawing" xmlns:w10="urn:schemas-microsoft-com:office:word" xmlns:w="http://schemas.openxmlformats.org/wordprocessingml/2006/main" xmlns:w14="http://schemas.microsoft.com/office/word/2010/wordml" xmlns:w15="http://schemas.microsoft.com/office/word/2012/wordml" xmlns:w16cid="http://schemas.microsoft.com/office/word/2016/wordml/cid" xmlns:w16se="http://schemas.microsoft.com/office/word/2015/wordml/symex" xmlns:wpg="http://schemas.microsoft.com/office/word/2010/wordprocessingGroup" xmlns:wpi="http://schemas.microsoft.com/office/word/2010/wordprocessingInk" xmlns:wne="http://schemas.microsoft.com/office/word/2006/wordml" xmlns:wps="http://schemas.microsoft.com/office/word/2010/wordprocessingShape" mc:Ignorable="w14 w15 w16se w16cid wp14">
+<w15:people xmlns:wpc="http://schemas.microsoft.com/office/word/2010/wordprocessingCanvas" xmlns:cx="http://schemas.microsoft.com/office/drawing/2014/chartex" xmlns:cx1="http://schemas.microsoft.com/office/drawing/2015/9/8/chartex" xmlns:mc="http://schemas.openxmlformats.org/markup-compatibility/2006" xmlns:o="urn:schemas-microsoft-com:office:office" xmlns:r="http://schemas.openxmlformats.org/officeDocument/2006/relationships" xmlns:m="http://schemas.openxmlformats.org/officeDocument/2006/math" xmlns:v="urn:schemas-microsoft-com:vml" xmlns:wp14="http://schemas.microsoft.com/office/word/2010/wordprocessingDrawing" xmlns:wp="http://schemas.openxmlformats.org/drawingml/2006/wordprocessingDrawing" xmlns:w10="urn:schemas-microsoft-com:office:word" xmlns:w="http://schemas.openxmlformats.org/wordprocessingml/2006/main" xmlns:w14="http://schemas.microsoft.com/office/word/2010/wordml" xmlns:w15="http://schemas.microsoft.com/office/word/2012/wordml" xmlns:w16se="http://schemas.microsoft.com/office/word/2015/wordml/symex" xmlns:wpg="http://schemas.microsoft.com/office/word/2010/wordprocessingGroup" xmlns:wpi="http://schemas.microsoft.com/office/word/2010/wordprocessingInk" xmlns:wne="http://schemas.microsoft.com/office/word/2006/wordml" xmlns:wps="http://schemas.microsoft.com/office/word/2010/wordprocessingShape" mc:Ignorable="w14 w15 w16se wp14">
   <w15:person w15:author="Taylor Cavaletto">
     <w15:presenceInfo w15:providerId="None" w15:userId="Taylor Cavaletto"/>
   </w15:person>
@@ -7734,7 +7771,7 @@
 </file>
 
 <file path=word/styles.xml><?xml version="1.0" encoding="utf-8"?>
-<w:styles xmlns:mc="http://schemas.openxmlformats.org/markup-compatibility/2006" xmlns:r="http://schemas.openxmlformats.org/officeDocument/2006/relationships" xmlns:w="http://schemas.openxmlformats.org/wordprocessingml/2006/main" xmlns:w14="http://schemas.microsoft.com/office/word/2010/wordml" xmlns:w15="http://schemas.microsoft.com/office/word/2012/wordml" xmlns:w16cid="http://schemas.microsoft.com/office/word/2016/wordml/cid" xmlns:w16se="http://schemas.microsoft.com/office/word/2015/wordml/symex" mc:Ignorable="w14 w15 w16se w16cid">
+<w:styles xmlns:mc="http://schemas.openxmlformats.org/markup-compatibility/2006" xmlns:r="http://schemas.openxmlformats.org/officeDocument/2006/relationships" xmlns:w="http://schemas.openxmlformats.org/wordprocessingml/2006/main" xmlns:w14="http://schemas.microsoft.com/office/word/2010/wordml" xmlns:w15="http://schemas.microsoft.com/office/word/2012/wordml" xmlns:w16se="http://schemas.microsoft.com/office/word/2015/wordml/symex" mc:Ignorable="w14 w15 w16se">
   <w:docDefaults>
     <w:rPrDefault>
       <w:rPr>
@@ -7750,7 +7787,7 @@
       </w:pPr>
     </w:pPrDefault>
   </w:docDefaults>
-  <w:latentStyles w:defLockedState="0" w:defUIPriority="99" w:defSemiHidden="0" w:defUnhideWhenUsed="0" w:defQFormat="0" w:count="375">
+  <w:latentStyles w:defLockedState="0" w:defUIPriority="99" w:defSemiHidden="0" w:defUnhideWhenUsed="0" w:defQFormat="0" w:count="371">
     <w:lsdException w:name="Normal" w:uiPriority="0" w:qFormat="1"/>
     <w:lsdException w:name="heading 1" w:uiPriority="9" w:qFormat="1"/>
     <w:lsdException w:name="heading 2" w:semiHidden="1" w:uiPriority="9" w:unhideWhenUsed="1" w:qFormat="1"/>
@@ -8122,10 +8159,6 @@
     <w:lsdException w:name="List Table 5 Dark Accent 6" w:uiPriority="50"/>
     <w:lsdException w:name="List Table 6 Colorful Accent 6" w:uiPriority="51"/>
     <w:lsdException w:name="List Table 7 Colorful Accent 6" w:uiPriority="52"/>
-    <w:lsdException w:name="Mention" w:semiHidden="1" w:unhideWhenUsed="1"/>
-    <w:lsdException w:name="Smart Hyperlink" w:semiHidden="1" w:unhideWhenUsed="1"/>
-    <w:lsdException w:name="Hashtag" w:semiHidden="1" w:unhideWhenUsed="1"/>
-    <w:lsdException w:name="Unresolved Mention" w:semiHidden="1" w:unhideWhenUsed="1"/>
   </w:latentStyles>
   <w:style w:type="paragraph" w:default="1" w:styleId="Normal">
     <w:name w:val="Normal"/>
@@ -8594,7 +8627,7 @@
 </file>
 
 <file path=word/glossary/document.xml><?xml version="1.0" encoding="utf-8"?>
-<w:glossaryDocument xmlns:wpc="http://schemas.microsoft.com/office/word/2010/wordprocessingCanvas" xmlns:cx="http://schemas.microsoft.com/office/drawing/2014/chartex" xmlns:cx1="http://schemas.microsoft.com/office/drawing/2015/9/8/chartex" xmlns:cx2="http://schemas.microsoft.com/office/drawing/2015/10/21/chartex" xmlns:cx3="http://schemas.microsoft.com/office/drawing/2016/5/9/chartex" xmlns:cx4="http://schemas.microsoft.com/office/drawing/2016/5/10/chartex" xmlns:cx5="http://schemas.microsoft.com/office/drawing/2016/5/11/chartex" xmlns:cx6="http://schemas.microsoft.com/office/drawing/2016/5/12/chartex" xmlns:cx7="http://schemas.microsoft.com/office/drawing/2016/5/13/chartex" xmlns:cx8="http://schemas.microsoft.com/office/drawing/2016/5/14/chartex" xmlns:mc="http://schemas.openxmlformats.org/markup-compatibility/2006" xmlns:aink="http://schemas.microsoft.com/office/drawing/2016/ink" xmlns:am3d="http://schemas.microsoft.com/office/drawing/2017/model3d" xmlns:o="urn:schemas-microsoft-com:office:office" xmlns:r="http://schemas.openxmlformats.org/officeDocument/2006/relationships" xmlns:m="http://schemas.openxmlformats.org/officeDocument/2006/math" xmlns:v="urn:schemas-microsoft-com:vml" xmlns:wp14="http://schemas.microsoft.com/office/word/2010/wordprocessingDrawing" xmlns:wp="http://schemas.openxmlformats.org/drawingml/2006/wordprocessingDrawing" xmlns:w10="urn:schemas-microsoft-com:office:word" xmlns:w="http://schemas.openxmlformats.org/wordprocessingml/2006/main" xmlns:w14="http://schemas.microsoft.com/office/word/2010/wordml" xmlns:w15="http://schemas.microsoft.com/office/word/2012/wordml" xmlns:w16cid="http://schemas.microsoft.com/office/word/2016/wordml/cid" xmlns:w16se="http://schemas.microsoft.com/office/word/2015/wordml/symex" xmlns:wpg="http://schemas.microsoft.com/office/word/2010/wordprocessingGroup" xmlns:wpi="http://schemas.microsoft.com/office/word/2010/wordprocessingInk" xmlns:wne="http://schemas.microsoft.com/office/word/2006/wordml" xmlns:wps="http://schemas.microsoft.com/office/word/2010/wordprocessingShape" mc:Ignorable="w14 w15 w16se w16cid wp14">
+<w:glossaryDocument xmlns:wpc="http://schemas.microsoft.com/office/word/2010/wordprocessingCanvas" xmlns:cx="http://schemas.microsoft.com/office/drawing/2014/chartex" xmlns:cx1="http://schemas.microsoft.com/office/drawing/2015/9/8/chartex" xmlns:mc="http://schemas.openxmlformats.org/markup-compatibility/2006" xmlns:o="urn:schemas-microsoft-com:office:office" xmlns:r="http://schemas.openxmlformats.org/officeDocument/2006/relationships" xmlns:m="http://schemas.openxmlformats.org/officeDocument/2006/math" xmlns:v="urn:schemas-microsoft-com:vml" xmlns:wp14="http://schemas.microsoft.com/office/word/2010/wordprocessingDrawing" xmlns:wp="http://schemas.openxmlformats.org/drawingml/2006/wordprocessingDrawing" xmlns:w10="urn:schemas-microsoft-com:office:word" xmlns:w="http://schemas.openxmlformats.org/wordprocessingml/2006/main" xmlns:w14="http://schemas.microsoft.com/office/word/2010/wordml" xmlns:w15="http://schemas.microsoft.com/office/word/2012/wordml" xmlns:w16se="http://schemas.microsoft.com/office/word/2015/wordml/symex" xmlns:wpg="http://schemas.microsoft.com/office/word/2010/wordprocessingGroup" xmlns:wpi="http://schemas.microsoft.com/office/word/2010/wordprocessingInk" xmlns:wne="http://schemas.microsoft.com/office/word/2006/wordml" xmlns:wps="http://schemas.microsoft.com/office/word/2010/wordprocessingShape" mc:Ignorable="w14 w15 w16se wp14">
   <w:docParts>
     <w:docPart>
       <w:docPartPr>
@@ -8619,7 +8652,7 @@
           <w:r>
             <w:rPr>
               <w:caps/>
-              <w:color w:val="4472C4" w:themeColor="accent1"/>
+              <w:color w:val="5B9BD5" w:themeColor="accent1"/>
               <w:sz w:val="18"/>
               <w:szCs w:val="18"/>
             </w:rPr>
@@ -8633,7 +8666,7 @@
 </file>
 
 <file path=word/glossary/fontTable.xml><?xml version="1.0" encoding="utf-8"?>
-<w:fonts xmlns:mc="http://schemas.openxmlformats.org/markup-compatibility/2006" xmlns:r="http://schemas.openxmlformats.org/officeDocument/2006/relationships" xmlns:w="http://schemas.openxmlformats.org/wordprocessingml/2006/main" xmlns:w14="http://schemas.microsoft.com/office/word/2010/wordml" xmlns:w15="http://schemas.microsoft.com/office/word/2012/wordml" xmlns:w16cid="http://schemas.microsoft.com/office/word/2016/wordml/cid" xmlns:w16se="http://schemas.microsoft.com/office/word/2015/wordml/symex" mc:Ignorable="w14 w15 w16se w16cid">
+<w:fonts xmlns:mc="http://schemas.openxmlformats.org/markup-compatibility/2006" xmlns:r="http://schemas.openxmlformats.org/officeDocument/2006/relationships" xmlns:w="http://schemas.openxmlformats.org/wordprocessingml/2006/main" xmlns:w14="http://schemas.microsoft.com/office/word/2010/wordml" xmlns:w15="http://schemas.microsoft.com/office/word/2012/wordml" xmlns:w16se="http://schemas.microsoft.com/office/word/2015/wordml/symex" mc:Ignorable="w14 w15 w16se">
   <w:font w:name="Symbol">
     <w:panose1 w:val="05050102010706020507"/>
     <w:charset w:val="02"/>
@@ -8687,7 +8720,7 @@
 </file>
 
 <file path=word/glossary/settings.xml><?xml version="1.0" encoding="utf-8"?>
-<w:settings xmlns:mc="http://schemas.openxmlformats.org/markup-compatibility/2006" xmlns:o="urn:schemas-microsoft-com:office:office" xmlns:r="http://schemas.openxmlformats.org/officeDocument/2006/relationships" xmlns:m="http://schemas.openxmlformats.org/officeDocument/2006/math" xmlns:v="urn:schemas-microsoft-com:vml" xmlns:w10="urn:schemas-microsoft-com:office:word" xmlns:w="http://schemas.openxmlformats.org/wordprocessingml/2006/main" xmlns:w14="http://schemas.microsoft.com/office/word/2010/wordml" xmlns:w15="http://schemas.microsoft.com/office/word/2012/wordml" xmlns:w16cid="http://schemas.microsoft.com/office/word/2016/wordml/cid" xmlns:w16se="http://schemas.microsoft.com/office/word/2015/wordml/symex" xmlns:sl="http://schemas.openxmlformats.org/schemaLibrary/2006/main" mc:Ignorable="w14 w15 w16se w16cid">
+<w:settings xmlns:mc="http://schemas.openxmlformats.org/markup-compatibility/2006" xmlns:o="urn:schemas-microsoft-com:office:office" xmlns:r="http://schemas.openxmlformats.org/officeDocument/2006/relationships" xmlns:m="http://schemas.openxmlformats.org/officeDocument/2006/math" xmlns:v="urn:schemas-microsoft-com:vml" xmlns:w10="urn:schemas-microsoft-com:office:word" xmlns:w="http://schemas.openxmlformats.org/wordprocessingml/2006/main" xmlns:w14="http://schemas.microsoft.com/office/word/2010/wordml" xmlns:w15="http://schemas.microsoft.com/office/word/2012/wordml" xmlns:w16se="http://schemas.microsoft.com/office/word/2015/wordml/symex" xmlns:sl="http://schemas.openxmlformats.org/schemaLibrary/2006/main" mc:Ignorable="w14 w15 w16se">
   <w:view w:val="normal"/>
   <w:revisionView w:inkAnnotations="0"/>
   <w:defaultTabStop w:val="720"/>
@@ -8699,10 +8732,10 @@
     <w:compatSetting w:name="enableOpenTypeFeatures" w:uri="http://schemas.microsoft.com/office/word" w:val="1"/>
     <w:compatSetting w:name="doNotFlipMirrorIndents" w:uri="http://schemas.microsoft.com/office/word" w:val="1"/>
     <w:compatSetting w:name="differentiateMultirowTableHeaders" w:uri="http://schemas.microsoft.com/office/word" w:val="1"/>
-    <w:compatSetting w:name="useWord2013TrackBottomHyphenation" w:uri="http://schemas.microsoft.com/office/word" w:val="1"/>
   </w:compat>
   <w:rsids>
     <w:rsidRoot w:val="00407A98"/>
+    <w:rsid w:val="00234E6D"/>
     <w:rsid w:val="002C3D4B"/>
     <w:rsid w:val="00356445"/>
     <w:rsid w:val="003E1421"/>
@@ -8737,7 +8770,7 @@
 </file>
 
 <file path=word/glossary/styles.xml><?xml version="1.0" encoding="utf-8"?>
-<w:styles xmlns:mc="http://schemas.openxmlformats.org/markup-compatibility/2006" xmlns:r="http://schemas.openxmlformats.org/officeDocument/2006/relationships" xmlns:w="http://schemas.openxmlformats.org/wordprocessingml/2006/main" xmlns:w14="http://schemas.microsoft.com/office/word/2010/wordml" xmlns:w15="http://schemas.microsoft.com/office/word/2012/wordml" xmlns:w16cid="http://schemas.microsoft.com/office/word/2016/wordml/cid" xmlns:w16se="http://schemas.microsoft.com/office/word/2015/wordml/symex" mc:Ignorable="w14 w15 w16se w16cid">
+<w:styles xmlns:mc="http://schemas.openxmlformats.org/markup-compatibility/2006" xmlns:r="http://schemas.openxmlformats.org/officeDocument/2006/relationships" xmlns:w="http://schemas.openxmlformats.org/wordprocessingml/2006/main" xmlns:w14="http://schemas.microsoft.com/office/word/2010/wordml" xmlns:w15="http://schemas.microsoft.com/office/word/2012/wordml" xmlns:w16se="http://schemas.microsoft.com/office/word/2015/wordml/symex" mc:Ignorable="w14 w15 w16se">
   <w:docDefaults>
     <w:rPrDefault>
       <w:rPr>
@@ -8753,7 +8786,7 @@
       </w:pPr>
     </w:pPrDefault>
   </w:docDefaults>
-  <w:latentStyles w:defLockedState="0" w:defUIPriority="99" w:defSemiHidden="0" w:defUnhideWhenUsed="0" w:defQFormat="0" w:count="375">
+  <w:latentStyles w:defLockedState="0" w:defUIPriority="99" w:defSemiHidden="0" w:defUnhideWhenUsed="0" w:defQFormat="0" w:count="371">
     <w:lsdException w:name="Normal" w:uiPriority="0" w:qFormat="1"/>
     <w:lsdException w:name="heading 1" w:uiPriority="9" w:qFormat="1"/>
     <w:lsdException w:name="heading 2" w:semiHidden="1" w:uiPriority="9" w:unhideWhenUsed="1" w:qFormat="1"/>
@@ -9125,10 +9158,6 @@
     <w:lsdException w:name="List Table 5 Dark Accent 6" w:uiPriority="50"/>
     <w:lsdException w:name="List Table 6 Colorful Accent 6" w:uiPriority="51"/>
     <w:lsdException w:name="List Table 7 Colorful Accent 6" w:uiPriority="52"/>
-    <w:lsdException w:name="Mention" w:semiHidden="1" w:unhideWhenUsed="1"/>
-    <w:lsdException w:name="Smart Hyperlink" w:semiHidden="1" w:unhideWhenUsed="1"/>
-    <w:lsdException w:name="Hashtag" w:semiHidden="1" w:unhideWhenUsed="1"/>
-    <w:lsdException w:name="Unresolved Mention" w:semiHidden="1" w:unhideWhenUsed="1"/>
   </w:latentStyles>
   <w:style w:type="paragraph" w:default="1" w:styleId="Normal">
     <w:name w:val="Normal"/>
@@ -9201,7 +9230,7 @@
 </file>
 
 <file path=word/glossary/webSettings.xml><?xml version="1.0" encoding="utf-8"?>
-<w:webSettings xmlns:mc="http://schemas.openxmlformats.org/markup-compatibility/2006" xmlns:r="http://schemas.openxmlformats.org/officeDocument/2006/relationships" xmlns:w="http://schemas.openxmlformats.org/wordprocessingml/2006/main" xmlns:w14="http://schemas.microsoft.com/office/word/2010/wordml" xmlns:w15="http://schemas.microsoft.com/office/word/2012/wordml" xmlns:w16cid="http://schemas.microsoft.com/office/word/2016/wordml/cid" xmlns:w16se="http://schemas.microsoft.com/office/word/2015/wordml/symex" mc:Ignorable="w14 w15 w16se w16cid">
+<w:webSettings xmlns:mc="http://schemas.openxmlformats.org/markup-compatibility/2006" xmlns:r="http://schemas.openxmlformats.org/officeDocument/2006/relationships" xmlns:w="http://schemas.openxmlformats.org/wordprocessingml/2006/main" xmlns:w14="http://schemas.microsoft.com/office/word/2010/wordml" xmlns:w15="http://schemas.microsoft.com/office/word/2012/wordml" xmlns:w16se="http://schemas.microsoft.com/office/word/2015/wordml/symex" mc:Ignorable="w14 w15 w16se">
   <w:optimizeForBrowser/>
   <w:allowPNG/>
 </w:webSettings>
@@ -9473,7 +9502,7 @@
 </file>
 
 <file path=customXml/itemProps1.xml><?xml version="1.0" encoding="utf-8"?>
-<ds:datastoreItem xmlns:ds="http://schemas.openxmlformats.org/officeDocument/2006/customXml" ds:itemID="{79614E4A-5500-4039-A9CA-D2AC26DFD44E}">
+<ds:datastoreItem xmlns:ds="http://schemas.openxmlformats.org/officeDocument/2006/customXml" ds:itemID="{73CE6957-AA58-4EEB-A083-A9D6CA8E379F}">
   <ds:schemaRefs>
     <ds:schemaRef ds:uri="http://schemas.openxmlformats.org/officeDocument/2006/bibliography"/>
   </ds:schemaRefs>

</xml_diff>

<commit_message>
- [RM] Updated the manual with information about approval groups being re-notified when the reservation is changed
</commit_message>
<xml_diff>
--- a/com.centralaz.RoomManagement/Room Management v1.3.0.docx
+++ b/com.centralaz.RoomManagement/Room Management v1.3.0.docx
@@ -1,6 +1,6 @@
 
 <file path=word/document.xml><?xml version="1.0" encoding="utf-8"?>
-<w:document xmlns:wpc="http://schemas.microsoft.com/office/word/2010/wordprocessingCanvas" xmlns:cx="http://schemas.microsoft.com/office/drawing/2014/chartex" xmlns:cx1="http://schemas.microsoft.com/office/drawing/2015/9/8/chartex" xmlns:mc="http://schemas.openxmlformats.org/markup-compatibility/2006" xmlns:o="urn:schemas-microsoft-com:office:office" xmlns:r="http://schemas.openxmlformats.org/officeDocument/2006/relationships" xmlns:m="http://schemas.openxmlformats.org/officeDocument/2006/math" xmlns:v="urn:schemas-microsoft-com:vml" xmlns:wp14="http://schemas.microsoft.com/office/word/2010/wordprocessingDrawing" xmlns:wp="http://schemas.openxmlformats.org/drawingml/2006/wordprocessingDrawing" xmlns:w10="urn:schemas-microsoft-com:office:word" xmlns:w="http://schemas.openxmlformats.org/wordprocessingml/2006/main" xmlns:w14="http://schemas.microsoft.com/office/word/2010/wordml" xmlns:w15="http://schemas.microsoft.com/office/word/2012/wordml" xmlns:w16se="http://schemas.microsoft.com/office/word/2015/wordml/symex" xmlns:wpg="http://schemas.microsoft.com/office/word/2010/wordprocessingGroup" xmlns:wpi="http://schemas.microsoft.com/office/word/2010/wordprocessingInk" xmlns:wne="http://schemas.microsoft.com/office/word/2006/wordml" xmlns:wps="http://schemas.microsoft.com/office/word/2010/wordprocessingShape" mc:Ignorable="w14 w15 w16se wp14">
+<w:document xmlns:wpc="http://schemas.microsoft.com/office/word/2010/wordprocessingCanvas" xmlns:cx="http://schemas.microsoft.com/office/drawing/2014/chartex" xmlns:cx1="http://schemas.microsoft.com/office/drawing/2015/9/8/chartex" xmlns:cx2="http://schemas.microsoft.com/office/drawing/2015/10/21/chartex" xmlns:cx3="http://schemas.microsoft.com/office/drawing/2016/5/9/chartex" xmlns:cx4="http://schemas.microsoft.com/office/drawing/2016/5/10/chartex" xmlns:cx5="http://schemas.microsoft.com/office/drawing/2016/5/11/chartex" xmlns:cx6="http://schemas.microsoft.com/office/drawing/2016/5/12/chartex" xmlns:cx7="http://schemas.microsoft.com/office/drawing/2016/5/13/chartex" xmlns:cx8="http://schemas.microsoft.com/office/drawing/2016/5/14/chartex" xmlns:mc="http://schemas.openxmlformats.org/markup-compatibility/2006" xmlns:aink="http://schemas.microsoft.com/office/drawing/2016/ink" xmlns:am3d="http://schemas.microsoft.com/office/drawing/2017/model3d" xmlns:o="urn:schemas-microsoft-com:office:office" xmlns:r="http://schemas.openxmlformats.org/officeDocument/2006/relationships" xmlns:m="http://schemas.openxmlformats.org/officeDocument/2006/math" xmlns:v="urn:schemas-microsoft-com:vml" xmlns:wp14="http://schemas.microsoft.com/office/word/2010/wordprocessingDrawing" xmlns:wp="http://schemas.openxmlformats.org/drawingml/2006/wordprocessingDrawing" xmlns:w10="urn:schemas-microsoft-com:office:word" xmlns:w="http://schemas.openxmlformats.org/wordprocessingml/2006/main" xmlns:w14="http://schemas.microsoft.com/office/word/2010/wordml" xmlns:w15="http://schemas.microsoft.com/office/word/2012/wordml" xmlns:w16cid="http://schemas.microsoft.com/office/word/2016/wordml/cid" xmlns:w16se="http://schemas.microsoft.com/office/word/2015/wordml/symex" xmlns:wpg="http://schemas.microsoft.com/office/word/2010/wordprocessingGroup" xmlns:wpi="http://schemas.microsoft.com/office/word/2010/wordprocessingInk" xmlns:wne="http://schemas.microsoft.com/office/word/2006/wordml" xmlns:wps="http://schemas.microsoft.com/office/word/2010/wordprocessingShape" mc:Ignorable="w14 w15 w16se w16cid wp14">
   <w:body>
     <w:p>
       <w:pPr>
@@ -2322,6 +2322,7 @@
         <w:pStyle w:val="Heading2"/>
       </w:pPr>
       <w:r>
+        <w:lastRenderedPageBreak/>
         <w:t xml:space="preserve">Reservation </w:t>
       </w:r>
       <w:r>
@@ -2524,8 +2525,6 @@
           </w:drawing>
         </w:r>
       </w:ins>
-      <w:bookmarkStart w:id="39" w:name="_GoBack"/>
-      <w:bookmarkEnd w:id="39"/>
     </w:p>
     <w:p>
       <w:r>
@@ -2685,6 +2684,39 @@
       <w:r>
         <w:t>.</w:t>
       </w:r>
+      <w:ins w:id="39" w:author="Taylor Cavaletto" w:date="2018-09-10T13:40:00Z">
+        <w:r>
+          <w:t xml:space="preserve"> People in this group will have edit access to all reservations of this type.</w:t>
+        </w:r>
+      </w:ins>
+    </w:p>
+    <w:p>
+      <w:pPr>
+        <w:pStyle w:val="ListParagraph"/>
+        <w:numPr>
+          <w:ilvl w:val="0"/>
+          <w:numId w:val="9"/>
+        </w:numPr>
+      </w:pPr>
+      <w:r>
+        <w:rPr>
+          <w:b/>
+        </w:rPr>
+        <w:lastRenderedPageBreak/>
+        <w:t>Super Admin Group:</w:t>
+      </w:r>
+      <w:r>
+        <w:t xml:space="preserve"> The group that can override all approval requirements. This typically is used by the facilities team for on-the-spot adjustments. For more information, see the </w:t>
+      </w:r>
+      <w:r>
+        <w:rPr>
+          <w:i/>
+        </w:rPr>
+        <w:t>Approval System</w:t>
+      </w:r>
+      <w:r>
+        <w:t xml:space="preserve"> section.</w:t>
+      </w:r>
       <w:ins w:id="40" w:author="Taylor Cavaletto" w:date="2018-09-10T13:40:00Z">
         <w:r>
           <w:t xml:space="preserve"> People in this group will have edit access to all reservations of this type.</w:t>
@@ -2703,26 +2735,14 @@
         <w:rPr>
           <w:b/>
         </w:rPr>
-        <w:lastRenderedPageBreak/>
-        <w:t>Super Admin Group:</w:t>
-      </w:r>
-      <w:r>
-        <w:t xml:space="preserve"> The group that can override all approval requirements. This typically is used by the facilities team for on-the-spot adjustments. For more information, see the </w:t>
-      </w:r>
-      <w:r>
-        <w:rPr>
-          <w:i/>
-        </w:rPr>
-        <w:t>Approval System</w:t>
-      </w:r>
-      <w:r>
-        <w:t xml:space="preserve"> section.</w:t>
-      </w:r>
-      <w:ins w:id="41" w:author="Taylor Cavaletto" w:date="2018-09-10T13:40:00Z">
-        <w:r>
-          <w:t xml:space="preserve"> People in this group will have edit access to all reservations of this type.</w:t>
-        </w:r>
-      </w:ins>
+        <w:t>Notification Email:</w:t>
+      </w:r>
+      <w:r>
+        <w:t xml:space="preserve"> This is the email that gets sent to </w:t>
+      </w:r>
+      <w:r>
+        <w:t>any approval groups tied to locations and resources on a reservation.</w:t>
+      </w:r>
     </w:p>
     <w:p>
       <w:pPr>
@@ -2736,13 +2756,10 @@
         <w:rPr>
           <w:b/>
         </w:rPr>
-        <w:t>Notification Email:</w:t>
-      </w:r>
-      <w:r>
-        <w:t xml:space="preserve"> This is the email that gets sent to </w:t>
-      </w:r>
-      <w:r>
-        <w:t>any approval groups tied to locations and resources on a reservation.</w:t>
+        <w:t xml:space="preserve">Is Communication History Saved: </w:t>
+      </w:r>
+      <w:r>
+        <w:t>Determines whether any approval notifications will get saved to people’s profiles.</w:t>
       </w:r>
     </w:p>
     <w:p>
@@ -2757,10 +2774,10 @@
         <w:rPr>
           <w:b/>
         </w:rPr>
-        <w:t xml:space="preserve">Is Communication History Saved: </w:t>
-      </w:r>
-      <w:r>
-        <w:t>Determines whether any approval notifications will get saved to people’s profiles.</w:t>
+        <w:t>Is Number Attending Required:</w:t>
+      </w:r>
+      <w:r>
+        <w:t xml:space="preserve"> Whether the number of people attending is required.</w:t>
       </w:r>
     </w:p>
     <w:p>
@@ -2775,10 +2792,10 @@
         <w:rPr>
           <w:b/>
         </w:rPr>
-        <w:t>Is Number Attending Required:</w:t>
-      </w:r>
-      <w:r>
-        <w:t xml:space="preserve"> Whether the number of people attending is required.</w:t>
+        <w:t>Are Contact Details Required:</w:t>
+      </w:r>
+      <w:r>
+        <w:t xml:space="preserve"> Whether the Event Contact and Administrative Contact details are required.</w:t>
       </w:r>
     </w:p>
     <w:p>
@@ -2793,10 +2810,10 @@
         <w:rPr>
           <w:b/>
         </w:rPr>
-        <w:t>Are Contact Details Required:</w:t>
-      </w:r>
-      <w:r>
-        <w:t xml:space="preserve"> Whether the Event Contact and Administrative Contact details are required.</w:t>
+        <w:t>Is Setup Time Required:</w:t>
+      </w:r>
+      <w:r>
+        <w:t xml:space="preserve"> Whether the setup and cleanup times are required</w:t>
       </w:r>
     </w:p>
     <w:p>
@@ -2811,24 +2828,6 @@
         <w:rPr>
           <w:b/>
         </w:rPr>
-        <w:t>Is Setup Time Required:</w:t>
-      </w:r>
-      <w:r>
-        <w:t xml:space="preserve"> Whether the setup and cleanup times are required</w:t>
-      </w:r>
-    </w:p>
-    <w:p>
-      <w:pPr>
-        <w:pStyle w:val="ListParagraph"/>
-        <w:numPr>
-          <w:ilvl w:val="0"/>
-          <w:numId w:val="9"/>
-        </w:numPr>
-      </w:pPr>
-      <w:r>
-        <w:rPr>
-          <w:b/>
-        </w:rPr>
         <w:t>Default Setup and Cleanup Time:</w:t>
       </w:r>
       <w:r>
@@ -2837,22 +2836,22 @@
       <w:r>
         <w:t xml:space="preserve">If you wish to default to a </w:t>
       </w:r>
-      <w:del w:id="42" w:author="Taylor Cavaletto" w:date="2018-09-10T13:41:00Z">
+      <w:del w:id="41" w:author="Taylor Cavaletto" w:date="2018-09-10T13:41:00Z">
         <w:r>
           <w:delText>partic</w:delText>
         </w:r>
       </w:del>
-      <w:ins w:id="43" w:author="Taylor Cavaletto" w:date="2018-09-10T13:41:00Z">
+      <w:ins w:id="42" w:author="Taylor Cavaletto" w:date="2018-09-10T13:41:00Z">
         <w:r>
           <w:t xml:space="preserve">particular </w:t>
         </w:r>
       </w:ins>
-      <w:del w:id="44" w:author="Taylor Cavaletto" w:date="2018-09-10T13:41:00Z">
+      <w:del w:id="43" w:author="Taylor Cavaletto" w:date="2018-09-10T13:41:00Z">
         <w:r>
           <w:delText>ular setup</w:delText>
         </w:r>
       </w:del>
-      <w:ins w:id="45" w:author="Taylor Cavaletto" w:date="2018-09-10T13:41:00Z">
+      <w:ins w:id="44" w:author="Taylor Cavaletto" w:date="2018-09-10T13:41:00Z">
         <w:r>
           <w:t>setup</w:t>
         </w:r>
@@ -3511,6 +3510,46 @@
       <w:r>
         <w:t>.</w:t>
       </w:r>
+      <w:ins w:id="45" w:author="Taylor Cavaletto" w:date="2018-09-17T15:34:00Z">
+        <w:r>
+          <w:t xml:space="preserve"> </w:t>
+        </w:r>
+        <w:r>
+          <w:t>When changes are made to the reservation, any approval groups that have taken no action</w:t>
+        </w:r>
+      </w:ins>
+      <w:ins w:id="46" w:author="Taylor Cavaletto" w:date="2018-09-17T15:35:00Z">
+        <w:r>
+          <w:t xml:space="preserve"> on their items</w:t>
+        </w:r>
+      </w:ins>
+      <w:ins w:id="47" w:author="Taylor Cavaletto" w:date="2018-09-17T15:34:00Z">
+        <w:r>
+          <w:t xml:space="preserve"> </w:t>
+        </w:r>
+      </w:ins>
+      <w:proofErr w:type="gramStart"/>
+      <w:ins w:id="48" w:author="Taylor Cavaletto" w:date="2018-09-17T15:36:00Z">
+        <w:r>
+          <w:t>( have</w:t>
+        </w:r>
+        <w:proofErr w:type="gramEnd"/>
+        <w:r>
+          <w:t xml:space="preserve"> not approved or denied them) </w:t>
+        </w:r>
+      </w:ins>
+      <w:ins w:id="49" w:author="Taylor Cavaletto" w:date="2018-09-17T15:34:00Z">
+        <w:r>
+          <w:t>will be re-notified by email to approve or deny their location / resource</w:t>
+        </w:r>
+      </w:ins>
+      <w:ins w:id="50" w:author="Taylor Cavaletto" w:date="2018-09-17T15:36:00Z">
+        <w:r>
+          <w:t>.</w:t>
+        </w:r>
+      </w:ins>
+      <w:bookmarkStart w:id="51" w:name="_GoBack"/>
+      <w:bookmarkEnd w:id="51"/>
     </w:p>
     <w:p>
       <w:pPr>
@@ -3899,7 +3938,7 @@
       <w:r>
         <w:t>Report Templates</w:t>
       </w:r>
-      <w:ins w:id="46" w:author="Nick Airdo" w:date="2018-09-16T17:17:00Z">
+      <w:ins w:id="52" w:author="Nick Airdo" w:date="2018-09-16T17:17:00Z">
         <w:r>
           <w:t xml:space="preserve"> </w:t>
         </w:r>
@@ -4965,12 +5004,12 @@
       <w:r>
         <w:t xml:space="preserve">, a class </w:t>
       </w:r>
-      <w:del w:id="47" w:author="Nick Airdo" w:date="2018-09-10T19:15:00Z">
+      <w:del w:id="53" w:author="Nick Airdo" w:date="2018-09-10T19:15:00Z">
         <w:r>
           <w:delText>specificly</w:delText>
         </w:r>
       </w:del>
-      <w:ins w:id="48" w:author="Nick Airdo" w:date="2018-09-10T19:15:00Z">
+      <w:ins w:id="54" w:author="Nick Airdo" w:date="2018-09-10T19:15:00Z">
         <w:r>
           <w:t>specifically</w:t>
         </w:r>
@@ -4987,13 +5026,8 @@
           <w:numId w:val="19"/>
         </w:numPr>
       </w:pPr>
-      <w:proofErr w:type="spellStart"/>
-      <w:r>
-        <w:t>Int</w:t>
-      </w:r>
-      <w:proofErr w:type="spellEnd"/>
-      <w:r>
-        <w:t xml:space="preserve"> </w:t>
+      <w:r>
+        <w:t xml:space="preserve">Int </w:t>
       </w:r>
       <w:proofErr w:type="spellStart"/>
       <w:r>
@@ -5291,18 +5325,18 @@
       <w:pPr>
         <w:pStyle w:val="Heading2"/>
       </w:pPr>
-      <w:del w:id="49" w:author="Nick Airdo" w:date="2018-09-10T19:12:00Z">
+      <w:del w:id="55" w:author="Nick Airdo" w:date="2018-09-10T19:12:00Z">
         <w:r>
           <w:lastRenderedPageBreak/>
           <w:delText xml:space="preserve">Model </w:delText>
         </w:r>
       </w:del>
-      <w:ins w:id="50" w:author="Nick Airdo" w:date="2018-09-10T19:12:00Z">
+      <w:ins w:id="56" w:author="Nick Airdo" w:date="2018-09-10T19:12:00Z">
         <w:r>
           <w:t>Entity Relationship Diagram</w:t>
         </w:r>
       </w:ins>
-      <w:del w:id="51" w:author="Nick Airdo" w:date="2018-09-10T19:12:00Z">
+      <w:del w:id="57" w:author="Nick Airdo" w:date="2018-09-10T19:12:00Z">
         <w:r>
           <w:delText>Map</w:delText>
         </w:r>
@@ -5378,7 +5412,7 @@
 </file>
 
 <file path=word/endnotes.xml><?xml version="1.0" encoding="utf-8"?>
-<w:endnotes xmlns:wpc="http://schemas.microsoft.com/office/word/2010/wordprocessingCanvas" xmlns:cx="http://schemas.microsoft.com/office/drawing/2014/chartex" xmlns:cx1="http://schemas.microsoft.com/office/drawing/2015/9/8/chartex" xmlns:mc="http://schemas.openxmlformats.org/markup-compatibility/2006" xmlns:o="urn:schemas-microsoft-com:office:office" xmlns:r="http://schemas.openxmlformats.org/officeDocument/2006/relationships" xmlns:m="http://schemas.openxmlformats.org/officeDocument/2006/math" xmlns:v="urn:schemas-microsoft-com:vml" xmlns:wp14="http://schemas.microsoft.com/office/word/2010/wordprocessingDrawing" xmlns:wp="http://schemas.openxmlformats.org/drawingml/2006/wordprocessingDrawing" xmlns:w10="urn:schemas-microsoft-com:office:word" xmlns:w="http://schemas.openxmlformats.org/wordprocessingml/2006/main" xmlns:w14="http://schemas.microsoft.com/office/word/2010/wordml" xmlns:w15="http://schemas.microsoft.com/office/word/2012/wordml" xmlns:w16se="http://schemas.microsoft.com/office/word/2015/wordml/symex" xmlns:wpg="http://schemas.microsoft.com/office/word/2010/wordprocessingGroup" xmlns:wpi="http://schemas.microsoft.com/office/word/2010/wordprocessingInk" xmlns:wne="http://schemas.microsoft.com/office/word/2006/wordml" xmlns:wps="http://schemas.microsoft.com/office/word/2010/wordprocessingShape" mc:Ignorable="w14 w15 w16se wp14">
+<w:endnotes xmlns:wpc="http://schemas.microsoft.com/office/word/2010/wordprocessingCanvas" xmlns:cx="http://schemas.microsoft.com/office/drawing/2014/chartex" xmlns:cx1="http://schemas.microsoft.com/office/drawing/2015/9/8/chartex" xmlns:cx2="http://schemas.microsoft.com/office/drawing/2015/10/21/chartex" xmlns:cx3="http://schemas.microsoft.com/office/drawing/2016/5/9/chartex" xmlns:cx4="http://schemas.microsoft.com/office/drawing/2016/5/10/chartex" xmlns:cx5="http://schemas.microsoft.com/office/drawing/2016/5/11/chartex" xmlns:cx6="http://schemas.microsoft.com/office/drawing/2016/5/12/chartex" xmlns:cx7="http://schemas.microsoft.com/office/drawing/2016/5/13/chartex" xmlns:cx8="http://schemas.microsoft.com/office/drawing/2016/5/14/chartex" xmlns:mc="http://schemas.openxmlformats.org/markup-compatibility/2006" xmlns:aink="http://schemas.microsoft.com/office/drawing/2016/ink" xmlns:am3d="http://schemas.microsoft.com/office/drawing/2017/model3d" xmlns:o="urn:schemas-microsoft-com:office:office" xmlns:r="http://schemas.openxmlformats.org/officeDocument/2006/relationships" xmlns:m="http://schemas.openxmlformats.org/officeDocument/2006/math" xmlns:v="urn:schemas-microsoft-com:vml" xmlns:wp14="http://schemas.microsoft.com/office/word/2010/wordprocessingDrawing" xmlns:wp="http://schemas.openxmlformats.org/drawingml/2006/wordprocessingDrawing" xmlns:w10="urn:schemas-microsoft-com:office:word" xmlns:w="http://schemas.openxmlformats.org/wordprocessingml/2006/main" xmlns:w14="http://schemas.microsoft.com/office/word/2010/wordml" xmlns:w15="http://schemas.microsoft.com/office/word/2012/wordml" xmlns:w16cid="http://schemas.microsoft.com/office/word/2016/wordml/cid" xmlns:w16se="http://schemas.microsoft.com/office/word/2015/wordml/symex" xmlns:wpg="http://schemas.microsoft.com/office/word/2010/wordprocessingGroup" xmlns:wpi="http://schemas.microsoft.com/office/word/2010/wordprocessingInk" xmlns:wne="http://schemas.microsoft.com/office/word/2006/wordml" xmlns:wps="http://schemas.microsoft.com/office/word/2010/wordprocessingShape" mc:Ignorable="w14 w15 w16se w16cid wp14">
   <w:endnote w:type="separator" w:id="-1">
     <w:p>
       <w:pPr>
@@ -5403,7 +5437,7 @@
 </file>
 
 <file path=word/footer1.xml><?xml version="1.0" encoding="utf-8"?>
-<w:ftr xmlns:wpc="http://schemas.microsoft.com/office/word/2010/wordprocessingCanvas" xmlns:cx="http://schemas.microsoft.com/office/drawing/2014/chartex" xmlns:cx1="http://schemas.microsoft.com/office/drawing/2015/9/8/chartex" xmlns:mc="http://schemas.openxmlformats.org/markup-compatibility/2006" xmlns:o="urn:schemas-microsoft-com:office:office" xmlns:r="http://schemas.openxmlformats.org/officeDocument/2006/relationships" xmlns:m="http://schemas.openxmlformats.org/officeDocument/2006/math" xmlns:v="urn:schemas-microsoft-com:vml" xmlns:wp14="http://schemas.microsoft.com/office/word/2010/wordprocessingDrawing" xmlns:wp="http://schemas.openxmlformats.org/drawingml/2006/wordprocessingDrawing" xmlns:w10="urn:schemas-microsoft-com:office:word" xmlns:w="http://schemas.openxmlformats.org/wordprocessingml/2006/main" xmlns:w14="http://schemas.microsoft.com/office/word/2010/wordml" xmlns:w15="http://schemas.microsoft.com/office/word/2012/wordml" xmlns:w16se="http://schemas.microsoft.com/office/word/2015/wordml/symex" xmlns:wpg="http://schemas.microsoft.com/office/word/2010/wordprocessingGroup" xmlns:wpi="http://schemas.microsoft.com/office/word/2010/wordprocessingInk" xmlns:wne="http://schemas.microsoft.com/office/word/2006/wordml" xmlns:wps="http://schemas.microsoft.com/office/word/2010/wordprocessingShape" mc:Ignorable="w14 w15 w16se wp14">
+<w:ftr xmlns:wpc="http://schemas.microsoft.com/office/word/2010/wordprocessingCanvas" xmlns:cx="http://schemas.microsoft.com/office/drawing/2014/chartex" xmlns:cx1="http://schemas.microsoft.com/office/drawing/2015/9/8/chartex" xmlns:cx2="http://schemas.microsoft.com/office/drawing/2015/10/21/chartex" xmlns:cx3="http://schemas.microsoft.com/office/drawing/2016/5/9/chartex" xmlns:cx4="http://schemas.microsoft.com/office/drawing/2016/5/10/chartex" xmlns:cx5="http://schemas.microsoft.com/office/drawing/2016/5/11/chartex" xmlns:cx6="http://schemas.microsoft.com/office/drawing/2016/5/12/chartex" xmlns:cx7="http://schemas.microsoft.com/office/drawing/2016/5/13/chartex" xmlns:cx8="http://schemas.microsoft.com/office/drawing/2016/5/14/chartex" xmlns:mc="http://schemas.openxmlformats.org/markup-compatibility/2006" xmlns:aink="http://schemas.microsoft.com/office/drawing/2016/ink" xmlns:am3d="http://schemas.microsoft.com/office/drawing/2017/model3d" xmlns:o="urn:schemas-microsoft-com:office:office" xmlns:r="http://schemas.openxmlformats.org/officeDocument/2006/relationships" xmlns:m="http://schemas.openxmlformats.org/officeDocument/2006/math" xmlns:v="urn:schemas-microsoft-com:vml" xmlns:wp14="http://schemas.microsoft.com/office/word/2010/wordprocessingDrawing" xmlns:wp="http://schemas.openxmlformats.org/drawingml/2006/wordprocessingDrawing" xmlns:w10="urn:schemas-microsoft-com:office:word" xmlns:w="http://schemas.openxmlformats.org/wordprocessingml/2006/main" xmlns:w14="http://schemas.microsoft.com/office/word/2010/wordml" xmlns:w15="http://schemas.microsoft.com/office/word/2012/wordml" xmlns:w16cid="http://schemas.microsoft.com/office/word/2016/wordml/cid" xmlns:w16se="http://schemas.microsoft.com/office/word/2015/wordml/symex" xmlns:wpg="http://schemas.microsoft.com/office/word/2010/wordprocessingGroup" xmlns:wpi="http://schemas.microsoft.com/office/word/2010/wordprocessingInk" xmlns:wne="http://schemas.microsoft.com/office/word/2006/wordml" xmlns:wps="http://schemas.microsoft.com/office/word/2010/wordprocessingShape" mc:Ignorable="w14 w15 w16se w16cid wp14">
   <w:tbl>
     <w:tblPr>
       <w:tblW w:w="5022" w:type="pct"/>
@@ -5575,7 +5609,7 @@
             </w:rPr>
             <w:fldChar w:fldCharType="separate"/>
           </w:r>
-          <w:ins w:id="52" w:author="Nick Airdo" w:date="2018-09-16T18:14:00Z">
+          <w:ins w:id="58" w:author="Taylor Cavaletto" w:date="2018-09-17T15:26:00Z">
             <w:r>
               <w:rPr>
                 <w:noProof/>
@@ -5586,8 +5620,8 @@
               <w:t>9/16/18</w:t>
             </w:r>
           </w:ins>
-          <w:ins w:id="53" w:author="Taylor Cavaletto" w:date="2018-09-14T09:46:00Z">
-            <w:del w:id="54" w:author="Nick Airdo" w:date="2018-09-16T16:41:00Z">
+          <w:ins w:id="59" w:author="Nick Airdo" w:date="2018-09-16T18:14:00Z">
+            <w:del w:id="60" w:author="Taylor Cavaletto" w:date="2018-09-17T15:26:00Z">
               <w:r>
                 <w:rPr>
                   <w:noProof/>
@@ -5595,11 +5629,11 @@
                   <w:sz w:val="18"/>
                   <w:szCs w:val="18"/>
                 </w:rPr>
-                <w:delText>9/14/18</w:delText>
+                <w:delText>9/16/18</w:delText>
               </w:r>
             </w:del>
           </w:ins>
-          <w:del w:id="55" w:author="Nick Airdo" w:date="2018-09-16T16:41:00Z">
+          <w:del w:id="61" w:author="Taylor Cavaletto" w:date="2018-09-17T15:26:00Z">
             <w:r>
               <w:rPr>
                 <w:noProof/>
@@ -5726,7 +5760,7 @@
 </file>
 
 <file path=word/footnotes.xml><?xml version="1.0" encoding="utf-8"?>
-<w:footnotes xmlns:wpc="http://schemas.microsoft.com/office/word/2010/wordprocessingCanvas" xmlns:cx="http://schemas.microsoft.com/office/drawing/2014/chartex" xmlns:cx1="http://schemas.microsoft.com/office/drawing/2015/9/8/chartex" xmlns:mc="http://schemas.openxmlformats.org/markup-compatibility/2006" xmlns:o="urn:schemas-microsoft-com:office:office" xmlns:r="http://schemas.openxmlformats.org/officeDocument/2006/relationships" xmlns:m="http://schemas.openxmlformats.org/officeDocument/2006/math" xmlns:v="urn:schemas-microsoft-com:vml" xmlns:wp14="http://schemas.microsoft.com/office/word/2010/wordprocessingDrawing" xmlns:wp="http://schemas.openxmlformats.org/drawingml/2006/wordprocessingDrawing" xmlns:w10="urn:schemas-microsoft-com:office:word" xmlns:w="http://schemas.openxmlformats.org/wordprocessingml/2006/main" xmlns:w14="http://schemas.microsoft.com/office/word/2010/wordml" xmlns:w15="http://schemas.microsoft.com/office/word/2012/wordml" xmlns:w16se="http://schemas.microsoft.com/office/word/2015/wordml/symex" xmlns:wpg="http://schemas.microsoft.com/office/word/2010/wordprocessingGroup" xmlns:wpi="http://schemas.microsoft.com/office/word/2010/wordprocessingInk" xmlns:wne="http://schemas.microsoft.com/office/word/2006/wordml" xmlns:wps="http://schemas.microsoft.com/office/word/2010/wordprocessingShape" mc:Ignorable="w14 w15 w16se wp14">
+<w:footnotes xmlns:wpc="http://schemas.microsoft.com/office/word/2010/wordprocessingCanvas" xmlns:cx="http://schemas.microsoft.com/office/drawing/2014/chartex" xmlns:cx1="http://schemas.microsoft.com/office/drawing/2015/9/8/chartex" xmlns:cx2="http://schemas.microsoft.com/office/drawing/2015/10/21/chartex" xmlns:cx3="http://schemas.microsoft.com/office/drawing/2016/5/9/chartex" xmlns:cx4="http://schemas.microsoft.com/office/drawing/2016/5/10/chartex" xmlns:cx5="http://schemas.microsoft.com/office/drawing/2016/5/11/chartex" xmlns:cx6="http://schemas.microsoft.com/office/drawing/2016/5/12/chartex" xmlns:cx7="http://schemas.microsoft.com/office/drawing/2016/5/13/chartex" xmlns:cx8="http://schemas.microsoft.com/office/drawing/2016/5/14/chartex" xmlns:mc="http://schemas.openxmlformats.org/markup-compatibility/2006" xmlns:aink="http://schemas.microsoft.com/office/drawing/2016/ink" xmlns:am3d="http://schemas.microsoft.com/office/drawing/2017/model3d" xmlns:o="urn:schemas-microsoft-com:office:office" xmlns:r="http://schemas.openxmlformats.org/officeDocument/2006/relationships" xmlns:m="http://schemas.openxmlformats.org/officeDocument/2006/math" xmlns:v="urn:schemas-microsoft-com:vml" xmlns:wp14="http://schemas.microsoft.com/office/word/2010/wordprocessingDrawing" xmlns:wp="http://schemas.openxmlformats.org/drawingml/2006/wordprocessingDrawing" xmlns:w10="urn:schemas-microsoft-com:office:word" xmlns:w="http://schemas.openxmlformats.org/wordprocessingml/2006/main" xmlns:w14="http://schemas.microsoft.com/office/word/2010/wordml" xmlns:w15="http://schemas.microsoft.com/office/word/2012/wordml" xmlns:w16cid="http://schemas.microsoft.com/office/word/2016/wordml/cid" xmlns:w16se="http://schemas.microsoft.com/office/word/2015/wordml/symex" xmlns:wpg="http://schemas.microsoft.com/office/word/2010/wordprocessingGroup" xmlns:wpi="http://schemas.microsoft.com/office/word/2010/wordprocessingInk" xmlns:wne="http://schemas.microsoft.com/office/word/2006/wordml" xmlns:wps="http://schemas.microsoft.com/office/word/2010/wordprocessingShape" mc:Ignorable="w14 w15 w16se w16cid wp14">
   <w:footnote w:type="separator" w:id="-1">
     <w:p>
       <w:pPr>
@@ -5751,7 +5785,7 @@
 </file>
 
 <file path=word/numbering.xml><?xml version="1.0" encoding="utf-8"?>
-<w:numbering xmlns:wpc="http://schemas.microsoft.com/office/word/2010/wordprocessingCanvas" xmlns:cx="http://schemas.microsoft.com/office/drawing/2014/chartex" xmlns:cx1="http://schemas.microsoft.com/office/drawing/2015/9/8/chartex" xmlns:mc="http://schemas.openxmlformats.org/markup-compatibility/2006" xmlns:o="urn:schemas-microsoft-com:office:office" xmlns:r="http://schemas.openxmlformats.org/officeDocument/2006/relationships" xmlns:m="http://schemas.openxmlformats.org/officeDocument/2006/math" xmlns:v="urn:schemas-microsoft-com:vml" xmlns:wp14="http://schemas.microsoft.com/office/word/2010/wordprocessingDrawing" xmlns:wp="http://schemas.openxmlformats.org/drawingml/2006/wordprocessingDrawing" xmlns:w10="urn:schemas-microsoft-com:office:word" xmlns:w="http://schemas.openxmlformats.org/wordprocessingml/2006/main" xmlns:w14="http://schemas.microsoft.com/office/word/2010/wordml" xmlns:w15="http://schemas.microsoft.com/office/word/2012/wordml" xmlns:w16se="http://schemas.microsoft.com/office/word/2015/wordml/symex" xmlns:wpg="http://schemas.microsoft.com/office/word/2010/wordprocessingGroup" xmlns:wpi="http://schemas.microsoft.com/office/word/2010/wordprocessingInk" xmlns:wne="http://schemas.microsoft.com/office/word/2006/wordml" xmlns:wps="http://schemas.microsoft.com/office/word/2010/wordprocessingShape" mc:Ignorable="w14 w15 w16se wp14">
+<w:numbering xmlns:wpc="http://schemas.microsoft.com/office/word/2010/wordprocessingCanvas" xmlns:cx="http://schemas.microsoft.com/office/drawing/2014/chartex" xmlns:cx1="http://schemas.microsoft.com/office/drawing/2015/9/8/chartex" xmlns:cx2="http://schemas.microsoft.com/office/drawing/2015/10/21/chartex" xmlns:cx3="http://schemas.microsoft.com/office/drawing/2016/5/9/chartex" xmlns:cx4="http://schemas.microsoft.com/office/drawing/2016/5/10/chartex" xmlns:cx5="http://schemas.microsoft.com/office/drawing/2016/5/11/chartex" xmlns:cx6="http://schemas.microsoft.com/office/drawing/2016/5/12/chartex" xmlns:cx7="http://schemas.microsoft.com/office/drawing/2016/5/13/chartex" xmlns:cx8="http://schemas.microsoft.com/office/drawing/2016/5/14/chartex" xmlns:mc="http://schemas.openxmlformats.org/markup-compatibility/2006" xmlns:aink="http://schemas.microsoft.com/office/drawing/2016/ink" xmlns:am3d="http://schemas.microsoft.com/office/drawing/2017/model3d" xmlns:o="urn:schemas-microsoft-com:office:office" xmlns:r="http://schemas.openxmlformats.org/officeDocument/2006/relationships" xmlns:m="http://schemas.openxmlformats.org/officeDocument/2006/math" xmlns:v="urn:schemas-microsoft-com:vml" xmlns:wp14="http://schemas.microsoft.com/office/word/2010/wordprocessingDrawing" xmlns:wp="http://schemas.openxmlformats.org/drawingml/2006/wordprocessingDrawing" xmlns:w10="urn:schemas-microsoft-com:office:word" xmlns:w="http://schemas.openxmlformats.org/wordprocessingml/2006/main" xmlns:w14="http://schemas.microsoft.com/office/word/2010/wordml" xmlns:w15="http://schemas.microsoft.com/office/word/2012/wordml" xmlns:w16cid="http://schemas.microsoft.com/office/word/2016/wordml/cid" xmlns:w16se="http://schemas.microsoft.com/office/word/2015/wordml/symex" xmlns:wpg="http://schemas.microsoft.com/office/word/2010/wordprocessingGroup" xmlns:wpi="http://schemas.microsoft.com/office/word/2010/wordprocessingInk" xmlns:wne="http://schemas.microsoft.com/office/word/2006/wordml" xmlns:wps="http://schemas.microsoft.com/office/word/2010/wordprocessingShape" mc:Ignorable="w14 w15 w16se w16cid wp14">
   <w:abstractNum w:abstractNumId="0" w15:restartNumberingAfterBreak="0">
     <w:nsid w:val="03EA64F9"/>
     <w:multiLevelType w:val="hybridMultilevel"/>
@@ -7760,7 +7794,7 @@
 </file>
 
 <file path=word/people.xml><?xml version="1.0" encoding="utf-8"?>
-<w15:people xmlns:wpc="http://schemas.microsoft.com/office/word/2010/wordprocessingCanvas" xmlns:cx="http://schemas.microsoft.com/office/drawing/2014/chartex" xmlns:cx1="http://schemas.microsoft.com/office/drawing/2015/9/8/chartex" xmlns:mc="http://schemas.openxmlformats.org/markup-compatibility/2006" xmlns:o="urn:schemas-microsoft-com:office:office" xmlns:r="http://schemas.openxmlformats.org/officeDocument/2006/relationships" xmlns:m="http://schemas.openxmlformats.org/officeDocument/2006/math" xmlns:v="urn:schemas-microsoft-com:vml" xmlns:wp14="http://schemas.microsoft.com/office/word/2010/wordprocessingDrawing" xmlns:wp="http://schemas.openxmlformats.org/drawingml/2006/wordprocessingDrawing" xmlns:w10="urn:schemas-microsoft-com:office:word" xmlns:w="http://schemas.openxmlformats.org/wordprocessingml/2006/main" xmlns:w14="http://schemas.microsoft.com/office/word/2010/wordml" xmlns:w15="http://schemas.microsoft.com/office/word/2012/wordml" xmlns:w16se="http://schemas.microsoft.com/office/word/2015/wordml/symex" xmlns:wpg="http://schemas.microsoft.com/office/word/2010/wordprocessingGroup" xmlns:wpi="http://schemas.microsoft.com/office/word/2010/wordprocessingInk" xmlns:wne="http://schemas.microsoft.com/office/word/2006/wordml" xmlns:wps="http://schemas.microsoft.com/office/word/2010/wordprocessingShape" mc:Ignorable="w14 w15 w16se wp14">
+<w15:people xmlns:wpc="http://schemas.microsoft.com/office/word/2010/wordprocessingCanvas" xmlns:cx="http://schemas.microsoft.com/office/drawing/2014/chartex" xmlns:cx1="http://schemas.microsoft.com/office/drawing/2015/9/8/chartex" xmlns:cx2="http://schemas.microsoft.com/office/drawing/2015/10/21/chartex" xmlns:cx3="http://schemas.microsoft.com/office/drawing/2016/5/9/chartex" xmlns:cx4="http://schemas.microsoft.com/office/drawing/2016/5/10/chartex" xmlns:cx5="http://schemas.microsoft.com/office/drawing/2016/5/11/chartex" xmlns:cx6="http://schemas.microsoft.com/office/drawing/2016/5/12/chartex" xmlns:cx7="http://schemas.microsoft.com/office/drawing/2016/5/13/chartex" xmlns:cx8="http://schemas.microsoft.com/office/drawing/2016/5/14/chartex" xmlns:mc="http://schemas.openxmlformats.org/markup-compatibility/2006" xmlns:aink="http://schemas.microsoft.com/office/drawing/2016/ink" xmlns:am3d="http://schemas.microsoft.com/office/drawing/2017/model3d" xmlns:o="urn:schemas-microsoft-com:office:office" xmlns:r="http://schemas.openxmlformats.org/officeDocument/2006/relationships" xmlns:m="http://schemas.openxmlformats.org/officeDocument/2006/math" xmlns:v="urn:schemas-microsoft-com:vml" xmlns:wp14="http://schemas.microsoft.com/office/word/2010/wordprocessingDrawing" xmlns:wp="http://schemas.openxmlformats.org/drawingml/2006/wordprocessingDrawing" xmlns:w10="urn:schemas-microsoft-com:office:word" xmlns:w="http://schemas.openxmlformats.org/wordprocessingml/2006/main" xmlns:w14="http://schemas.microsoft.com/office/word/2010/wordml" xmlns:w15="http://schemas.microsoft.com/office/word/2012/wordml" xmlns:w16cid="http://schemas.microsoft.com/office/word/2016/wordml/cid" xmlns:w16se="http://schemas.microsoft.com/office/word/2015/wordml/symex" xmlns:wpg="http://schemas.microsoft.com/office/word/2010/wordprocessingGroup" xmlns:wpi="http://schemas.microsoft.com/office/word/2010/wordprocessingInk" xmlns:wne="http://schemas.microsoft.com/office/word/2006/wordml" xmlns:wps="http://schemas.microsoft.com/office/word/2010/wordprocessingShape" mc:Ignorable="w14 w15 w16se w16cid wp14">
   <w15:person w15:author="Taylor Cavaletto">
     <w15:presenceInfo w15:providerId="None" w15:userId="Taylor Cavaletto"/>
   </w15:person>
@@ -7771,7 +7805,7 @@
 </file>
 
 <file path=word/styles.xml><?xml version="1.0" encoding="utf-8"?>
-<w:styles xmlns:mc="http://schemas.openxmlformats.org/markup-compatibility/2006" xmlns:r="http://schemas.openxmlformats.org/officeDocument/2006/relationships" xmlns:w="http://schemas.openxmlformats.org/wordprocessingml/2006/main" xmlns:w14="http://schemas.microsoft.com/office/word/2010/wordml" xmlns:w15="http://schemas.microsoft.com/office/word/2012/wordml" xmlns:w16se="http://schemas.microsoft.com/office/word/2015/wordml/symex" mc:Ignorable="w14 w15 w16se">
+<w:styles xmlns:mc="http://schemas.openxmlformats.org/markup-compatibility/2006" xmlns:r="http://schemas.openxmlformats.org/officeDocument/2006/relationships" xmlns:w="http://schemas.openxmlformats.org/wordprocessingml/2006/main" xmlns:w14="http://schemas.microsoft.com/office/word/2010/wordml" xmlns:w15="http://schemas.microsoft.com/office/word/2012/wordml" xmlns:w16cid="http://schemas.microsoft.com/office/word/2016/wordml/cid" xmlns:w16se="http://schemas.microsoft.com/office/word/2015/wordml/symex" mc:Ignorable="w14 w15 w16se w16cid">
   <w:docDefaults>
     <w:rPrDefault>
       <w:rPr>
@@ -7787,7 +7821,7 @@
       </w:pPr>
     </w:pPrDefault>
   </w:docDefaults>
-  <w:latentStyles w:defLockedState="0" w:defUIPriority="99" w:defSemiHidden="0" w:defUnhideWhenUsed="0" w:defQFormat="0" w:count="371">
+  <w:latentStyles w:defLockedState="0" w:defUIPriority="99" w:defSemiHidden="0" w:defUnhideWhenUsed="0" w:defQFormat="0" w:count="375">
     <w:lsdException w:name="Normal" w:uiPriority="0" w:qFormat="1"/>
     <w:lsdException w:name="heading 1" w:uiPriority="9" w:qFormat="1"/>
     <w:lsdException w:name="heading 2" w:semiHidden="1" w:uiPriority="9" w:unhideWhenUsed="1" w:qFormat="1"/>
@@ -7893,7 +7927,6 @@
     <w:lsdException w:name="HTML Sample" w:semiHidden="1" w:unhideWhenUsed="1"/>
     <w:lsdException w:name="HTML Typewriter" w:semiHidden="1" w:unhideWhenUsed="1"/>
     <w:lsdException w:name="HTML Variable" w:semiHidden="1" w:unhideWhenUsed="1"/>
-    <w:lsdException w:name="Normal Table" w:semiHidden="1" w:unhideWhenUsed="1"/>
     <w:lsdException w:name="annotation subject" w:semiHidden="1" w:unhideWhenUsed="1"/>
     <w:lsdException w:name="No List" w:semiHidden="1" w:unhideWhenUsed="1"/>
     <w:lsdException w:name="Outline List 1" w:semiHidden="1" w:unhideWhenUsed="1"/>
@@ -7937,10 +7970,8 @@
     <w:lsdException w:name="Table Elegant" w:semiHidden="1" w:unhideWhenUsed="1"/>
     <w:lsdException w:name="Table Professional" w:semiHidden="1" w:unhideWhenUsed="1"/>
     <w:lsdException w:name="Table Subtle 1" w:semiHidden="1" w:unhideWhenUsed="1"/>
-    <w:lsdException w:name="Table Subtle 2" w:semiHidden="1" w:unhideWhenUsed="1"/>
     <w:lsdException w:name="Table Web 1" w:semiHidden="1" w:unhideWhenUsed="1"/>
     <w:lsdException w:name="Table Web 2" w:semiHidden="1" w:unhideWhenUsed="1"/>
-    <w:lsdException w:name="Table Web 3" w:semiHidden="1" w:unhideWhenUsed="1"/>
     <w:lsdException w:name="Balloon Text" w:semiHidden="1" w:unhideWhenUsed="1"/>
     <w:lsdException w:name="Table Grid" w:uiPriority="39"/>
     <w:lsdException w:name="Table Theme" w:semiHidden="1" w:unhideWhenUsed="1"/>
@@ -8159,6 +8190,10 @@
     <w:lsdException w:name="List Table 5 Dark Accent 6" w:uiPriority="50"/>
     <w:lsdException w:name="List Table 6 Colorful Accent 6" w:uiPriority="51"/>
     <w:lsdException w:name="List Table 7 Colorful Accent 6" w:uiPriority="52"/>
+    <w:lsdException w:name="Mention" w:semiHidden="1" w:unhideWhenUsed="1"/>
+    <w:lsdException w:name="Smart Hyperlink" w:semiHidden="1" w:unhideWhenUsed="1"/>
+    <w:lsdException w:name="Hashtag" w:semiHidden="1" w:unhideWhenUsed="1"/>
+    <w:lsdException w:name="Unresolved Mention" w:semiHidden="1" w:unhideWhenUsed="1"/>
   </w:latentStyles>
   <w:style w:type="paragraph" w:default="1" w:styleId="Normal">
     <w:name w:val="Normal"/>
@@ -8627,7 +8662,7 @@
 </file>
 
 <file path=word/glossary/document.xml><?xml version="1.0" encoding="utf-8"?>
-<w:glossaryDocument xmlns:wpc="http://schemas.microsoft.com/office/word/2010/wordprocessingCanvas" xmlns:cx="http://schemas.microsoft.com/office/drawing/2014/chartex" xmlns:cx1="http://schemas.microsoft.com/office/drawing/2015/9/8/chartex" xmlns:mc="http://schemas.openxmlformats.org/markup-compatibility/2006" xmlns:o="urn:schemas-microsoft-com:office:office" xmlns:r="http://schemas.openxmlformats.org/officeDocument/2006/relationships" xmlns:m="http://schemas.openxmlformats.org/officeDocument/2006/math" xmlns:v="urn:schemas-microsoft-com:vml" xmlns:wp14="http://schemas.microsoft.com/office/word/2010/wordprocessingDrawing" xmlns:wp="http://schemas.openxmlformats.org/drawingml/2006/wordprocessingDrawing" xmlns:w10="urn:schemas-microsoft-com:office:word" xmlns:w="http://schemas.openxmlformats.org/wordprocessingml/2006/main" xmlns:w14="http://schemas.microsoft.com/office/word/2010/wordml" xmlns:w15="http://schemas.microsoft.com/office/word/2012/wordml" xmlns:w16se="http://schemas.microsoft.com/office/word/2015/wordml/symex" xmlns:wpg="http://schemas.microsoft.com/office/word/2010/wordprocessingGroup" xmlns:wpi="http://schemas.microsoft.com/office/word/2010/wordprocessingInk" xmlns:wne="http://schemas.microsoft.com/office/word/2006/wordml" xmlns:wps="http://schemas.microsoft.com/office/word/2010/wordprocessingShape" mc:Ignorable="w14 w15 w16se wp14">
+<w:glossaryDocument xmlns:wpc="http://schemas.microsoft.com/office/word/2010/wordprocessingCanvas" xmlns:cx="http://schemas.microsoft.com/office/drawing/2014/chartex" xmlns:cx1="http://schemas.microsoft.com/office/drawing/2015/9/8/chartex" xmlns:cx2="http://schemas.microsoft.com/office/drawing/2015/10/21/chartex" xmlns:cx3="http://schemas.microsoft.com/office/drawing/2016/5/9/chartex" xmlns:cx4="http://schemas.microsoft.com/office/drawing/2016/5/10/chartex" xmlns:cx5="http://schemas.microsoft.com/office/drawing/2016/5/11/chartex" xmlns:cx6="http://schemas.microsoft.com/office/drawing/2016/5/12/chartex" xmlns:cx7="http://schemas.microsoft.com/office/drawing/2016/5/13/chartex" xmlns:cx8="http://schemas.microsoft.com/office/drawing/2016/5/14/chartex" xmlns:mc="http://schemas.openxmlformats.org/markup-compatibility/2006" xmlns:aink="http://schemas.microsoft.com/office/drawing/2016/ink" xmlns:am3d="http://schemas.microsoft.com/office/drawing/2017/model3d" xmlns:o="urn:schemas-microsoft-com:office:office" xmlns:r="http://schemas.openxmlformats.org/officeDocument/2006/relationships" xmlns:m="http://schemas.openxmlformats.org/officeDocument/2006/math" xmlns:v="urn:schemas-microsoft-com:vml" xmlns:wp14="http://schemas.microsoft.com/office/word/2010/wordprocessingDrawing" xmlns:wp="http://schemas.openxmlformats.org/drawingml/2006/wordprocessingDrawing" xmlns:w10="urn:schemas-microsoft-com:office:word" xmlns:w="http://schemas.openxmlformats.org/wordprocessingml/2006/main" xmlns:w14="http://schemas.microsoft.com/office/word/2010/wordml" xmlns:w15="http://schemas.microsoft.com/office/word/2012/wordml" xmlns:w16cid="http://schemas.microsoft.com/office/word/2016/wordml/cid" xmlns:w16se="http://schemas.microsoft.com/office/word/2015/wordml/symex" xmlns:wpg="http://schemas.microsoft.com/office/word/2010/wordprocessingGroup" xmlns:wpi="http://schemas.microsoft.com/office/word/2010/wordprocessingInk" xmlns:wne="http://schemas.microsoft.com/office/word/2006/wordml" xmlns:wps="http://schemas.microsoft.com/office/word/2010/wordprocessingShape" mc:Ignorable="w14 w15 w16se w16cid wp14">
   <w:docParts>
     <w:docPart>
       <w:docPartPr>
@@ -8652,7 +8687,7 @@
           <w:r>
             <w:rPr>
               <w:caps/>
-              <w:color w:val="5B9BD5" w:themeColor="accent1"/>
+              <w:color w:val="4472C4" w:themeColor="accent1"/>
               <w:sz w:val="18"/>
               <w:szCs w:val="18"/>
             </w:rPr>
@@ -8666,7 +8701,7 @@
 </file>
 
 <file path=word/glossary/fontTable.xml><?xml version="1.0" encoding="utf-8"?>
-<w:fonts xmlns:mc="http://schemas.openxmlformats.org/markup-compatibility/2006" xmlns:r="http://schemas.openxmlformats.org/officeDocument/2006/relationships" xmlns:w="http://schemas.openxmlformats.org/wordprocessingml/2006/main" xmlns:w14="http://schemas.microsoft.com/office/word/2010/wordml" xmlns:w15="http://schemas.microsoft.com/office/word/2012/wordml" xmlns:w16se="http://schemas.microsoft.com/office/word/2015/wordml/symex" mc:Ignorable="w14 w15 w16se">
+<w:fonts xmlns:mc="http://schemas.openxmlformats.org/markup-compatibility/2006" xmlns:r="http://schemas.openxmlformats.org/officeDocument/2006/relationships" xmlns:w="http://schemas.openxmlformats.org/wordprocessingml/2006/main" xmlns:w14="http://schemas.microsoft.com/office/word/2010/wordml" xmlns:w15="http://schemas.microsoft.com/office/word/2012/wordml" xmlns:w16cid="http://schemas.microsoft.com/office/word/2016/wordml/cid" xmlns:w16se="http://schemas.microsoft.com/office/word/2015/wordml/symex" mc:Ignorable="w14 w15 w16se w16cid">
   <w:font w:name="Symbol">
     <w:panose1 w:val="05050102010706020507"/>
     <w:charset w:val="02"/>
@@ -8720,7 +8755,7 @@
 </file>
 
 <file path=word/glossary/settings.xml><?xml version="1.0" encoding="utf-8"?>
-<w:settings xmlns:mc="http://schemas.openxmlformats.org/markup-compatibility/2006" xmlns:o="urn:schemas-microsoft-com:office:office" xmlns:r="http://schemas.openxmlformats.org/officeDocument/2006/relationships" xmlns:m="http://schemas.openxmlformats.org/officeDocument/2006/math" xmlns:v="urn:schemas-microsoft-com:vml" xmlns:w10="urn:schemas-microsoft-com:office:word" xmlns:w="http://schemas.openxmlformats.org/wordprocessingml/2006/main" xmlns:w14="http://schemas.microsoft.com/office/word/2010/wordml" xmlns:w15="http://schemas.microsoft.com/office/word/2012/wordml" xmlns:w16se="http://schemas.microsoft.com/office/word/2015/wordml/symex" xmlns:sl="http://schemas.openxmlformats.org/schemaLibrary/2006/main" mc:Ignorable="w14 w15 w16se">
+<w:settings xmlns:mc="http://schemas.openxmlformats.org/markup-compatibility/2006" xmlns:o="urn:schemas-microsoft-com:office:office" xmlns:r="http://schemas.openxmlformats.org/officeDocument/2006/relationships" xmlns:m="http://schemas.openxmlformats.org/officeDocument/2006/math" xmlns:v="urn:schemas-microsoft-com:vml" xmlns:w10="urn:schemas-microsoft-com:office:word" xmlns:w="http://schemas.openxmlformats.org/wordprocessingml/2006/main" xmlns:w14="http://schemas.microsoft.com/office/word/2010/wordml" xmlns:w15="http://schemas.microsoft.com/office/word/2012/wordml" xmlns:w16cid="http://schemas.microsoft.com/office/word/2016/wordml/cid" xmlns:w16se="http://schemas.microsoft.com/office/word/2015/wordml/symex" xmlns:sl="http://schemas.openxmlformats.org/schemaLibrary/2006/main" mc:Ignorable="w14 w15 w16se w16cid">
   <w:view w:val="normal"/>
   <w:revisionView w:inkAnnotations="0"/>
   <w:defaultTabStop w:val="720"/>
@@ -8732,6 +8767,7 @@
     <w:compatSetting w:name="enableOpenTypeFeatures" w:uri="http://schemas.microsoft.com/office/word" w:val="1"/>
     <w:compatSetting w:name="doNotFlipMirrorIndents" w:uri="http://schemas.microsoft.com/office/word" w:val="1"/>
     <w:compatSetting w:name="differentiateMultirowTableHeaders" w:uri="http://schemas.microsoft.com/office/word" w:val="1"/>
+    <w:compatSetting w:name="useWord2013TrackBottomHyphenation" w:uri="http://schemas.microsoft.com/office/word" w:val="1"/>
   </w:compat>
   <w:rsids>
     <w:rsidRoot w:val="00407A98"/>
@@ -8740,6 +8776,7 @@
     <w:rsid w:val="00356445"/>
     <w:rsid w:val="003E1421"/>
     <w:rsid w:val="00407A98"/>
+    <w:rsid w:val="00614AC5"/>
     <w:rsid w:val="008A08C2"/>
     <w:rsid w:val="008A716D"/>
     <w:rsid w:val="00C03879"/>
@@ -8770,7 +8807,7 @@
 </file>
 
 <file path=word/glossary/styles.xml><?xml version="1.0" encoding="utf-8"?>
-<w:styles xmlns:mc="http://schemas.openxmlformats.org/markup-compatibility/2006" xmlns:r="http://schemas.openxmlformats.org/officeDocument/2006/relationships" xmlns:w="http://schemas.openxmlformats.org/wordprocessingml/2006/main" xmlns:w14="http://schemas.microsoft.com/office/word/2010/wordml" xmlns:w15="http://schemas.microsoft.com/office/word/2012/wordml" xmlns:w16se="http://schemas.microsoft.com/office/word/2015/wordml/symex" mc:Ignorable="w14 w15 w16se">
+<w:styles xmlns:mc="http://schemas.openxmlformats.org/markup-compatibility/2006" xmlns:r="http://schemas.openxmlformats.org/officeDocument/2006/relationships" xmlns:w="http://schemas.openxmlformats.org/wordprocessingml/2006/main" xmlns:w14="http://schemas.microsoft.com/office/word/2010/wordml" xmlns:w15="http://schemas.microsoft.com/office/word/2012/wordml" xmlns:w16cid="http://schemas.microsoft.com/office/word/2016/wordml/cid" xmlns:w16se="http://schemas.microsoft.com/office/word/2015/wordml/symex" mc:Ignorable="w14 w15 w16se w16cid">
   <w:docDefaults>
     <w:rPrDefault>
       <w:rPr>
@@ -8786,7 +8823,7 @@
       </w:pPr>
     </w:pPrDefault>
   </w:docDefaults>
-  <w:latentStyles w:defLockedState="0" w:defUIPriority="99" w:defSemiHidden="0" w:defUnhideWhenUsed="0" w:defQFormat="0" w:count="371">
+  <w:latentStyles w:defLockedState="0" w:defUIPriority="99" w:defSemiHidden="0" w:defUnhideWhenUsed="0" w:defQFormat="0" w:count="375">
     <w:lsdException w:name="Normal" w:uiPriority="0" w:qFormat="1"/>
     <w:lsdException w:name="heading 1" w:uiPriority="9" w:qFormat="1"/>
     <w:lsdException w:name="heading 2" w:semiHidden="1" w:uiPriority="9" w:unhideWhenUsed="1" w:qFormat="1"/>
@@ -8892,7 +8929,6 @@
     <w:lsdException w:name="HTML Sample" w:semiHidden="1" w:unhideWhenUsed="1"/>
     <w:lsdException w:name="HTML Typewriter" w:semiHidden="1" w:unhideWhenUsed="1"/>
     <w:lsdException w:name="HTML Variable" w:semiHidden="1" w:unhideWhenUsed="1"/>
-    <w:lsdException w:name="Normal Table" w:semiHidden="1" w:unhideWhenUsed="1"/>
     <w:lsdException w:name="annotation subject" w:semiHidden="1" w:unhideWhenUsed="1"/>
     <w:lsdException w:name="No List" w:semiHidden="1" w:unhideWhenUsed="1"/>
     <w:lsdException w:name="Outline List 1" w:semiHidden="1" w:unhideWhenUsed="1"/>
@@ -8936,10 +8972,8 @@
     <w:lsdException w:name="Table Elegant" w:semiHidden="1" w:unhideWhenUsed="1"/>
     <w:lsdException w:name="Table Professional" w:semiHidden="1" w:unhideWhenUsed="1"/>
     <w:lsdException w:name="Table Subtle 1" w:semiHidden="1" w:unhideWhenUsed="1"/>
-    <w:lsdException w:name="Table Subtle 2" w:semiHidden="1" w:unhideWhenUsed="1"/>
     <w:lsdException w:name="Table Web 1" w:semiHidden="1" w:unhideWhenUsed="1"/>
     <w:lsdException w:name="Table Web 2" w:semiHidden="1" w:unhideWhenUsed="1"/>
-    <w:lsdException w:name="Table Web 3" w:semiHidden="1" w:unhideWhenUsed="1"/>
     <w:lsdException w:name="Balloon Text" w:semiHidden="1" w:unhideWhenUsed="1"/>
     <w:lsdException w:name="Table Grid" w:uiPriority="39"/>
     <w:lsdException w:name="Table Theme" w:semiHidden="1" w:unhideWhenUsed="1"/>
@@ -9158,6 +9192,10 @@
     <w:lsdException w:name="List Table 5 Dark Accent 6" w:uiPriority="50"/>
     <w:lsdException w:name="List Table 6 Colorful Accent 6" w:uiPriority="51"/>
     <w:lsdException w:name="List Table 7 Colorful Accent 6" w:uiPriority="52"/>
+    <w:lsdException w:name="Mention" w:semiHidden="1" w:unhideWhenUsed="1"/>
+    <w:lsdException w:name="Smart Hyperlink" w:semiHidden="1" w:unhideWhenUsed="1"/>
+    <w:lsdException w:name="Hashtag" w:semiHidden="1" w:unhideWhenUsed="1"/>
+    <w:lsdException w:name="Unresolved Mention" w:semiHidden="1" w:unhideWhenUsed="1"/>
   </w:latentStyles>
   <w:style w:type="paragraph" w:default="1" w:styleId="Normal">
     <w:name w:val="Normal"/>
@@ -9230,7 +9268,7 @@
 </file>
 
 <file path=word/glossary/webSettings.xml><?xml version="1.0" encoding="utf-8"?>
-<w:webSettings xmlns:mc="http://schemas.openxmlformats.org/markup-compatibility/2006" xmlns:r="http://schemas.openxmlformats.org/officeDocument/2006/relationships" xmlns:w="http://schemas.openxmlformats.org/wordprocessingml/2006/main" xmlns:w14="http://schemas.microsoft.com/office/word/2010/wordml" xmlns:w15="http://schemas.microsoft.com/office/word/2012/wordml" xmlns:w16se="http://schemas.microsoft.com/office/word/2015/wordml/symex" mc:Ignorable="w14 w15 w16se">
+<w:webSettings xmlns:mc="http://schemas.openxmlformats.org/markup-compatibility/2006" xmlns:r="http://schemas.openxmlformats.org/officeDocument/2006/relationships" xmlns:w="http://schemas.openxmlformats.org/wordprocessingml/2006/main" xmlns:w14="http://schemas.microsoft.com/office/word/2010/wordml" xmlns:w15="http://schemas.microsoft.com/office/word/2012/wordml" xmlns:w16cid="http://schemas.microsoft.com/office/word/2016/wordml/cid" xmlns:w16se="http://schemas.microsoft.com/office/word/2015/wordml/symex" mc:Ignorable="w14 w15 w16se w16cid">
   <w:optimizeForBrowser/>
   <w:allowPNG/>
 </w:webSettings>
@@ -9502,7 +9540,7 @@
 </file>
 
 <file path=customXml/itemProps1.xml><?xml version="1.0" encoding="utf-8"?>
-<ds:datastoreItem xmlns:ds="http://schemas.openxmlformats.org/officeDocument/2006/customXml" ds:itemID="{73CE6957-AA58-4EEB-A083-A9D6CA8E379F}">
+<ds:datastoreItem xmlns:ds="http://schemas.openxmlformats.org/officeDocument/2006/customXml" ds:itemID="{22BE8B50-4912-4008-9F3D-86CC6F6A0049}">
   <ds:schemaRefs>
     <ds:schemaRef ds:uri="http://schemas.openxmlformats.org/officeDocument/2006/bibliography"/>
   </ds:schemaRefs>

</xml_diff>

<commit_message>
- Updated Room Management admin guide with notation that shows the new v1.3 features.
</commit_message>
<xml_diff>
--- a/com.centralaz.RoomManagement/Room Management v1.3.0.docx
+++ b/com.centralaz.RoomManagement/Room Management v1.3.0.docx
@@ -1,6 +1,6 @@
 
 <file path=word/document.xml><?xml version="1.0" encoding="utf-8"?>
-<w:document xmlns:wpc="http://schemas.microsoft.com/office/word/2010/wordprocessingCanvas" xmlns:cx="http://schemas.microsoft.com/office/drawing/2014/chartex" xmlns:cx1="http://schemas.microsoft.com/office/drawing/2015/9/8/chartex" xmlns:cx2="http://schemas.microsoft.com/office/drawing/2015/10/21/chartex" xmlns:cx3="http://schemas.microsoft.com/office/drawing/2016/5/9/chartex" xmlns:cx4="http://schemas.microsoft.com/office/drawing/2016/5/10/chartex" xmlns:cx5="http://schemas.microsoft.com/office/drawing/2016/5/11/chartex" xmlns:cx6="http://schemas.microsoft.com/office/drawing/2016/5/12/chartex" xmlns:cx7="http://schemas.microsoft.com/office/drawing/2016/5/13/chartex" xmlns:cx8="http://schemas.microsoft.com/office/drawing/2016/5/14/chartex" xmlns:mc="http://schemas.openxmlformats.org/markup-compatibility/2006" xmlns:aink="http://schemas.microsoft.com/office/drawing/2016/ink" xmlns:am3d="http://schemas.microsoft.com/office/drawing/2017/model3d" xmlns:o="urn:schemas-microsoft-com:office:office" xmlns:r="http://schemas.openxmlformats.org/officeDocument/2006/relationships" xmlns:m="http://schemas.openxmlformats.org/officeDocument/2006/math" xmlns:v="urn:schemas-microsoft-com:vml" xmlns:wp14="http://schemas.microsoft.com/office/word/2010/wordprocessingDrawing" xmlns:wp="http://schemas.openxmlformats.org/drawingml/2006/wordprocessingDrawing" xmlns:w10="urn:schemas-microsoft-com:office:word" xmlns:w="http://schemas.openxmlformats.org/wordprocessingml/2006/main" xmlns:w14="http://schemas.microsoft.com/office/word/2010/wordml" xmlns:w15="http://schemas.microsoft.com/office/word/2012/wordml" xmlns:w16cid="http://schemas.microsoft.com/office/word/2016/wordml/cid" xmlns:w16se="http://schemas.microsoft.com/office/word/2015/wordml/symex" xmlns:wpg="http://schemas.microsoft.com/office/word/2010/wordprocessingGroup" xmlns:wpi="http://schemas.microsoft.com/office/word/2010/wordprocessingInk" xmlns:wne="http://schemas.microsoft.com/office/word/2006/wordml" xmlns:wps="http://schemas.microsoft.com/office/word/2010/wordprocessingShape" mc:Ignorable="w14 w15 w16se w16cid wp14">
+<w:document xmlns:wpc="http://schemas.microsoft.com/office/word/2010/wordprocessingCanvas" xmlns:cx="http://schemas.microsoft.com/office/drawing/2014/chartex" xmlns:cx1="http://schemas.microsoft.com/office/drawing/2015/9/8/chartex" xmlns:mc="http://schemas.openxmlformats.org/markup-compatibility/2006" xmlns:o="urn:schemas-microsoft-com:office:office" xmlns:r="http://schemas.openxmlformats.org/officeDocument/2006/relationships" xmlns:m="http://schemas.openxmlformats.org/officeDocument/2006/math" xmlns:v="urn:schemas-microsoft-com:vml" xmlns:wp14="http://schemas.microsoft.com/office/word/2010/wordprocessingDrawing" xmlns:wp="http://schemas.openxmlformats.org/drawingml/2006/wordprocessingDrawing" xmlns:w10="urn:schemas-microsoft-com:office:word" xmlns:w="http://schemas.openxmlformats.org/wordprocessingml/2006/main" xmlns:w14="http://schemas.microsoft.com/office/word/2010/wordml" xmlns:w15="http://schemas.microsoft.com/office/word/2012/wordml" xmlns:w16se="http://schemas.microsoft.com/office/word/2015/wordml/symex" xmlns:wpg="http://schemas.microsoft.com/office/word/2010/wordprocessingGroup" xmlns:wpi="http://schemas.microsoft.com/office/word/2010/wordprocessingInk" xmlns:wne="http://schemas.microsoft.com/office/word/2006/wordml" xmlns:wps="http://schemas.microsoft.com/office/word/2010/wordprocessingShape" mc:Ignorable="w14 w15 w16se wp14">
   <w:body>
     <w:p>
       <w:pPr>
@@ -108,9 +108,45 @@
       <w:pPr>
         <w:pStyle w:val="Subtitle"/>
         <w:jc w:val="center"/>
-      </w:pPr>
-      <w:r>
-        <w:t>(formerly of Bricks and Mortar Studio)</w:t>
+        <w:rPr>
+          <w:i/>
+          <w:sz w:val="16"/>
+          <w:rPrChange w:id="2" w:author="Nick Airdo" w:date="2018-09-18T08:05:00Z">
+            <w:rPr/>
+          </w:rPrChange>
+        </w:rPr>
+      </w:pPr>
+      <w:r>
+        <w:rPr>
+          <w:i/>
+          <w:sz w:val="16"/>
+          <w:rPrChange w:id="3" w:author="Nick Airdo" w:date="2018-09-18T08:05:00Z">
+            <w:rPr/>
+          </w:rPrChange>
+        </w:rPr>
+        <w:t>(</w:t>
+      </w:r>
+      <w:ins w:id="4" w:author="Nick Airdo" w:date="2018-09-18T08:05:00Z">
+        <w:r>
+          <w:rPr>
+            <w:i/>
+            <w:sz w:val="16"/>
+            <w:rPrChange w:id="5" w:author="Nick Airdo" w:date="2018-09-18T08:05:00Z">
+              <w:rPr/>
+            </w:rPrChange>
+          </w:rPr>
+          <w:t xml:space="preserve">Taylor Cavaletto, </w:t>
+        </w:r>
+      </w:ins>
+      <w:r>
+        <w:rPr>
+          <w:i/>
+          <w:sz w:val="16"/>
+          <w:rPrChange w:id="6" w:author="Nick Airdo" w:date="2018-09-18T08:05:00Z">
+            <w:rPr/>
+          </w:rPrChange>
+        </w:rPr>
+        <w:t>formerly of Bricks and Mortar Studio)</w:t>
       </w:r>
     </w:p>
     <w:p>
@@ -118,10 +154,10 @@
         <w:pStyle w:val="Subtitle"/>
         <w:jc w:val="center"/>
         <w:rPr>
-          <w:del w:id="2" w:author="Nick Airdo" w:date="2018-09-10T19:13:00Z"/>
-        </w:rPr>
-      </w:pPr>
-      <w:del w:id="3" w:author="Nick Airdo" w:date="2018-09-10T19:13:00Z">
+          <w:del w:id="7" w:author="Nick Airdo" w:date="2018-09-10T19:13:00Z"/>
+        </w:rPr>
+      </w:pPr>
+      <w:del w:id="8" w:author="Nick Airdo" w:date="2018-09-10T19:13:00Z">
         <w:r>
           <w:delText>Central Christian Church</w:delText>
         </w:r>
@@ -148,10 +184,10 @@
         <w:pStyle w:val="Subtitle"/>
         <w:jc w:val="center"/>
         <w:rPr>
-          <w:del w:id="4" w:author="Nick Airdo" w:date="2018-09-10T19:13:00Z"/>
-        </w:rPr>
-      </w:pPr>
-      <w:del w:id="5" w:author="Nick Airdo" w:date="2018-09-10T19:13:00Z">
+          <w:del w:id="9" w:author="Nick Airdo" w:date="2018-09-10T19:13:00Z"/>
+        </w:rPr>
+      </w:pPr>
+      <w:del w:id="10" w:author="Nick Airdo" w:date="2018-09-10T19:13:00Z">
         <w:r>
           <w:delText xml:space="preserve">&amp; </w:delText>
         </w:r>
@@ -162,11 +198,11 @@
         <w:pStyle w:val="Subtitle"/>
         <w:jc w:val="center"/>
         <w:rPr>
-          <w:del w:id="6" w:author="Nick Airdo" w:date="2018-09-10T19:13:00Z"/>
+          <w:del w:id="11" w:author="Nick Airdo" w:date="2018-09-10T19:13:00Z"/>
           <w:color w:val="5B9BD5" w:themeColor="accent1"/>
         </w:rPr>
       </w:pPr>
-      <w:del w:id="7" w:author="Nick Airdo" w:date="2018-09-10T19:13:00Z">
+      <w:del w:id="12" w:author="Nick Airdo" w:date="2018-09-10T19:13:00Z">
         <w:r>
           <w:delText>Bricks and Mortar</w:delText>
         </w:r>
@@ -194,12 +230,12 @@
       </w:r>
     </w:p>
     <w:p>
-      <w:del w:id="8" w:author="Taylor Cavaletto" w:date="2018-09-10T13:31:00Z">
+      <w:del w:id="13" w:author="Taylor Cavaletto" w:date="2018-09-10T13:31:00Z">
         <w:r>
           <w:delText>So</w:delText>
         </w:r>
       </w:del>
-      <w:ins w:id="9" w:author="Taylor Cavaletto" w:date="2018-09-10T13:31:00Z">
+      <w:ins w:id="14" w:author="Taylor Cavaletto" w:date="2018-09-10T13:31:00Z">
         <w:r>
           <w:t>So,</w:t>
         </w:r>
@@ -536,7 +572,7 @@
         </w:rPr>
         <w:t xml:space="preserve">There are several configurable settings for the printable reports in the block settings. For example, you can change the logo that appears in the printed reports. You can also choose which template to use when </w:t>
       </w:r>
-      <w:del w:id="10" w:author="Taylor Cavaletto" w:date="2018-09-10T13:31:00Z">
+      <w:del w:id="15" w:author="Taylor Cavaletto" w:date="2018-09-10T13:31:00Z">
         <w:r>
           <w:rPr>
             <w:rStyle w:val="NoteCallout1Char"/>
@@ -544,7 +580,7 @@
           <w:delText>printing, or</w:delText>
         </w:r>
       </w:del>
-      <w:ins w:id="11" w:author="Taylor Cavaletto" w:date="2018-09-10T13:31:00Z">
+      <w:ins w:id="16" w:author="Taylor Cavaletto" w:date="2018-09-10T13:31:00Z">
         <w:r>
           <w:rPr>
             <w:rStyle w:val="NoteCallout1Char"/>
@@ -558,7 +594,7 @@
         </w:rPr>
         <w:t xml:space="preserve"> create your own using the new Lava Template</w:t>
       </w:r>
-      <w:ins w:id="12" w:author="Nick Airdo" w:date="2018-09-16T17:12:00Z">
+      <w:ins w:id="17" w:author="Nick Airdo" w:date="2018-09-16T17:12:00Z">
         <w:r>
           <w:rPr>
             <w:rStyle w:val="NoteCallout1Char"/>
@@ -854,9 +890,18 @@
       <w:r>
         <w:t>View Mode</w:t>
       </w:r>
-      <w:ins w:id="13" w:author="Nick Airdo" w:date="2018-09-16T17:13:00Z">
+      <w:ins w:id="18" w:author="Nick Airdo" w:date="2018-09-16T17:13:00Z">
         <w:r>
-          <w:t xml:space="preserve"> (v1.3)</w:t>
+          <w:t xml:space="preserve"> </w:t>
+        </w:r>
+        <w:r>
+          <w:rPr>
+            <w:rStyle w:val="NoteCallout1Char"/>
+            <w:rPrChange w:id="19" w:author="Nick Airdo" w:date="2018-09-18T08:13:00Z">
+              <w:rPr/>
+            </w:rPrChange>
+          </w:rPr>
+          <w:t>(v1.3)</w:t>
         </w:r>
       </w:ins>
     </w:p>
@@ -1344,10 +1389,40 @@
         <w:rPr>
           <w:b/>
         </w:rPr>
-        <w:t xml:space="preserve">Save Then Add: </w:t>
-      </w:r>
-      <w:r>
-        <w:t>If you’re adding a lot of resources and locations, click this button to keep the modal open and continue adding new items.</w:t>
+        <w:t>Save Then Add</w:t>
+      </w:r>
+      <w:ins w:id="20" w:author="Nick Airdo" w:date="2018-09-18T08:16:00Z">
+        <w:r>
+          <w:rPr>
+            <w:b/>
+          </w:rPr>
+          <w:t xml:space="preserve"> </w:t>
+        </w:r>
+        <w:bookmarkStart w:id="21" w:name="_GoBack"/>
+        <w:bookmarkEnd w:id="21"/>
+        <w:r>
+          <w:rPr>
+            <w:rStyle w:val="NoteCallout1Char"/>
+          </w:rPr>
+          <w:t>(v1.3)</w:t>
+        </w:r>
+      </w:ins>
+      <w:r>
+        <w:rPr>
+          <w:b/>
+        </w:rPr>
+        <w:t xml:space="preserve">: </w:t>
+      </w:r>
+      <w:r>
+        <w:t xml:space="preserve">If </w:t>
+      </w:r>
+      <w:proofErr w:type="gramStart"/>
+      <w:r>
+        <w:t>you’re</w:t>
+      </w:r>
+      <w:proofErr w:type="gramEnd"/>
+      <w:r>
+        <w:t xml:space="preserve"> adding a lot of resources and locations, click this button to keep the modal open and continue adding new items.</w:t>
       </w:r>
     </w:p>
     <w:p>
@@ -1442,6 +1517,20 @@
         </w:rPr>
         <w:t>Copy Reservation</w:t>
       </w:r>
+      <w:ins w:id="22" w:author="Nick Airdo" w:date="2018-09-18T08:12:00Z">
+        <w:r>
+          <w:rPr>
+            <w:b/>
+          </w:rPr>
+          <w:t xml:space="preserve"> </w:t>
+        </w:r>
+        <w:r>
+          <w:rPr>
+            <w:rStyle w:val="NoteCallout1Char"/>
+          </w:rPr>
+          <w:t>(v1.3)</w:t>
+        </w:r>
+      </w:ins>
       <w:r>
         <w:t>:</w:t>
       </w:r>
@@ -1461,10 +1550,38 @@
         <w:rPr>
           <w:b/>
         </w:rPr>
-        <w:t>Change History:</w:t>
-      </w:r>
-      <w:r>
-        <w:t xml:space="preserve"> Listed here are any changes made to the reservation since it was created. </w:t>
+        <w:t>Change History</w:t>
+      </w:r>
+      <w:ins w:id="23" w:author="Nick Airdo" w:date="2018-09-18T08:15:00Z">
+        <w:r>
+          <w:rPr>
+            <w:b/>
+          </w:rPr>
+          <w:t xml:space="preserve"> </w:t>
+        </w:r>
+        <w:r>
+          <w:rPr>
+            <w:rStyle w:val="NoteCallout1Char"/>
+          </w:rPr>
+          <w:t>(v1.3)</w:t>
+        </w:r>
+      </w:ins>
+      <w:r>
+        <w:rPr>
+          <w:b/>
+        </w:rPr>
+        <w:t>:</w:t>
+      </w:r>
+      <w:r>
+        <w:t xml:space="preserve"> Listed here </w:t>
+      </w:r>
+      <w:proofErr w:type="gramStart"/>
+      <w:r>
+        <w:t>are any changes made</w:t>
+      </w:r>
+      <w:proofErr w:type="gramEnd"/>
+      <w:r>
+        <w:t xml:space="preserve"> to the reservation since it was created. </w:t>
       </w:r>
     </w:p>
     <w:p>
@@ -2197,8 +2314,38 @@
       </w:pPr>
       <w:r>
         <w:lastRenderedPageBreak/>
-        <w:t>Reservation Types</w:t>
-      </w:r>
+        <w:t xml:space="preserve">Reservation </w:t>
+      </w:r>
+      <w:proofErr w:type="gramStart"/>
+      <w:r>
+        <w:t>Types</w:t>
+      </w:r>
+      <w:ins w:id="24" w:author="Nick Airdo" w:date="2018-09-18T08:10:00Z">
+        <w:r>
+          <w:t xml:space="preserve"> </w:t>
+        </w:r>
+      </w:ins>
+      <w:ins w:id="25" w:author="Nick Airdo" w:date="2018-09-18T08:11:00Z">
+        <w:r>
+          <w:rPr>
+            <w:rStyle w:val="NoteCallout1Char"/>
+          </w:rPr>
+          <w:t xml:space="preserve"> </w:t>
+        </w:r>
+        <w:r>
+          <w:rPr>
+            <w:rStyle w:val="NoteCallout1Char"/>
+          </w:rPr>
+          <w:t>(</w:t>
+        </w:r>
+        <w:proofErr w:type="gramEnd"/>
+        <w:r>
+          <w:rPr>
+            <w:rStyle w:val="NoteCallout1Char"/>
+          </w:rPr>
+          <w:t>v1.3)</w:t>
+        </w:r>
+      </w:ins>
     </w:p>
     <w:p>
       <w:r>
@@ -2207,7 +2354,7 @@
       <w:r>
         <w:t xml:space="preserve">As of </w:t>
       </w:r>
-      <w:ins w:id="14" w:author="Nick Airdo" w:date="2018-09-16T17:12:00Z">
+      <w:ins w:id="26" w:author="Nick Airdo" w:date="2018-09-16T17:12:00Z">
         <w:r>
           <w:t>v</w:t>
         </w:r>
@@ -2215,7 +2362,7 @@
       <w:r>
         <w:t>1.3</w:t>
       </w:r>
-      <w:del w:id="15" w:author="Nick Airdo" w:date="2018-09-16T17:12:00Z">
+      <w:del w:id="27" w:author="Nick Airdo" w:date="2018-09-16T17:12:00Z">
         <w:r>
           <w:delText>.0</w:delText>
         </w:r>
@@ -2292,7 +2439,7 @@
           <w:numId w:val="20"/>
         </w:numPr>
         <w:rPr>
-          <w:ins w:id="16" w:author="Taylor Cavaletto" w:date="2018-09-10T13:41:00Z"/>
+          <w:ins w:id="28" w:author="Taylor Cavaletto" w:date="2018-09-10T13:41:00Z"/>
         </w:rPr>
       </w:pPr>
       <w:r>
@@ -2313,7 +2460,7 @@
           <w:numId w:val="20"/>
         </w:numPr>
         <w:rPr>
-          <w:del w:id="17" w:author="Taylor Cavaletto" w:date="2018-09-10T13:41:00Z"/>
+          <w:del w:id="29" w:author="Taylor Cavaletto" w:date="2018-09-10T13:41:00Z"/>
         </w:rPr>
       </w:pPr>
     </w:p>
@@ -2322,18 +2469,28 @@
         <w:pStyle w:val="Heading2"/>
       </w:pPr>
       <w:r>
-        <w:lastRenderedPageBreak/>
         <w:t xml:space="preserve">Reservation </w:t>
       </w:r>
       <w:r>
         <w:t>Type Detail</w:t>
       </w:r>
+      <w:ins w:id="30" w:author="Nick Airdo" w:date="2018-09-18T08:13:00Z">
+        <w:r>
+          <w:t xml:space="preserve"> </w:t>
+        </w:r>
+        <w:r>
+          <w:rPr>
+            <w:rStyle w:val="NoteCallout1Char"/>
+          </w:rPr>
+          <w:t>(v1.3)</w:t>
+        </w:r>
+      </w:ins>
     </w:p>
     <w:p>
       <w:pPr>
         <w:keepNext/>
         <w:rPr>
-          <w:ins w:id="18" w:author="Taylor Cavaletto" w:date="2018-09-10T13:35:00Z"/>
+          <w:ins w:id="31" w:author="Taylor Cavaletto" w:date="2018-09-10T13:35:00Z"/>
         </w:rPr>
       </w:pPr>
       <w:r>
@@ -2342,22 +2499,22 @@
       <w:r>
         <w:t>the settings for your reservation types</w:t>
       </w:r>
-      <w:ins w:id="19" w:author="Taylor Cavaletto" w:date="2018-09-10T13:34:00Z">
+      <w:ins w:id="32" w:author="Taylor Cavaletto" w:date="2018-09-10T13:34:00Z">
         <w:r>
           <w:t>, as well as edit security for them.</w:t>
         </w:r>
       </w:ins>
-      <w:ins w:id="20" w:author="Taylor Cavaletto" w:date="2018-09-10T16:07:00Z">
+      <w:ins w:id="33" w:author="Taylor Cavaletto" w:date="2018-09-10T16:07:00Z">
         <w:r>
           <w:t xml:space="preserve"> Editing security on a reservation type</w:t>
         </w:r>
       </w:ins>
-      <w:ins w:id="21" w:author="Taylor Cavaletto" w:date="2018-09-10T13:37:00Z">
+      <w:ins w:id="34" w:author="Taylor Cavaletto" w:date="2018-09-10T13:37:00Z">
         <w:r>
           <w:t xml:space="preserve"> focuses on who can edit the reservations, and works </w:t>
         </w:r>
       </w:ins>
-      <w:ins w:id="22" w:author="Taylor Cavaletto" w:date="2018-09-10T13:35:00Z">
+      <w:ins w:id="35" w:author="Taylor Cavaletto" w:date="2018-09-10T13:35:00Z">
         <w:r>
           <w:t>as follows:</w:t>
         </w:r>
@@ -2372,10 +2529,10 @@
           <w:numId w:val="21"/>
         </w:numPr>
         <w:rPr>
-          <w:ins w:id="23" w:author="Taylor Cavaletto" w:date="2018-09-10T13:36:00Z"/>
-        </w:rPr>
-      </w:pPr>
-      <w:ins w:id="24" w:author="Taylor Cavaletto" w:date="2018-09-10T13:36:00Z">
+          <w:ins w:id="36" w:author="Taylor Cavaletto" w:date="2018-09-10T13:36:00Z"/>
+        </w:rPr>
+      </w:pPr>
+      <w:ins w:id="37" w:author="Taylor Cavaletto" w:date="2018-09-10T13:36:00Z">
         <w:r>
           <w:rPr>
             <w:b/>
@@ -2386,7 +2543,7 @@
           <w:t xml:space="preserve"> A user can only view these reservations</w:t>
         </w:r>
       </w:ins>
-      <w:del w:id="25" w:author="Taylor Cavaletto" w:date="2018-09-10T13:34:00Z">
+      <w:del w:id="38" w:author="Taylor Cavaletto" w:date="2018-09-10T13:34:00Z">
         <w:r>
           <w:delText>.</w:delText>
         </w:r>
@@ -2401,10 +2558,10 @@
           <w:numId w:val="21"/>
         </w:numPr>
         <w:rPr>
-          <w:ins w:id="26" w:author="Taylor Cavaletto" w:date="2018-09-10T13:38:00Z"/>
-        </w:rPr>
-      </w:pPr>
-      <w:ins w:id="27" w:author="Taylor Cavaletto" w:date="2018-09-10T13:36:00Z">
+          <w:ins w:id="39" w:author="Taylor Cavaletto" w:date="2018-09-10T13:38:00Z"/>
+        </w:rPr>
+      </w:pPr>
+      <w:ins w:id="40" w:author="Taylor Cavaletto" w:date="2018-09-10T13:36:00Z">
         <w:r>
           <w:rPr>
             <w:b/>
@@ -2415,22 +2572,22 @@
           <w:t xml:space="preserve"> A user can create </w:t>
         </w:r>
       </w:ins>
-      <w:ins w:id="28" w:author="Taylor Cavaletto" w:date="2018-09-10T13:39:00Z">
+      <w:ins w:id="41" w:author="Taylor Cavaletto" w:date="2018-09-10T13:39:00Z">
         <w:r>
           <w:t>reservations but</w:t>
         </w:r>
       </w:ins>
-      <w:ins w:id="29" w:author="Taylor Cavaletto" w:date="2018-09-10T13:36:00Z">
+      <w:ins w:id="42" w:author="Taylor Cavaletto" w:date="2018-09-10T13:36:00Z">
         <w:r>
           <w:t xml:space="preserve"> can only edit reservations </w:t>
         </w:r>
       </w:ins>
-      <w:ins w:id="30" w:author="Taylor Cavaletto" w:date="2018-09-10T13:37:00Z">
+      <w:ins w:id="43" w:author="Taylor Cavaletto" w:date="2018-09-10T13:37:00Z">
         <w:r>
           <w:t xml:space="preserve">that they created or that they are the administrative contact </w:t>
         </w:r>
       </w:ins>
-      <w:ins w:id="31" w:author="Taylor Cavaletto" w:date="2018-09-10T13:38:00Z">
+      <w:ins w:id="44" w:author="Taylor Cavaletto" w:date="2018-09-10T13:38:00Z">
         <w:r>
           <w:t>for.</w:t>
         </w:r>
@@ -2444,13 +2601,13 @@
           <w:ilvl w:val="0"/>
           <w:numId w:val="21"/>
         </w:numPr>
-        <w:pPrChange w:id="32" w:author="Taylor Cavaletto" w:date="2018-09-10T13:36:00Z">
+        <w:pPrChange w:id="45" w:author="Taylor Cavaletto" w:date="2018-09-10T13:36:00Z">
           <w:pPr>
             <w:keepNext/>
           </w:pPr>
         </w:pPrChange>
       </w:pPr>
-      <w:ins w:id="33" w:author="Taylor Cavaletto" w:date="2018-09-10T13:38:00Z">
+      <w:ins w:id="46" w:author="Taylor Cavaletto" w:date="2018-09-10T13:38:00Z">
         <w:r>
           <w:rPr>
             <w:b/>
@@ -2461,17 +2618,17 @@
           <w:t>A user can edit any reservations of this</w:t>
         </w:r>
       </w:ins>
-      <w:ins w:id="34" w:author="Taylor Cavaletto" w:date="2018-09-10T13:39:00Z">
+      <w:ins w:id="47" w:author="Taylor Cavaletto" w:date="2018-09-10T13:39:00Z">
         <w:r>
           <w:t xml:space="preserve"> type. By default, people in the Staff and Staff-Like Security Roles have this level of access</w:t>
         </w:r>
       </w:ins>
-      <w:ins w:id="35" w:author="Taylor Cavaletto" w:date="2018-09-14T07:26:00Z">
+      <w:ins w:id="48" w:author="Taylor Cavaletto" w:date="2018-09-14T07:26:00Z">
         <w:r>
           <w:t xml:space="preserve"> in order to maintain existing fu</w:t>
         </w:r>
       </w:ins>
-      <w:ins w:id="36" w:author="Taylor Cavaletto" w:date="2018-09-14T07:27:00Z">
+      <w:ins w:id="49" w:author="Taylor Cavaletto" w:date="2018-09-14T07:27:00Z">
         <w:r>
           <w:t>nctionality from previous versions.</w:t>
         </w:r>
@@ -2480,10 +2637,10 @@
     <w:p>
       <w:pPr>
         <w:rPr>
-          <w:ins w:id="37" w:author="Taylor Cavaletto" w:date="2018-09-10T14:38:00Z"/>
-        </w:rPr>
-      </w:pPr>
-      <w:ins w:id="38" w:author="Nick Airdo" w:date="2018-09-16T18:09:00Z">
+          <w:ins w:id="50" w:author="Taylor Cavaletto" w:date="2018-09-10T14:38:00Z"/>
+        </w:rPr>
+      </w:pPr>
+      <w:ins w:id="51" w:author="Nick Airdo" w:date="2018-09-16T18:09:00Z">
         <w:r>
           <w:rPr>
             <w:noProof/>
@@ -2684,7 +2841,7 @@
       <w:r>
         <w:t>.</w:t>
       </w:r>
-      <w:ins w:id="39" w:author="Taylor Cavaletto" w:date="2018-09-10T13:40:00Z">
+      <w:ins w:id="52" w:author="Taylor Cavaletto" w:date="2018-09-10T13:40:00Z">
         <w:r>
           <w:t xml:space="preserve"> People in this group will have edit access to all reservations of this type.</w:t>
         </w:r>
@@ -2717,7 +2874,7 @@
       <w:r>
         <w:t xml:space="preserve"> section.</w:t>
       </w:r>
-      <w:ins w:id="40" w:author="Taylor Cavaletto" w:date="2018-09-10T13:40:00Z">
+      <w:ins w:id="53" w:author="Taylor Cavaletto" w:date="2018-09-10T13:40:00Z">
         <w:r>
           <w:t xml:space="preserve"> People in this group will have edit access to all reservations of this type.</w:t>
         </w:r>
@@ -2836,22 +2993,22 @@
       <w:r>
         <w:t xml:space="preserve">If you wish to default to a </w:t>
       </w:r>
-      <w:del w:id="41" w:author="Taylor Cavaletto" w:date="2018-09-10T13:41:00Z">
+      <w:del w:id="54" w:author="Taylor Cavaletto" w:date="2018-09-10T13:41:00Z">
         <w:r>
           <w:delText>partic</w:delText>
         </w:r>
       </w:del>
-      <w:ins w:id="42" w:author="Taylor Cavaletto" w:date="2018-09-10T13:41:00Z">
+      <w:ins w:id="55" w:author="Taylor Cavaletto" w:date="2018-09-10T13:41:00Z">
         <w:r>
           <w:t xml:space="preserve">particular </w:t>
         </w:r>
       </w:ins>
-      <w:del w:id="43" w:author="Taylor Cavaletto" w:date="2018-09-10T13:41:00Z">
+      <w:del w:id="56" w:author="Taylor Cavaletto" w:date="2018-09-10T13:41:00Z">
         <w:r>
           <w:delText>ular setup</w:delText>
         </w:r>
       </w:del>
-      <w:ins w:id="44" w:author="Taylor Cavaletto" w:date="2018-09-10T13:41:00Z">
+      <w:ins w:id="57" w:author="Taylor Cavaletto" w:date="2018-09-10T13:41:00Z">
         <w:r>
           <w:t>setup</w:t>
         </w:r>
@@ -3510,46 +3667,55 @@
       <w:r>
         <w:t>.</w:t>
       </w:r>
-      <w:ins w:id="45" w:author="Taylor Cavaletto" w:date="2018-09-17T15:34:00Z">
+      <w:ins w:id="58" w:author="Taylor Cavaletto" w:date="2018-09-17T15:34:00Z">
         <w:r>
           <w:t xml:space="preserve"> </w:t>
         </w:r>
         <w:r>
-          <w:t>When changes are made to the reservation, any approval groups that have taken no action</w:t>
+          <w:t xml:space="preserve">When changes </w:t>
+        </w:r>
+        <w:proofErr w:type="gramStart"/>
+        <w:r>
+          <w:t>are made</w:t>
+        </w:r>
+        <w:proofErr w:type="gramEnd"/>
+        <w:r>
+          <w:t xml:space="preserve"> to the reservation, any approval groups that have taken no action</w:t>
         </w:r>
       </w:ins>
-      <w:ins w:id="46" w:author="Taylor Cavaletto" w:date="2018-09-17T15:35:00Z">
+      <w:ins w:id="59" w:author="Taylor Cavaletto" w:date="2018-09-17T15:35:00Z">
         <w:r>
           <w:t xml:space="preserve"> on their items</w:t>
         </w:r>
       </w:ins>
-      <w:ins w:id="47" w:author="Taylor Cavaletto" w:date="2018-09-17T15:34:00Z">
+      <w:ins w:id="60" w:author="Taylor Cavaletto" w:date="2018-09-17T15:34:00Z">
         <w:r>
           <w:t xml:space="preserve"> </w:t>
         </w:r>
       </w:ins>
-      <w:proofErr w:type="gramStart"/>
-      <w:ins w:id="48" w:author="Taylor Cavaletto" w:date="2018-09-17T15:36:00Z">
+      <w:ins w:id="61" w:author="Taylor Cavaletto" w:date="2018-09-17T15:36:00Z">
         <w:r>
-          <w:t>( have</w:t>
+          <w:t>(</w:t>
         </w:r>
-        <w:proofErr w:type="gramEnd"/>
+        <w:del w:id="62" w:author="Nick Airdo" w:date="2018-09-18T08:10:00Z">
+          <w:r>
+            <w:delText xml:space="preserve"> </w:delText>
+          </w:r>
+        </w:del>
         <w:r>
-          <w:t xml:space="preserve"> not approved or denied them) </w:t>
+          <w:t xml:space="preserve">have not approved or denied them) </w:t>
         </w:r>
       </w:ins>
-      <w:ins w:id="49" w:author="Taylor Cavaletto" w:date="2018-09-17T15:34:00Z">
+      <w:ins w:id="63" w:author="Taylor Cavaletto" w:date="2018-09-17T15:34:00Z">
         <w:r>
           <w:t>will be re-notified by email to approve or deny their location / resource</w:t>
         </w:r>
       </w:ins>
-      <w:ins w:id="50" w:author="Taylor Cavaletto" w:date="2018-09-17T15:36:00Z">
+      <w:ins w:id="64" w:author="Taylor Cavaletto" w:date="2018-09-17T15:36:00Z">
         <w:r>
           <w:t>.</w:t>
         </w:r>
       </w:ins>
-      <w:bookmarkStart w:id="51" w:name="_GoBack"/>
-      <w:bookmarkEnd w:id="51"/>
     </w:p>
     <w:p>
       <w:pPr>
@@ -3938,7 +4104,7 @@
       <w:r>
         <w:t>Report Templates</w:t>
       </w:r>
-      <w:ins w:id="52" w:author="Nick Airdo" w:date="2018-09-16T17:17:00Z">
+      <w:ins w:id="65" w:author="Nick Airdo" w:date="2018-09-16T17:17:00Z">
         <w:r>
           <w:t xml:space="preserve"> </w:t>
         </w:r>
@@ -4580,8 +4746,23 @@
     </w:p>
     <w:p>
       <w:r>
-        <w:t>Simply prefix your issue with “[RR]” for Resource Reservation.</w:t>
-      </w:r>
+        <w:t>Simply prefix your issue with “[RR]” for Resource Reservation</w:t>
+      </w:r>
+      <w:ins w:id="66" w:author="Nick Airdo" w:date="2018-09-18T08:12:00Z">
+        <w:r>
+          <w:t xml:space="preserve"> or “[RM]”</w:t>
+        </w:r>
+      </w:ins>
+      <w:del w:id="67" w:author="Nick Airdo" w:date="2018-09-18T08:12:00Z">
+        <w:r>
+          <w:delText>.</w:delText>
+        </w:r>
+      </w:del>
+      <w:ins w:id="68" w:author="Nick Airdo" w:date="2018-09-18T08:12:00Z">
+        <w:r>
+          <w:t xml:space="preserve"> for Room Management.</w:t>
+        </w:r>
+      </w:ins>
     </w:p>
     <w:p>
       <w:pPr>
@@ -5004,12 +5185,12 @@
       <w:r>
         <w:t xml:space="preserve">, a class </w:t>
       </w:r>
-      <w:del w:id="53" w:author="Nick Airdo" w:date="2018-09-10T19:15:00Z">
+      <w:del w:id="69" w:author="Nick Airdo" w:date="2018-09-10T19:15:00Z">
         <w:r>
           <w:delText>specificly</w:delText>
         </w:r>
       </w:del>
-      <w:ins w:id="54" w:author="Nick Airdo" w:date="2018-09-10T19:15:00Z">
+      <w:ins w:id="70" w:author="Nick Airdo" w:date="2018-09-10T19:15:00Z">
         <w:r>
           <w:t>specifically</w:t>
         </w:r>
@@ -5026,8 +5207,13 @@
           <w:numId w:val="19"/>
         </w:numPr>
       </w:pPr>
-      <w:r>
-        <w:t xml:space="preserve">Int </w:t>
+      <w:proofErr w:type="spellStart"/>
+      <w:r>
+        <w:t>Int</w:t>
+      </w:r>
+      <w:proofErr w:type="spellEnd"/>
+      <w:r>
+        <w:t xml:space="preserve"> </w:t>
       </w:r>
       <w:proofErr w:type="spellStart"/>
       <w:r>
@@ -5325,18 +5511,18 @@
       <w:pPr>
         <w:pStyle w:val="Heading2"/>
       </w:pPr>
-      <w:del w:id="55" w:author="Nick Airdo" w:date="2018-09-10T19:12:00Z">
+      <w:del w:id="71" w:author="Nick Airdo" w:date="2018-09-10T19:12:00Z">
         <w:r>
           <w:lastRenderedPageBreak/>
           <w:delText xml:space="preserve">Model </w:delText>
         </w:r>
       </w:del>
-      <w:ins w:id="56" w:author="Nick Airdo" w:date="2018-09-10T19:12:00Z">
+      <w:ins w:id="72" w:author="Nick Airdo" w:date="2018-09-10T19:12:00Z">
         <w:r>
           <w:t>Entity Relationship Diagram</w:t>
         </w:r>
       </w:ins>
-      <w:del w:id="57" w:author="Nick Airdo" w:date="2018-09-10T19:12:00Z">
+      <w:del w:id="73" w:author="Nick Airdo" w:date="2018-09-10T19:12:00Z">
         <w:r>
           <w:delText>Map</w:delText>
         </w:r>
@@ -5412,7 +5598,7 @@
 </file>
 
 <file path=word/endnotes.xml><?xml version="1.0" encoding="utf-8"?>
-<w:endnotes xmlns:wpc="http://schemas.microsoft.com/office/word/2010/wordprocessingCanvas" xmlns:cx="http://schemas.microsoft.com/office/drawing/2014/chartex" xmlns:cx1="http://schemas.microsoft.com/office/drawing/2015/9/8/chartex" xmlns:cx2="http://schemas.microsoft.com/office/drawing/2015/10/21/chartex" xmlns:cx3="http://schemas.microsoft.com/office/drawing/2016/5/9/chartex" xmlns:cx4="http://schemas.microsoft.com/office/drawing/2016/5/10/chartex" xmlns:cx5="http://schemas.microsoft.com/office/drawing/2016/5/11/chartex" xmlns:cx6="http://schemas.microsoft.com/office/drawing/2016/5/12/chartex" xmlns:cx7="http://schemas.microsoft.com/office/drawing/2016/5/13/chartex" xmlns:cx8="http://schemas.microsoft.com/office/drawing/2016/5/14/chartex" xmlns:mc="http://schemas.openxmlformats.org/markup-compatibility/2006" xmlns:aink="http://schemas.microsoft.com/office/drawing/2016/ink" xmlns:am3d="http://schemas.microsoft.com/office/drawing/2017/model3d" xmlns:o="urn:schemas-microsoft-com:office:office" xmlns:r="http://schemas.openxmlformats.org/officeDocument/2006/relationships" xmlns:m="http://schemas.openxmlformats.org/officeDocument/2006/math" xmlns:v="urn:schemas-microsoft-com:vml" xmlns:wp14="http://schemas.microsoft.com/office/word/2010/wordprocessingDrawing" xmlns:wp="http://schemas.openxmlformats.org/drawingml/2006/wordprocessingDrawing" xmlns:w10="urn:schemas-microsoft-com:office:word" xmlns:w="http://schemas.openxmlformats.org/wordprocessingml/2006/main" xmlns:w14="http://schemas.microsoft.com/office/word/2010/wordml" xmlns:w15="http://schemas.microsoft.com/office/word/2012/wordml" xmlns:w16cid="http://schemas.microsoft.com/office/word/2016/wordml/cid" xmlns:w16se="http://schemas.microsoft.com/office/word/2015/wordml/symex" xmlns:wpg="http://schemas.microsoft.com/office/word/2010/wordprocessingGroup" xmlns:wpi="http://schemas.microsoft.com/office/word/2010/wordprocessingInk" xmlns:wne="http://schemas.microsoft.com/office/word/2006/wordml" xmlns:wps="http://schemas.microsoft.com/office/word/2010/wordprocessingShape" mc:Ignorable="w14 w15 w16se w16cid wp14">
+<w:endnotes xmlns:wpc="http://schemas.microsoft.com/office/word/2010/wordprocessingCanvas" xmlns:cx="http://schemas.microsoft.com/office/drawing/2014/chartex" xmlns:cx1="http://schemas.microsoft.com/office/drawing/2015/9/8/chartex" xmlns:mc="http://schemas.openxmlformats.org/markup-compatibility/2006" xmlns:o="urn:schemas-microsoft-com:office:office" xmlns:r="http://schemas.openxmlformats.org/officeDocument/2006/relationships" xmlns:m="http://schemas.openxmlformats.org/officeDocument/2006/math" xmlns:v="urn:schemas-microsoft-com:vml" xmlns:wp14="http://schemas.microsoft.com/office/word/2010/wordprocessingDrawing" xmlns:wp="http://schemas.openxmlformats.org/drawingml/2006/wordprocessingDrawing" xmlns:w10="urn:schemas-microsoft-com:office:word" xmlns:w="http://schemas.openxmlformats.org/wordprocessingml/2006/main" xmlns:w14="http://schemas.microsoft.com/office/word/2010/wordml" xmlns:w15="http://schemas.microsoft.com/office/word/2012/wordml" xmlns:w16se="http://schemas.microsoft.com/office/word/2015/wordml/symex" xmlns:wpg="http://schemas.microsoft.com/office/word/2010/wordprocessingGroup" xmlns:wpi="http://schemas.microsoft.com/office/word/2010/wordprocessingInk" xmlns:wne="http://schemas.microsoft.com/office/word/2006/wordml" xmlns:wps="http://schemas.microsoft.com/office/word/2010/wordprocessingShape" mc:Ignorable="w14 w15 w16se wp14">
   <w:endnote w:type="separator" w:id="-1">
     <w:p>
       <w:pPr>
@@ -5437,7 +5623,7 @@
 </file>
 
 <file path=word/footer1.xml><?xml version="1.0" encoding="utf-8"?>
-<w:ftr xmlns:wpc="http://schemas.microsoft.com/office/word/2010/wordprocessingCanvas" xmlns:cx="http://schemas.microsoft.com/office/drawing/2014/chartex" xmlns:cx1="http://schemas.microsoft.com/office/drawing/2015/9/8/chartex" xmlns:cx2="http://schemas.microsoft.com/office/drawing/2015/10/21/chartex" xmlns:cx3="http://schemas.microsoft.com/office/drawing/2016/5/9/chartex" xmlns:cx4="http://schemas.microsoft.com/office/drawing/2016/5/10/chartex" xmlns:cx5="http://schemas.microsoft.com/office/drawing/2016/5/11/chartex" xmlns:cx6="http://schemas.microsoft.com/office/drawing/2016/5/12/chartex" xmlns:cx7="http://schemas.microsoft.com/office/drawing/2016/5/13/chartex" xmlns:cx8="http://schemas.microsoft.com/office/drawing/2016/5/14/chartex" xmlns:mc="http://schemas.openxmlformats.org/markup-compatibility/2006" xmlns:aink="http://schemas.microsoft.com/office/drawing/2016/ink" xmlns:am3d="http://schemas.microsoft.com/office/drawing/2017/model3d" xmlns:o="urn:schemas-microsoft-com:office:office" xmlns:r="http://schemas.openxmlformats.org/officeDocument/2006/relationships" xmlns:m="http://schemas.openxmlformats.org/officeDocument/2006/math" xmlns:v="urn:schemas-microsoft-com:vml" xmlns:wp14="http://schemas.microsoft.com/office/word/2010/wordprocessingDrawing" xmlns:wp="http://schemas.openxmlformats.org/drawingml/2006/wordprocessingDrawing" xmlns:w10="urn:schemas-microsoft-com:office:word" xmlns:w="http://schemas.openxmlformats.org/wordprocessingml/2006/main" xmlns:w14="http://schemas.microsoft.com/office/word/2010/wordml" xmlns:w15="http://schemas.microsoft.com/office/word/2012/wordml" xmlns:w16cid="http://schemas.microsoft.com/office/word/2016/wordml/cid" xmlns:w16se="http://schemas.microsoft.com/office/word/2015/wordml/symex" xmlns:wpg="http://schemas.microsoft.com/office/word/2010/wordprocessingGroup" xmlns:wpi="http://schemas.microsoft.com/office/word/2010/wordprocessingInk" xmlns:wne="http://schemas.microsoft.com/office/word/2006/wordml" xmlns:wps="http://schemas.microsoft.com/office/word/2010/wordprocessingShape" mc:Ignorable="w14 w15 w16se w16cid wp14">
+<w:ftr xmlns:wpc="http://schemas.microsoft.com/office/word/2010/wordprocessingCanvas" xmlns:cx="http://schemas.microsoft.com/office/drawing/2014/chartex" xmlns:cx1="http://schemas.microsoft.com/office/drawing/2015/9/8/chartex" xmlns:mc="http://schemas.openxmlformats.org/markup-compatibility/2006" xmlns:o="urn:schemas-microsoft-com:office:office" xmlns:r="http://schemas.openxmlformats.org/officeDocument/2006/relationships" xmlns:m="http://schemas.openxmlformats.org/officeDocument/2006/math" xmlns:v="urn:schemas-microsoft-com:vml" xmlns:wp14="http://schemas.microsoft.com/office/word/2010/wordprocessingDrawing" xmlns:wp="http://schemas.openxmlformats.org/drawingml/2006/wordprocessingDrawing" xmlns:w10="urn:schemas-microsoft-com:office:word" xmlns:w="http://schemas.openxmlformats.org/wordprocessingml/2006/main" xmlns:w14="http://schemas.microsoft.com/office/word/2010/wordml" xmlns:w15="http://schemas.microsoft.com/office/word/2012/wordml" xmlns:w16se="http://schemas.microsoft.com/office/word/2015/wordml/symex" xmlns:wpg="http://schemas.microsoft.com/office/word/2010/wordprocessingGroup" xmlns:wpi="http://schemas.microsoft.com/office/word/2010/wordprocessingInk" xmlns:wne="http://schemas.microsoft.com/office/word/2006/wordml" xmlns:wps="http://schemas.microsoft.com/office/word/2010/wordprocessingShape" mc:Ignorable="w14 w15 w16se wp14">
   <w:tbl>
     <w:tblPr>
       <w:tblW w:w="5022" w:type="pct"/>
@@ -5545,14 +5731,26 @@
             </w:rPr>
             <w:t>.</w:t>
           </w:r>
-          <w:r>
-            <w:rPr>
-              <w:color w:val="5B9BD5" w:themeColor="accent1"/>
-              <w:sz w:val="18"/>
-              <w:szCs w:val="18"/>
-            </w:rPr>
-            <w:t>0</w:t>
-          </w:r>
+          <w:del w:id="74" w:author="Nick Airdo" w:date="2018-09-18T08:05:00Z">
+            <w:r>
+              <w:rPr>
+                <w:color w:val="5B9BD5" w:themeColor="accent1"/>
+                <w:sz w:val="18"/>
+                <w:szCs w:val="18"/>
+              </w:rPr>
+              <w:delText>0</w:delText>
+            </w:r>
+          </w:del>
+          <w:ins w:id="75" w:author="Nick Airdo" w:date="2018-09-18T08:05:00Z">
+            <w:r>
+              <w:rPr>
+                <w:color w:val="5B9BD5" w:themeColor="accent1"/>
+                <w:sz w:val="18"/>
+                <w:szCs w:val="18"/>
+              </w:rPr>
+              <w:t>1</w:t>
+            </w:r>
+          </w:ins>
           <w:r>
             <w:rPr>
               <w:color w:val="5B9BD5" w:themeColor="accent1"/>
@@ -5609,7 +5807,7 @@
             </w:rPr>
             <w:fldChar w:fldCharType="separate"/>
           </w:r>
-          <w:ins w:id="58" w:author="Taylor Cavaletto" w:date="2018-09-17T15:26:00Z">
+          <w:ins w:id="76" w:author="Nick Airdo" w:date="2018-09-18T08:16:00Z">
             <w:r>
               <w:rPr>
                 <w:noProof/>
@@ -5617,11 +5815,11 @@
                 <w:sz w:val="18"/>
                 <w:szCs w:val="18"/>
               </w:rPr>
-              <w:t>9/16/18</w:t>
+              <w:t>9/18/18</w:t>
             </w:r>
           </w:ins>
-          <w:ins w:id="59" w:author="Nick Airdo" w:date="2018-09-16T18:14:00Z">
-            <w:del w:id="60" w:author="Taylor Cavaletto" w:date="2018-09-17T15:26:00Z">
+          <w:ins w:id="77" w:author="Taylor Cavaletto" w:date="2018-09-17T15:26:00Z">
+            <w:del w:id="78" w:author="Nick Airdo" w:date="2018-09-18T08:00:00Z">
               <w:r>
                 <w:rPr>
                   <w:noProof/>
@@ -5633,7 +5831,7 @@
               </w:r>
             </w:del>
           </w:ins>
-          <w:del w:id="61" w:author="Taylor Cavaletto" w:date="2018-09-17T15:26:00Z">
+          <w:del w:id="79" w:author="Nick Airdo" w:date="2018-09-18T08:00:00Z">
             <w:r>
               <w:rPr>
                 <w:noProof/>
@@ -5760,7 +5958,7 @@
 </file>
 
 <file path=word/footnotes.xml><?xml version="1.0" encoding="utf-8"?>
-<w:footnotes xmlns:wpc="http://schemas.microsoft.com/office/word/2010/wordprocessingCanvas" xmlns:cx="http://schemas.microsoft.com/office/drawing/2014/chartex" xmlns:cx1="http://schemas.microsoft.com/office/drawing/2015/9/8/chartex" xmlns:cx2="http://schemas.microsoft.com/office/drawing/2015/10/21/chartex" xmlns:cx3="http://schemas.microsoft.com/office/drawing/2016/5/9/chartex" xmlns:cx4="http://schemas.microsoft.com/office/drawing/2016/5/10/chartex" xmlns:cx5="http://schemas.microsoft.com/office/drawing/2016/5/11/chartex" xmlns:cx6="http://schemas.microsoft.com/office/drawing/2016/5/12/chartex" xmlns:cx7="http://schemas.microsoft.com/office/drawing/2016/5/13/chartex" xmlns:cx8="http://schemas.microsoft.com/office/drawing/2016/5/14/chartex" xmlns:mc="http://schemas.openxmlformats.org/markup-compatibility/2006" xmlns:aink="http://schemas.microsoft.com/office/drawing/2016/ink" xmlns:am3d="http://schemas.microsoft.com/office/drawing/2017/model3d" xmlns:o="urn:schemas-microsoft-com:office:office" xmlns:r="http://schemas.openxmlformats.org/officeDocument/2006/relationships" xmlns:m="http://schemas.openxmlformats.org/officeDocument/2006/math" xmlns:v="urn:schemas-microsoft-com:vml" xmlns:wp14="http://schemas.microsoft.com/office/word/2010/wordprocessingDrawing" xmlns:wp="http://schemas.openxmlformats.org/drawingml/2006/wordprocessingDrawing" xmlns:w10="urn:schemas-microsoft-com:office:word" xmlns:w="http://schemas.openxmlformats.org/wordprocessingml/2006/main" xmlns:w14="http://schemas.microsoft.com/office/word/2010/wordml" xmlns:w15="http://schemas.microsoft.com/office/word/2012/wordml" xmlns:w16cid="http://schemas.microsoft.com/office/word/2016/wordml/cid" xmlns:w16se="http://schemas.microsoft.com/office/word/2015/wordml/symex" xmlns:wpg="http://schemas.microsoft.com/office/word/2010/wordprocessingGroup" xmlns:wpi="http://schemas.microsoft.com/office/word/2010/wordprocessingInk" xmlns:wne="http://schemas.microsoft.com/office/word/2006/wordml" xmlns:wps="http://schemas.microsoft.com/office/word/2010/wordprocessingShape" mc:Ignorable="w14 w15 w16se w16cid wp14">
+<w:footnotes xmlns:wpc="http://schemas.microsoft.com/office/word/2010/wordprocessingCanvas" xmlns:cx="http://schemas.microsoft.com/office/drawing/2014/chartex" xmlns:cx1="http://schemas.microsoft.com/office/drawing/2015/9/8/chartex" xmlns:mc="http://schemas.openxmlformats.org/markup-compatibility/2006" xmlns:o="urn:schemas-microsoft-com:office:office" xmlns:r="http://schemas.openxmlformats.org/officeDocument/2006/relationships" xmlns:m="http://schemas.openxmlformats.org/officeDocument/2006/math" xmlns:v="urn:schemas-microsoft-com:vml" xmlns:wp14="http://schemas.microsoft.com/office/word/2010/wordprocessingDrawing" xmlns:wp="http://schemas.openxmlformats.org/drawingml/2006/wordprocessingDrawing" xmlns:w10="urn:schemas-microsoft-com:office:word" xmlns:w="http://schemas.openxmlformats.org/wordprocessingml/2006/main" xmlns:w14="http://schemas.microsoft.com/office/word/2010/wordml" xmlns:w15="http://schemas.microsoft.com/office/word/2012/wordml" xmlns:w16se="http://schemas.microsoft.com/office/word/2015/wordml/symex" xmlns:wpg="http://schemas.microsoft.com/office/word/2010/wordprocessingGroup" xmlns:wpi="http://schemas.microsoft.com/office/word/2010/wordprocessingInk" xmlns:wne="http://schemas.microsoft.com/office/word/2006/wordml" xmlns:wps="http://schemas.microsoft.com/office/word/2010/wordprocessingShape" mc:Ignorable="w14 w15 w16se wp14">
   <w:footnote w:type="separator" w:id="-1">
     <w:p>
       <w:pPr>
@@ -5785,7 +5983,7 @@
 </file>
 
 <file path=word/numbering.xml><?xml version="1.0" encoding="utf-8"?>
-<w:numbering xmlns:wpc="http://schemas.microsoft.com/office/word/2010/wordprocessingCanvas" xmlns:cx="http://schemas.microsoft.com/office/drawing/2014/chartex" xmlns:cx1="http://schemas.microsoft.com/office/drawing/2015/9/8/chartex" xmlns:cx2="http://schemas.microsoft.com/office/drawing/2015/10/21/chartex" xmlns:cx3="http://schemas.microsoft.com/office/drawing/2016/5/9/chartex" xmlns:cx4="http://schemas.microsoft.com/office/drawing/2016/5/10/chartex" xmlns:cx5="http://schemas.microsoft.com/office/drawing/2016/5/11/chartex" xmlns:cx6="http://schemas.microsoft.com/office/drawing/2016/5/12/chartex" xmlns:cx7="http://schemas.microsoft.com/office/drawing/2016/5/13/chartex" xmlns:cx8="http://schemas.microsoft.com/office/drawing/2016/5/14/chartex" xmlns:mc="http://schemas.openxmlformats.org/markup-compatibility/2006" xmlns:aink="http://schemas.microsoft.com/office/drawing/2016/ink" xmlns:am3d="http://schemas.microsoft.com/office/drawing/2017/model3d" xmlns:o="urn:schemas-microsoft-com:office:office" xmlns:r="http://schemas.openxmlformats.org/officeDocument/2006/relationships" xmlns:m="http://schemas.openxmlformats.org/officeDocument/2006/math" xmlns:v="urn:schemas-microsoft-com:vml" xmlns:wp14="http://schemas.microsoft.com/office/word/2010/wordprocessingDrawing" xmlns:wp="http://schemas.openxmlformats.org/drawingml/2006/wordprocessingDrawing" xmlns:w10="urn:schemas-microsoft-com:office:word" xmlns:w="http://schemas.openxmlformats.org/wordprocessingml/2006/main" xmlns:w14="http://schemas.microsoft.com/office/word/2010/wordml" xmlns:w15="http://schemas.microsoft.com/office/word/2012/wordml" xmlns:w16cid="http://schemas.microsoft.com/office/word/2016/wordml/cid" xmlns:w16se="http://schemas.microsoft.com/office/word/2015/wordml/symex" xmlns:wpg="http://schemas.microsoft.com/office/word/2010/wordprocessingGroup" xmlns:wpi="http://schemas.microsoft.com/office/word/2010/wordprocessingInk" xmlns:wne="http://schemas.microsoft.com/office/word/2006/wordml" xmlns:wps="http://schemas.microsoft.com/office/word/2010/wordprocessingShape" mc:Ignorable="w14 w15 w16se w16cid wp14">
+<w:numbering xmlns:wpc="http://schemas.microsoft.com/office/word/2010/wordprocessingCanvas" xmlns:cx="http://schemas.microsoft.com/office/drawing/2014/chartex" xmlns:cx1="http://schemas.microsoft.com/office/drawing/2015/9/8/chartex" xmlns:mc="http://schemas.openxmlformats.org/markup-compatibility/2006" xmlns:o="urn:schemas-microsoft-com:office:office" xmlns:r="http://schemas.openxmlformats.org/officeDocument/2006/relationships" xmlns:m="http://schemas.openxmlformats.org/officeDocument/2006/math" xmlns:v="urn:schemas-microsoft-com:vml" xmlns:wp14="http://schemas.microsoft.com/office/word/2010/wordprocessingDrawing" xmlns:wp="http://schemas.openxmlformats.org/drawingml/2006/wordprocessingDrawing" xmlns:w10="urn:schemas-microsoft-com:office:word" xmlns:w="http://schemas.openxmlformats.org/wordprocessingml/2006/main" xmlns:w14="http://schemas.microsoft.com/office/word/2010/wordml" xmlns:w15="http://schemas.microsoft.com/office/word/2012/wordml" xmlns:w16se="http://schemas.microsoft.com/office/word/2015/wordml/symex" xmlns:wpg="http://schemas.microsoft.com/office/word/2010/wordprocessingGroup" xmlns:wpi="http://schemas.microsoft.com/office/word/2010/wordprocessingInk" xmlns:wne="http://schemas.microsoft.com/office/word/2006/wordml" xmlns:wps="http://schemas.microsoft.com/office/word/2010/wordprocessingShape" mc:Ignorable="w14 w15 w16se wp14">
   <w:abstractNum w:abstractNumId="0" w15:restartNumberingAfterBreak="0">
     <w:nsid w:val="03EA64F9"/>
     <w:multiLevelType w:val="hybridMultilevel"/>
@@ -7794,7 +7992,7 @@
 </file>
 
 <file path=word/people.xml><?xml version="1.0" encoding="utf-8"?>
-<w15:people xmlns:wpc="http://schemas.microsoft.com/office/word/2010/wordprocessingCanvas" xmlns:cx="http://schemas.microsoft.com/office/drawing/2014/chartex" xmlns:cx1="http://schemas.microsoft.com/office/drawing/2015/9/8/chartex" xmlns:cx2="http://schemas.microsoft.com/office/drawing/2015/10/21/chartex" xmlns:cx3="http://schemas.microsoft.com/office/drawing/2016/5/9/chartex" xmlns:cx4="http://schemas.microsoft.com/office/drawing/2016/5/10/chartex" xmlns:cx5="http://schemas.microsoft.com/office/drawing/2016/5/11/chartex" xmlns:cx6="http://schemas.microsoft.com/office/drawing/2016/5/12/chartex" xmlns:cx7="http://schemas.microsoft.com/office/drawing/2016/5/13/chartex" xmlns:cx8="http://schemas.microsoft.com/office/drawing/2016/5/14/chartex" xmlns:mc="http://schemas.openxmlformats.org/markup-compatibility/2006" xmlns:aink="http://schemas.microsoft.com/office/drawing/2016/ink" xmlns:am3d="http://schemas.microsoft.com/office/drawing/2017/model3d" xmlns:o="urn:schemas-microsoft-com:office:office" xmlns:r="http://schemas.openxmlformats.org/officeDocument/2006/relationships" xmlns:m="http://schemas.openxmlformats.org/officeDocument/2006/math" xmlns:v="urn:schemas-microsoft-com:vml" xmlns:wp14="http://schemas.microsoft.com/office/word/2010/wordprocessingDrawing" xmlns:wp="http://schemas.openxmlformats.org/drawingml/2006/wordprocessingDrawing" xmlns:w10="urn:schemas-microsoft-com:office:word" xmlns:w="http://schemas.openxmlformats.org/wordprocessingml/2006/main" xmlns:w14="http://schemas.microsoft.com/office/word/2010/wordml" xmlns:w15="http://schemas.microsoft.com/office/word/2012/wordml" xmlns:w16cid="http://schemas.microsoft.com/office/word/2016/wordml/cid" xmlns:w16se="http://schemas.microsoft.com/office/word/2015/wordml/symex" xmlns:wpg="http://schemas.microsoft.com/office/word/2010/wordprocessingGroup" xmlns:wpi="http://schemas.microsoft.com/office/word/2010/wordprocessingInk" xmlns:wne="http://schemas.microsoft.com/office/word/2006/wordml" xmlns:wps="http://schemas.microsoft.com/office/word/2010/wordprocessingShape" mc:Ignorable="w14 w15 w16se w16cid wp14">
+<w15:people xmlns:wpc="http://schemas.microsoft.com/office/word/2010/wordprocessingCanvas" xmlns:cx="http://schemas.microsoft.com/office/drawing/2014/chartex" xmlns:cx1="http://schemas.microsoft.com/office/drawing/2015/9/8/chartex" xmlns:mc="http://schemas.openxmlformats.org/markup-compatibility/2006" xmlns:o="urn:schemas-microsoft-com:office:office" xmlns:r="http://schemas.openxmlformats.org/officeDocument/2006/relationships" xmlns:m="http://schemas.openxmlformats.org/officeDocument/2006/math" xmlns:v="urn:schemas-microsoft-com:vml" xmlns:wp14="http://schemas.microsoft.com/office/word/2010/wordprocessingDrawing" xmlns:wp="http://schemas.openxmlformats.org/drawingml/2006/wordprocessingDrawing" xmlns:w10="urn:schemas-microsoft-com:office:word" xmlns:w="http://schemas.openxmlformats.org/wordprocessingml/2006/main" xmlns:w14="http://schemas.microsoft.com/office/word/2010/wordml" xmlns:w15="http://schemas.microsoft.com/office/word/2012/wordml" xmlns:w16se="http://schemas.microsoft.com/office/word/2015/wordml/symex" xmlns:wpg="http://schemas.microsoft.com/office/word/2010/wordprocessingGroup" xmlns:wpi="http://schemas.microsoft.com/office/word/2010/wordprocessingInk" xmlns:wne="http://schemas.microsoft.com/office/word/2006/wordml" xmlns:wps="http://schemas.microsoft.com/office/word/2010/wordprocessingShape" mc:Ignorable="w14 w15 w16se wp14">
   <w15:person w15:author="Taylor Cavaletto">
     <w15:presenceInfo w15:providerId="None" w15:userId="Taylor Cavaletto"/>
   </w15:person>
@@ -7805,7 +8003,7 @@
 </file>
 
 <file path=word/styles.xml><?xml version="1.0" encoding="utf-8"?>
-<w:styles xmlns:mc="http://schemas.openxmlformats.org/markup-compatibility/2006" xmlns:r="http://schemas.openxmlformats.org/officeDocument/2006/relationships" xmlns:w="http://schemas.openxmlformats.org/wordprocessingml/2006/main" xmlns:w14="http://schemas.microsoft.com/office/word/2010/wordml" xmlns:w15="http://schemas.microsoft.com/office/word/2012/wordml" xmlns:w16cid="http://schemas.microsoft.com/office/word/2016/wordml/cid" xmlns:w16se="http://schemas.microsoft.com/office/word/2015/wordml/symex" mc:Ignorable="w14 w15 w16se w16cid">
+<w:styles xmlns:mc="http://schemas.openxmlformats.org/markup-compatibility/2006" xmlns:r="http://schemas.openxmlformats.org/officeDocument/2006/relationships" xmlns:w="http://schemas.openxmlformats.org/wordprocessingml/2006/main" xmlns:w14="http://schemas.microsoft.com/office/word/2010/wordml" xmlns:w15="http://schemas.microsoft.com/office/word/2012/wordml" xmlns:w16se="http://schemas.microsoft.com/office/word/2015/wordml/symex" mc:Ignorable="w14 w15 w16se">
   <w:docDefaults>
     <w:rPrDefault>
       <w:rPr>
@@ -7821,7 +8019,7 @@
       </w:pPr>
     </w:pPrDefault>
   </w:docDefaults>
-  <w:latentStyles w:defLockedState="0" w:defUIPriority="99" w:defSemiHidden="0" w:defUnhideWhenUsed="0" w:defQFormat="0" w:count="375">
+  <w:latentStyles w:defLockedState="0" w:defUIPriority="99" w:defSemiHidden="0" w:defUnhideWhenUsed="0" w:defQFormat="0" w:count="371">
     <w:lsdException w:name="Normal" w:uiPriority="0" w:qFormat="1"/>
     <w:lsdException w:name="heading 1" w:uiPriority="9" w:qFormat="1"/>
     <w:lsdException w:name="heading 2" w:semiHidden="1" w:uiPriority="9" w:unhideWhenUsed="1" w:qFormat="1"/>
@@ -7927,6 +8125,7 @@
     <w:lsdException w:name="HTML Sample" w:semiHidden="1" w:unhideWhenUsed="1"/>
     <w:lsdException w:name="HTML Typewriter" w:semiHidden="1" w:unhideWhenUsed="1"/>
     <w:lsdException w:name="HTML Variable" w:semiHidden="1" w:unhideWhenUsed="1"/>
+    <w:lsdException w:name="Normal Table" w:semiHidden="1" w:unhideWhenUsed="1"/>
     <w:lsdException w:name="annotation subject" w:semiHidden="1" w:unhideWhenUsed="1"/>
     <w:lsdException w:name="No List" w:semiHidden="1" w:unhideWhenUsed="1"/>
     <w:lsdException w:name="Outline List 1" w:semiHidden="1" w:unhideWhenUsed="1"/>
@@ -7970,8 +8169,10 @@
     <w:lsdException w:name="Table Elegant" w:semiHidden="1" w:unhideWhenUsed="1"/>
     <w:lsdException w:name="Table Professional" w:semiHidden="1" w:unhideWhenUsed="1"/>
     <w:lsdException w:name="Table Subtle 1" w:semiHidden="1" w:unhideWhenUsed="1"/>
+    <w:lsdException w:name="Table Subtle 2" w:semiHidden="1" w:unhideWhenUsed="1"/>
     <w:lsdException w:name="Table Web 1" w:semiHidden="1" w:unhideWhenUsed="1"/>
     <w:lsdException w:name="Table Web 2" w:semiHidden="1" w:unhideWhenUsed="1"/>
+    <w:lsdException w:name="Table Web 3" w:semiHidden="1" w:unhideWhenUsed="1"/>
     <w:lsdException w:name="Balloon Text" w:semiHidden="1" w:unhideWhenUsed="1"/>
     <w:lsdException w:name="Table Grid" w:uiPriority="39"/>
     <w:lsdException w:name="Table Theme" w:semiHidden="1" w:unhideWhenUsed="1"/>
@@ -8190,10 +8391,6 @@
     <w:lsdException w:name="List Table 5 Dark Accent 6" w:uiPriority="50"/>
     <w:lsdException w:name="List Table 6 Colorful Accent 6" w:uiPriority="51"/>
     <w:lsdException w:name="List Table 7 Colorful Accent 6" w:uiPriority="52"/>
-    <w:lsdException w:name="Mention" w:semiHidden="1" w:unhideWhenUsed="1"/>
-    <w:lsdException w:name="Smart Hyperlink" w:semiHidden="1" w:unhideWhenUsed="1"/>
-    <w:lsdException w:name="Hashtag" w:semiHidden="1" w:unhideWhenUsed="1"/>
-    <w:lsdException w:name="Unresolved Mention" w:semiHidden="1" w:unhideWhenUsed="1"/>
   </w:latentStyles>
   <w:style w:type="paragraph" w:default="1" w:styleId="Normal">
     <w:name w:val="Normal"/>
@@ -8662,7 +8859,7 @@
 </file>
 
 <file path=word/glossary/document.xml><?xml version="1.0" encoding="utf-8"?>
-<w:glossaryDocument xmlns:wpc="http://schemas.microsoft.com/office/word/2010/wordprocessingCanvas" xmlns:cx="http://schemas.microsoft.com/office/drawing/2014/chartex" xmlns:cx1="http://schemas.microsoft.com/office/drawing/2015/9/8/chartex" xmlns:cx2="http://schemas.microsoft.com/office/drawing/2015/10/21/chartex" xmlns:cx3="http://schemas.microsoft.com/office/drawing/2016/5/9/chartex" xmlns:cx4="http://schemas.microsoft.com/office/drawing/2016/5/10/chartex" xmlns:cx5="http://schemas.microsoft.com/office/drawing/2016/5/11/chartex" xmlns:cx6="http://schemas.microsoft.com/office/drawing/2016/5/12/chartex" xmlns:cx7="http://schemas.microsoft.com/office/drawing/2016/5/13/chartex" xmlns:cx8="http://schemas.microsoft.com/office/drawing/2016/5/14/chartex" xmlns:mc="http://schemas.openxmlformats.org/markup-compatibility/2006" xmlns:aink="http://schemas.microsoft.com/office/drawing/2016/ink" xmlns:am3d="http://schemas.microsoft.com/office/drawing/2017/model3d" xmlns:o="urn:schemas-microsoft-com:office:office" xmlns:r="http://schemas.openxmlformats.org/officeDocument/2006/relationships" xmlns:m="http://schemas.openxmlformats.org/officeDocument/2006/math" xmlns:v="urn:schemas-microsoft-com:vml" xmlns:wp14="http://schemas.microsoft.com/office/word/2010/wordprocessingDrawing" xmlns:wp="http://schemas.openxmlformats.org/drawingml/2006/wordprocessingDrawing" xmlns:w10="urn:schemas-microsoft-com:office:word" xmlns:w="http://schemas.openxmlformats.org/wordprocessingml/2006/main" xmlns:w14="http://schemas.microsoft.com/office/word/2010/wordml" xmlns:w15="http://schemas.microsoft.com/office/word/2012/wordml" xmlns:w16cid="http://schemas.microsoft.com/office/word/2016/wordml/cid" xmlns:w16se="http://schemas.microsoft.com/office/word/2015/wordml/symex" xmlns:wpg="http://schemas.microsoft.com/office/word/2010/wordprocessingGroup" xmlns:wpi="http://schemas.microsoft.com/office/word/2010/wordprocessingInk" xmlns:wne="http://schemas.microsoft.com/office/word/2006/wordml" xmlns:wps="http://schemas.microsoft.com/office/word/2010/wordprocessingShape" mc:Ignorable="w14 w15 w16se w16cid wp14">
+<w:glossaryDocument xmlns:wpc="http://schemas.microsoft.com/office/word/2010/wordprocessingCanvas" xmlns:cx="http://schemas.microsoft.com/office/drawing/2014/chartex" xmlns:cx1="http://schemas.microsoft.com/office/drawing/2015/9/8/chartex" xmlns:mc="http://schemas.openxmlformats.org/markup-compatibility/2006" xmlns:o="urn:schemas-microsoft-com:office:office" xmlns:r="http://schemas.openxmlformats.org/officeDocument/2006/relationships" xmlns:m="http://schemas.openxmlformats.org/officeDocument/2006/math" xmlns:v="urn:schemas-microsoft-com:vml" xmlns:wp14="http://schemas.microsoft.com/office/word/2010/wordprocessingDrawing" xmlns:wp="http://schemas.openxmlformats.org/drawingml/2006/wordprocessingDrawing" xmlns:w10="urn:schemas-microsoft-com:office:word" xmlns:w="http://schemas.openxmlformats.org/wordprocessingml/2006/main" xmlns:w14="http://schemas.microsoft.com/office/word/2010/wordml" xmlns:w15="http://schemas.microsoft.com/office/word/2012/wordml" xmlns:w16se="http://schemas.microsoft.com/office/word/2015/wordml/symex" xmlns:wpg="http://schemas.microsoft.com/office/word/2010/wordprocessingGroup" xmlns:wpi="http://schemas.microsoft.com/office/word/2010/wordprocessingInk" xmlns:wne="http://schemas.microsoft.com/office/word/2006/wordml" xmlns:wps="http://schemas.microsoft.com/office/word/2010/wordprocessingShape" mc:Ignorable="w14 w15 w16se wp14">
   <w:docParts>
     <w:docPart>
       <w:docPartPr>
@@ -8687,7 +8884,7 @@
           <w:r>
             <w:rPr>
               <w:caps/>
-              <w:color w:val="4472C4" w:themeColor="accent1"/>
+              <w:color w:val="5B9BD5" w:themeColor="accent1"/>
               <w:sz w:val="18"/>
               <w:szCs w:val="18"/>
             </w:rPr>
@@ -8701,7 +8898,7 @@
 </file>
 
 <file path=word/glossary/fontTable.xml><?xml version="1.0" encoding="utf-8"?>
-<w:fonts xmlns:mc="http://schemas.openxmlformats.org/markup-compatibility/2006" xmlns:r="http://schemas.openxmlformats.org/officeDocument/2006/relationships" xmlns:w="http://schemas.openxmlformats.org/wordprocessingml/2006/main" xmlns:w14="http://schemas.microsoft.com/office/word/2010/wordml" xmlns:w15="http://schemas.microsoft.com/office/word/2012/wordml" xmlns:w16cid="http://schemas.microsoft.com/office/word/2016/wordml/cid" xmlns:w16se="http://schemas.microsoft.com/office/word/2015/wordml/symex" mc:Ignorable="w14 w15 w16se w16cid">
+<w:fonts xmlns:mc="http://schemas.openxmlformats.org/markup-compatibility/2006" xmlns:r="http://schemas.openxmlformats.org/officeDocument/2006/relationships" xmlns:w="http://schemas.openxmlformats.org/wordprocessingml/2006/main" xmlns:w14="http://schemas.microsoft.com/office/word/2010/wordml" xmlns:w15="http://schemas.microsoft.com/office/word/2012/wordml" xmlns:w16se="http://schemas.microsoft.com/office/word/2015/wordml/symex" mc:Ignorable="w14 w15 w16se">
   <w:font w:name="Symbol">
     <w:panose1 w:val="05050102010706020507"/>
     <w:charset w:val="02"/>
@@ -8755,7 +8952,7 @@
 </file>
 
 <file path=word/glossary/settings.xml><?xml version="1.0" encoding="utf-8"?>
-<w:settings xmlns:mc="http://schemas.openxmlformats.org/markup-compatibility/2006" xmlns:o="urn:schemas-microsoft-com:office:office" xmlns:r="http://schemas.openxmlformats.org/officeDocument/2006/relationships" xmlns:m="http://schemas.openxmlformats.org/officeDocument/2006/math" xmlns:v="urn:schemas-microsoft-com:vml" xmlns:w10="urn:schemas-microsoft-com:office:word" xmlns:w="http://schemas.openxmlformats.org/wordprocessingml/2006/main" xmlns:w14="http://schemas.microsoft.com/office/word/2010/wordml" xmlns:w15="http://schemas.microsoft.com/office/word/2012/wordml" xmlns:w16cid="http://schemas.microsoft.com/office/word/2016/wordml/cid" xmlns:w16se="http://schemas.microsoft.com/office/word/2015/wordml/symex" xmlns:sl="http://schemas.openxmlformats.org/schemaLibrary/2006/main" mc:Ignorable="w14 w15 w16se w16cid">
+<w:settings xmlns:mc="http://schemas.openxmlformats.org/markup-compatibility/2006" xmlns:o="urn:schemas-microsoft-com:office:office" xmlns:r="http://schemas.openxmlformats.org/officeDocument/2006/relationships" xmlns:m="http://schemas.openxmlformats.org/officeDocument/2006/math" xmlns:v="urn:schemas-microsoft-com:vml" xmlns:w10="urn:schemas-microsoft-com:office:word" xmlns:w="http://schemas.openxmlformats.org/wordprocessingml/2006/main" xmlns:w14="http://schemas.microsoft.com/office/word/2010/wordml" xmlns:w15="http://schemas.microsoft.com/office/word/2012/wordml" xmlns:w16se="http://schemas.microsoft.com/office/word/2015/wordml/symex" xmlns:sl="http://schemas.openxmlformats.org/schemaLibrary/2006/main" mc:Ignorable="w14 w15 w16se">
   <w:view w:val="normal"/>
   <w:revisionView w:inkAnnotations="0"/>
   <w:defaultTabStop w:val="720"/>
@@ -8767,7 +8964,6 @@
     <w:compatSetting w:name="enableOpenTypeFeatures" w:uri="http://schemas.microsoft.com/office/word" w:val="1"/>
     <w:compatSetting w:name="doNotFlipMirrorIndents" w:uri="http://schemas.microsoft.com/office/word" w:val="1"/>
     <w:compatSetting w:name="differentiateMultirowTableHeaders" w:uri="http://schemas.microsoft.com/office/word" w:val="1"/>
-    <w:compatSetting w:name="useWord2013TrackBottomHyphenation" w:uri="http://schemas.microsoft.com/office/word" w:val="1"/>
   </w:compat>
   <w:rsids>
     <w:rsidRoot w:val="00407A98"/>
@@ -8779,6 +8975,7 @@
     <w:rsid w:val="00614AC5"/>
     <w:rsid w:val="008A08C2"/>
     <w:rsid w:val="008A716D"/>
+    <w:rsid w:val="008E710E"/>
     <w:rsid w:val="00C03879"/>
     <w:rsid w:val="00C25999"/>
     <w:rsid w:val="00D600AD"/>
@@ -8807,7 +9004,7 @@
 </file>
 
 <file path=word/glossary/styles.xml><?xml version="1.0" encoding="utf-8"?>
-<w:styles xmlns:mc="http://schemas.openxmlformats.org/markup-compatibility/2006" xmlns:r="http://schemas.openxmlformats.org/officeDocument/2006/relationships" xmlns:w="http://schemas.openxmlformats.org/wordprocessingml/2006/main" xmlns:w14="http://schemas.microsoft.com/office/word/2010/wordml" xmlns:w15="http://schemas.microsoft.com/office/word/2012/wordml" xmlns:w16cid="http://schemas.microsoft.com/office/word/2016/wordml/cid" xmlns:w16se="http://schemas.microsoft.com/office/word/2015/wordml/symex" mc:Ignorable="w14 w15 w16se w16cid">
+<w:styles xmlns:mc="http://schemas.openxmlformats.org/markup-compatibility/2006" xmlns:r="http://schemas.openxmlformats.org/officeDocument/2006/relationships" xmlns:w="http://schemas.openxmlformats.org/wordprocessingml/2006/main" xmlns:w14="http://schemas.microsoft.com/office/word/2010/wordml" xmlns:w15="http://schemas.microsoft.com/office/word/2012/wordml" xmlns:w16se="http://schemas.microsoft.com/office/word/2015/wordml/symex" mc:Ignorable="w14 w15 w16se">
   <w:docDefaults>
     <w:rPrDefault>
       <w:rPr>
@@ -8823,7 +9020,7 @@
       </w:pPr>
     </w:pPrDefault>
   </w:docDefaults>
-  <w:latentStyles w:defLockedState="0" w:defUIPriority="99" w:defSemiHidden="0" w:defUnhideWhenUsed="0" w:defQFormat="0" w:count="375">
+  <w:latentStyles w:defLockedState="0" w:defUIPriority="99" w:defSemiHidden="0" w:defUnhideWhenUsed="0" w:defQFormat="0" w:count="371">
     <w:lsdException w:name="Normal" w:uiPriority="0" w:qFormat="1"/>
     <w:lsdException w:name="heading 1" w:uiPriority="9" w:qFormat="1"/>
     <w:lsdException w:name="heading 2" w:semiHidden="1" w:uiPriority="9" w:unhideWhenUsed="1" w:qFormat="1"/>
@@ -8929,6 +9126,7 @@
     <w:lsdException w:name="HTML Sample" w:semiHidden="1" w:unhideWhenUsed="1"/>
     <w:lsdException w:name="HTML Typewriter" w:semiHidden="1" w:unhideWhenUsed="1"/>
     <w:lsdException w:name="HTML Variable" w:semiHidden="1" w:unhideWhenUsed="1"/>
+    <w:lsdException w:name="Normal Table" w:semiHidden="1" w:unhideWhenUsed="1"/>
     <w:lsdException w:name="annotation subject" w:semiHidden="1" w:unhideWhenUsed="1"/>
     <w:lsdException w:name="No List" w:semiHidden="1" w:unhideWhenUsed="1"/>
     <w:lsdException w:name="Outline List 1" w:semiHidden="1" w:unhideWhenUsed="1"/>
@@ -8972,8 +9170,10 @@
     <w:lsdException w:name="Table Elegant" w:semiHidden="1" w:unhideWhenUsed="1"/>
     <w:lsdException w:name="Table Professional" w:semiHidden="1" w:unhideWhenUsed="1"/>
     <w:lsdException w:name="Table Subtle 1" w:semiHidden="1" w:unhideWhenUsed="1"/>
+    <w:lsdException w:name="Table Subtle 2" w:semiHidden="1" w:unhideWhenUsed="1"/>
     <w:lsdException w:name="Table Web 1" w:semiHidden="1" w:unhideWhenUsed="1"/>
     <w:lsdException w:name="Table Web 2" w:semiHidden="1" w:unhideWhenUsed="1"/>
+    <w:lsdException w:name="Table Web 3" w:semiHidden="1" w:unhideWhenUsed="1"/>
     <w:lsdException w:name="Balloon Text" w:semiHidden="1" w:unhideWhenUsed="1"/>
     <w:lsdException w:name="Table Grid" w:uiPriority="39"/>
     <w:lsdException w:name="Table Theme" w:semiHidden="1" w:unhideWhenUsed="1"/>
@@ -9192,10 +9392,6 @@
     <w:lsdException w:name="List Table 5 Dark Accent 6" w:uiPriority="50"/>
     <w:lsdException w:name="List Table 6 Colorful Accent 6" w:uiPriority="51"/>
     <w:lsdException w:name="List Table 7 Colorful Accent 6" w:uiPriority="52"/>
-    <w:lsdException w:name="Mention" w:semiHidden="1" w:unhideWhenUsed="1"/>
-    <w:lsdException w:name="Smart Hyperlink" w:semiHidden="1" w:unhideWhenUsed="1"/>
-    <w:lsdException w:name="Hashtag" w:semiHidden="1" w:unhideWhenUsed="1"/>
-    <w:lsdException w:name="Unresolved Mention" w:semiHidden="1" w:unhideWhenUsed="1"/>
   </w:latentStyles>
   <w:style w:type="paragraph" w:default="1" w:styleId="Normal">
     <w:name w:val="Normal"/>
@@ -9268,7 +9464,7 @@
 </file>
 
 <file path=word/glossary/webSettings.xml><?xml version="1.0" encoding="utf-8"?>
-<w:webSettings xmlns:mc="http://schemas.openxmlformats.org/markup-compatibility/2006" xmlns:r="http://schemas.openxmlformats.org/officeDocument/2006/relationships" xmlns:w="http://schemas.openxmlformats.org/wordprocessingml/2006/main" xmlns:w14="http://schemas.microsoft.com/office/word/2010/wordml" xmlns:w15="http://schemas.microsoft.com/office/word/2012/wordml" xmlns:w16cid="http://schemas.microsoft.com/office/word/2016/wordml/cid" xmlns:w16se="http://schemas.microsoft.com/office/word/2015/wordml/symex" mc:Ignorable="w14 w15 w16se w16cid">
+<w:webSettings xmlns:mc="http://schemas.openxmlformats.org/markup-compatibility/2006" xmlns:r="http://schemas.openxmlformats.org/officeDocument/2006/relationships" xmlns:w="http://schemas.openxmlformats.org/wordprocessingml/2006/main" xmlns:w14="http://schemas.microsoft.com/office/word/2010/wordml" xmlns:w15="http://schemas.microsoft.com/office/word/2012/wordml" xmlns:w16se="http://schemas.microsoft.com/office/word/2015/wordml/symex" mc:Ignorable="w14 w15 w16se">
   <w:optimizeForBrowser/>
   <w:allowPNG/>
 </w:webSettings>
@@ -9540,7 +9736,7 @@
 </file>
 
 <file path=customXml/itemProps1.xml><?xml version="1.0" encoding="utf-8"?>
-<ds:datastoreItem xmlns:ds="http://schemas.openxmlformats.org/officeDocument/2006/customXml" ds:itemID="{22BE8B50-4912-4008-9F3D-86CC6F6A0049}">
+<ds:datastoreItem xmlns:ds="http://schemas.openxmlformats.org/officeDocument/2006/customXml" ds:itemID="{C288038C-AE8A-4032-B29C-7D41694DDEA0}">
   <ds:schemaRefs>
     <ds:schemaRef ds:uri="http://schemas.openxmlformats.org/officeDocument/2006/bibliography"/>
   </ds:schemaRefs>

</xml_diff>

<commit_message>
- Updated cover page of the Room Management admin guide.
</commit_message>
<xml_diff>
--- a/com.centralaz.RoomManagement/Room Management v1.3.0.docx
+++ b/com.centralaz.RoomManagement/Room Management v1.3.0.docx
@@ -109,55 +109,124 @@
         <w:pStyle w:val="Subtitle"/>
         <w:jc w:val="center"/>
         <w:rPr>
-          <w:i/>
-          <w:sz w:val="16"/>
-          <w:rPrChange w:id="2" w:author="Nick Airdo" w:date="2018-09-18T08:05:00Z">
+          <w:rPrChange w:id="2" w:author="Nick Airdo" w:date="2018-09-18T08:26:00Z">
             <w:rPr/>
           </w:rPrChange>
         </w:rPr>
       </w:pPr>
-      <w:r>
-        <w:rPr>
-          <w:i/>
-          <w:sz w:val="16"/>
-          <w:rPrChange w:id="3" w:author="Nick Airdo" w:date="2018-09-18T08:05:00Z">
-            <w:rPr/>
-          </w:rPrChange>
-        </w:rPr>
-        <w:t>(</w:t>
-      </w:r>
-      <w:ins w:id="4" w:author="Nick Airdo" w:date="2018-09-18T08:05:00Z">
+      <w:ins w:id="3" w:author="Nick Airdo" w:date="2018-09-18T08:24:00Z">
         <w:r>
           <w:rPr>
-            <w:i/>
-            <w:sz w:val="16"/>
-            <w:rPrChange w:id="5" w:author="Nick Airdo" w:date="2018-09-18T08:05:00Z">
+            <w:rPrChange w:id="4" w:author="Nick Airdo" w:date="2018-09-18T08:26:00Z">
+              <w:rPr>
+                <w:i/>
+                <w:sz w:val="16"/>
+              </w:rPr>
+            </w:rPrChange>
+          </w:rPr>
+          <w:t>&amp; Arran France</w:t>
+        </w:r>
+      </w:ins>
+      <w:del w:id="5" w:author="Nick Airdo" w:date="2018-09-18T08:24:00Z">
+        <w:r>
+          <w:rPr>
+            <w:rPrChange w:id="6" w:author="Nick Airdo" w:date="2018-09-18T08:26:00Z">
               <w:rPr/>
             </w:rPrChange>
           </w:rPr>
-          <w:t xml:space="preserve">Taylor Cavaletto, </w:t>
+          <w:delText>(</w:delText>
+        </w:r>
+      </w:del>
+      <w:ins w:id="7" w:author="Nick Airdo" w:date="2018-09-18T08:05:00Z">
+        <w:r>
+          <w:rPr>
+            <w:rPrChange w:id="8" w:author="Nick Airdo" w:date="2018-09-18T08:26:00Z">
+              <w:rPr/>
+            </w:rPrChange>
+          </w:rPr>
+          <w:t>,</w:t>
         </w:r>
       </w:ins>
-      <w:r>
-        <w:rPr>
-          <w:i/>
-          <w:sz w:val="16"/>
-          <w:rPrChange w:id="6" w:author="Nick Airdo" w:date="2018-09-18T08:05:00Z">
+      <w:ins w:id="9" w:author="Nick Airdo" w:date="2018-09-18T08:25:00Z">
+        <w:r>
+          <w:rPr>
+            <w:rPrChange w:id="10" w:author="Nick Airdo" w:date="2018-09-18T08:26:00Z">
+              <w:rPr>
+                <w:i/>
+                <w:sz w:val="16"/>
+              </w:rPr>
+            </w:rPrChange>
+          </w:rPr>
+          <w:t xml:space="preserve"> </w:t>
+        </w:r>
+      </w:ins>
+      <w:del w:id="11" w:author="Nick Airdo" w:date="2018-09-18T08:25:00Z">
+        <w:r>
+          <w:rPr>
+            <w:rPrChange w:id="12" w:author="Nick Airdo" w:date="2018-09-18T08:26:00Z">
+              <w:rPr/>
+            </w:rPrChange>
+          </w:rPr>
+          <w:delText xml:space="preserve">formerly of </w:delText>
+        </w:r>
+      </w:del>
+      <w:r>
+        <w:rPr>
+          <w:rPrChange w:id="13" w:author="Nick Airdo" w:date="2018-09-18T08:26:00Z">
             <w:rPr/>
           </w:rPrChange>
         </w:rPr>
-        <w:t>formerly of Bricks and Mortar Studio)</w:t>
-      </w:r>
+        <w:t>Bricks and Mortar Studio</w:t>
+      </w:r>
+      <w:ins w:id="14" w:author="Nick Airdo" w:date="2018-09-18T08:29:00Z">
+        <w:r>
+          <w:br/>
+        </w:r>
+        <w:r>
+          <w:rPr>
+            <w:color w:val="5B9BD5" w:themeColor="accent1"/>
+            <w:sz w:val="18"/>
+            <w:rPrChange w:id="15" w:author="Nick Airdo" w:date="2018-09-18T08:29:00Z">
+              <w:rPr/>
+            </w:rPrChange>
+          </w:rPr>
+          <w:t>bricksandmortarstudio.com</w:t>
+        </w:r>
+      </w:ins>
+      <w:del w:id="16" w:author="Nick Airdo" w:date="2018-09-18T08:25:00Z">
+        <w:r>
+          <w:rPr>
+            <w:color w:val="5B9BD5" w:themeColor="accent1"/>
+            <w:sz w:val="18"/>
+            <w:rPrChange w:id="17" w:author="Nick Airdo" w:date="2018-09-18T08:29:00Z">
+              <w:rPr/>
+            </w:rPrChange>
+          </w:rPr>
+          <w:delText>)</w:delText>
+        </w:r>
+      </w:del>
+      <w:ins w:id="18" w:author="Nick Airdo" w:date="2018-09-18T08:29:00Z">
+        <w:r>
+          <w:rPr>
+            <w:color w:val="5B9BD5" w:themeColor="accent1"/>
+            <w:sz w:val="18"/>
+            <w:rPrChange w:id="19" w:author="Nick Airdo" w:date="2018-09-18T08:29:00Z">
+              <w:rPr/>
+            </w:rPrChange>
+          </w:rPr>
+          <w:t xml:space="preserve"> </w:t>
+        </w:r>
+      </w:ins>
     </w:p>
     <w:p>
       <w:pPr>
         <w:pStyle w:val="Subtitle"/>
         <w:jc w:val="center"/>
         <w:rPr>
-          <w:del w:id="7" w:author="Nick Airdo" w:date="2018-09-10T19:13:00Z"/>
-        </w:rPr>
-      </w:pPr>
-      <w:del w:id="8" w:author="Nick Airdo" w:date="2018-09-10T19:13:00Z">
+          <w:del w:id="20" w:author="Nick Airdo" w:date="2018-09-10T19:13:00Z"/>
+        </w:rPr>
+      </w:pPr>
+      <w:del w:id="21" w:author="Nick Airdo" w:date="2018-09-10T19:13:00Z">
         <w:r>
           <w:delText>Central Christian Church</w:delText>
         </w:r>
@@ -184,10 +253,10 @@
         <w:pStyle w:val="Subtitle"/>
         <w:jc w:val="center"/>
         <w:rPr>
-          <w:del w:id="9" w:author="Nick Airdo" w:date="2018-09-10T19:13:00Z"/>
-        </w:rPr>
-      </w:pPr>
-      <w:del w:id="10" w:author="Nick Airdo" w:date="2018-09-10T19:13:00Z">
+          <w:del w:id="22" w:author="Nick Airdo" w:date="2018-09-10T19:13:00Z"/>
+        </w:rPr>
+      </w:pPr>
+      <w:del w:id="23" w:author="Nick Airdo" w:date="2018-09-10T19:13:00Z">
         <w:r>
           <w:delText xml:space="preserve">&amp; </w:delText>
         </w:r>
@@ -198,11 +267,11 @@
         <w:pStyle w:val="Subtitle"/>
         <w:jc w:val="center"/>
         <w:rPr>
-          <w:del w:id="11" w:author="Nick Airdo" w:date="2018-09-10T19:13:00Z"/>
+          <w:del w:id="24" w:author="Nick Airdo" w:date="2018-09-10T19:13:00Z"/>
           <w:color w:val="5B9BD5" w:themeColor="accent1"/>
         </w:rPr>
       </w:pPr>
-      <w:del w:id="12" w:author="Nick Airdo" w:date="2018-09-10T19:13:00Z">
+      <w:del w:id="25" w:author="Nick Airdo" w:date="2018-09-10T19:13:00Z">
         <w:r>
           <w:delText>Bricks and Mortar</w:delText>
         </w:r>
@@ -228,14 +297,16 @@
       <w:r>
         <w:t>Introduction</w:t>
       </w:r>
-    </w:p>
-    <w:p>
-      <w:del w:id="13" w:author="Taylor Cavaletto" w:date="2018-09-10T13:31:00Z">
+      <w:bookmarkStart w:id="26" w:name="_GoBack"/>
+      <w:bookmarkEnd w:id="26"/>
+    </w:p>
+    <w:p>
+      <w:del w:id="27" w:author="Taylor Cavaletto" w:date="2018-09-10T13:31:00Z">
         <w:r>
           <w:delText>So</w:delText>
         </w:r>
       </w:del>
-      <w:ins w:id="14" w:author="Taylor Cavaletto" w:date="2018-09-10T13:31:00Z">
+      <w:ins w:id="28" w:author="Taylor Cavaletto" w:date="2018-09-10T13:31:00Z">
         <w:r>
           <w:t>So,</w:t>
         </w:r>
@@ -572,7 +643,7 @@
         </w:rPr>
         <w:t xml:space="preserve">There are several configurable settings for the printable reports in the block settings. For example, you can change the logo that appears in the printed reports. You can also choose which template to use when </w:t>
       </w:r>
-      <w:del w:id="15" w:author="Taylor Cavaletto" w:date="2018-09-10T13:31:00Z">
+      <w:del w:id="29" w:author="Taylor Cavaletto" w:date="2018-09-10T13:31:00Z">
         <w:r>
           <w:rPr>
             <w:rStyle w:val="NoteCallout1Char"/>
@@ -580,7 +651,7 @@
           <w:delText>printing, or</w:delText>
         </w:r>
       </w:del>
-      <w:ins w:id="16" w:author="Taylor Cavaletto" w:date="2018-09-10T13:31:00Z">
+      <w:ins w:id="30" w:author="Taylor Cavaletto" w:date="2018-09-10T13:31:00Z">
         <w:r>
           <w:rPr>
             <w:rStyle w:val="NoteCallout1Char"/>
@@ -594,7 +665,7 @@
         </w:rPr>
         <w:t xml:space="preserve"> create your own using the new Lava Template</w:t>
       </w:r>
-      <w:ins w:id="17" w:author="Nick Airdo" w:date="2018-09-16T17:12:00Z">
+      <w:ins w:id="31" w:author="Nick Airdo" w:date="2018-09-16T17:12:00Z">
         <w:r>
           <w:rPr>
             <w:rStyle w:val="NoteCallout1Char"/>
@@ -890,14 +961,14 @@
       <w:r>
         <w:t>View Mode</w:t>
       </w:r>
-      <w:ins w:id="18" w:author="Nick Airdo" w:date="2018-09-16T17:13:00Z">
+      <w:ins w:id="32" w:author="Nick Airdo" w:date="2018-09-16T17:13:00Z">
         <w:r>
           <w:t xml:space="preserve"> </w:t>
         </w:r>
         <w:r>
           <w:rPr>
             <w:rStyle w:val="NoteCallout1Char"/>
-            <w:rPrChange w:id="19" w:author="Nick Airdo" w:date="2018-09-18T08:13:00Z">
+            <w:rPrChange w:id="33" w:author="Nick Airdo" w:date="2018-09-18T08:13:00Z">
               <w:rPr/>
             </w:rPrChange>
           </w:rPr>
@@ -1391,133 +1462,7 @@
         </w:rPr>
         <w:t>Save Then Add</w:t>
       </w:r>
-      <w:ins w:id="20" w:author="Nick Airdo" w:date="2018-09-18T08:16:00Z">
-        <w:r>
-          <w:rPr>
-            <w:b/>
-          </w:rPr>
-          <w:t xml:space="preserve"> </w:t>
-        </w:r>
-        <w:bookmarkStart w:id="21" w:name="_GoBack"/>
-        <w:bookmarkEnd w:id="21"/>
-        <w:r>
-          <w:rPr>
-            <w:rStyle w:val="NoteCallout1Char"/>
-          </w:rPr>
-          <w:t>(v1.3)</w:t>
-        </w:r>
-      </w:ins>
-      <w:r>
-        <w:rPr>
-          <w:b/>
-        </w:rPr>
-        <w:t xml:space="preserve">: </w:t>
-      </w:r>
-      <w:r>
-        <w:t xml:space="preserve">If </w:t>
-      </w:r>
-      <w:proofErr w:type="gramStart"/>
-      <w:r>
-        <w:t>you’re</w:t>
-      </w:r>
-      <w:proofErr w:type="gramEnd"/>
-      <w:r>
-        <w:t xml:space="preserve"> adding a lot of resources and locations, click this button to keep the modal open and continue adding new items.</w:t>
-      </w:r>
-    </w:p>
-    <w:p>
-      <w:pPr>
-        <w:pStyle w:val="ListParagraph"/>
-        <w:numPr>
-          <w:ilvl w:val="0"/>
-          <w:numId w:val="5"/>
-        </w:numPr>
-      </w:pPr>
-      <w:r>
-        <w:rPr>
-          <w:b/>
-        </w:rPr>
-        <w:t>Notes:</w:t>
-      </w:r>
-      <w:r>
-        <w:t xml:space="preserve"> Any additional notes go here.</w:t>
-      </w:r>
-    </w:p>
-    <w:p>
-      <w:pPr>
-        <w:pStyle w:val="ListParagraph"/>
-        <w:numPr>
-          <w:ilvl w:val="0"/>
-          <w:numId w:val="5"/>
-        </w:numPr>
-      </w:pPr>
-      <w:r>
-        <w:rPr>
-          <w:b/>
-        </w:rPr>
-        <w:t xml:space="preserve">Number Attending: </w:t>
-      </w:r>
-      <w:r>
-        <w:t>The number of people you expect to attend this event.</w:t>
-      </w:r>
-    </w:p>
-    <w:p>
-      <w:pPr>
-        <w:pStyle w:val="ListParagraph"/>
-        <w:numPr>
-          <w:ilvl w:val="0"/>
-          <w:numId w:val="5"/>
-        </w:numPr>
-      </w:pPr>
-      <w:r>
-        <w:rPr>
-          <w:b/>
-        </w:rPr>
-        <w:t>Setup Photo</w:t>
-      </w:r>
-      <w:r>
-        <w:rPr>
-          <w:b/>
-        </w:rPr>
-        <w:t xml:space="preserve">: </w:t>
-      </w:r>
-      <w:r>
-        <w:t>An optional photo/image showing the room setup for the event.</w:t>
-      </w:r>
-    </w:p>
-    <w:p>
-      <w:pPr>
-        <w:pStyle w:val="ListParagraph"/>
-        <w:numPr>
-          <w:ilvl w:val="0"/>
-          <w:numId w:val="5"/>
-        </w:numPr>
-      </w:pPr>
-      <w:r>
-        <w:rPr>
-          <w:b/>
-        </w:rPr>
-        <w:t>Additional Questions:</w:t>
-      </w:r>
-      <w:r>
-        <w:t xml:space="preserve"> If any resources or locations being reserved have additional questions configured, they will be displayed here.</w:t>
-      </w:r>
-    </w:p>
-    <w:p>
-      <w:pPr>
-        <w:pStyle w:val="ListParagraph"/>
-        <w:numPr>
-          <w:ilvl w:val="0"/>
-          <w:numId w:val="5"/>
-        </w:numPr>
-      </w:pPr>
-      <w:r>
-        <w:rPr>
-          <w:b/>
-        </w:rPr>
-        <w:t>Copy Reservation</w:t>
-      </w:r>
-      <w:ins w:id="22" w:author="Nick Airdo" w:date="2018-09-18T08:12:00Z">
+      <w:ins w:id="34" w:author="Nick Airdo" w:date="2018-09-18T08:16:00Z">
         <w:r>
           <w:rPr>
             <w:b/>
@@ -1532,10 +1477,21 @@
         </w:r>
       </w:ins>
       <w:r>
-        <w:t>:</w:t>
-      </w:r>
-      <w:r>
-        <w:t xml:space="preserve"> This button will create a duplicate of the reservation for you to edit.</w:t>
+        <w:rPr>
+          <w:b/>
+        </w:rPr>
+        <w:t xml:space="preserve">: </w:t>
+      </w:r>
+      <w:r>
+        <w:t xml:space="preserve">If </w:t>
+      </w:r>
+      <w:proofErr w:type="gramStart"/>
+      <w:r>
+        <w:t>you’re</w:t>
+      </w:r>
+      <w:proofErr w:type="gramEnd"/>
+      <w:r>
+        <w:t xml:space="preserve"> adding a lot of resources and locations, click this button to keep the modal open and continue adding new items.</w:t>
       </w:r>
     </w:p>
     <w:p>
@@ -1550,9 +1506,122 @@
         <w:rPr>
           <w:b/>
         </w:rPr>
+        <w:t>Notes:</w:t>
+      </w:r>
+      <w:r>
+        <w:t xml:space="preserve"> Any additional notes go here.</w:t>
+      </w:r>
+    </w:p>
+    <w:p>
+      <w:pPr>
+        <w:pStyle w:val="ListParagraph"/>
+        <w:numPr>
+          <w:ilvl w:val="0"/>
+          <w:numId w:val="5"/>
+        </w:numPr>
+      </w:pPr>
+      <w:r>
+        <w:rPr>
+          <w:b/>
+        </w:rPr>
+        <w:t xml:space="preserve">Number Attending: </w:t>
+      </w:r>
+      <w:r>
+        <w:t>The number of people you expect to attend this event.</w:t>
+      </w:r>
+    </w:p>
+    <w:p>
+      <w:pPr>
+        <w:pStyle w:val="ListParagraph"/>
+        <w:numPr>
+          <w:ilvl w:val="0"/>
+          <w:numId w:val="5"/>
+        </w:numPr>
+      </w:pPr>
+      <w:r>
+        <w:rPr>
+          <w:b/>
+        </w:rPr>
+        <w:t>Setup Photo</w:t>
+      </w:r>
+      <w:r>
+        <w:rPr>
+          <w:b/>
+        </w:rPr>
+        <w:t xml:space="preserve">: </w:t>
+      </w:r>
+      <w:r>
+        <w:t>An optional photo/image showing the room setup for the event.</w:t>
+      </w:r>
+    </w:p>
+    <w:p>
+      <w:pPr>
+        <w:pStyle w:val="ListParagraph"/>
+        <w:numPr>
+          <w:ilvl w:val="0"/>
+          <w:numId w:val="5"/>
+        </w:numPr>
+      </w:pPr>
+      <w:r>
+        <w:rPr>
+          <w:b/>
+        </w:rPr>
+        <w:t>Additional Questions:</w:t>
+      </w:r>
+      <w:r>
+        <w:t xml:space="preserve"> If any resources or locations being reserved have additional questions configured, they will be displayed here.</w:t>
+      </w:r>
+    </w:p>
+    <w:p>
+      <w:pPr>
+        <w:pStyle w:val="ListParagraph"/>
+        <w:numPr>
+          <w:ilvl w:val="0"/>
+          <w:numId w:val="5"/>
+        </w:numPr>
+      </w:pPr>
+      <w:r>
+        <w:rPr>
+          <w:b/>
+        </w:rPr>
+        <w:t>Copy Reservation</w:t>
+      </w:r>
+      <w:ins w:id="35" w:author="Nick Airdo" w:date="2018-09-18T08:12:00Z">
+        <w:r>
+          <w:rPr>
+            <w:b/>
+          </w:rPr>
+          <w:t xml:space="preserve"> </w:t>
+        </w:r>
+        <w:r>
+          <w:rPr>
+            <w:rStyle w:val="NoteCallout1Char"/>
+          </w:rPr>
+          <w:t>(v1.3)</w:t>
+        </w:r>
+      </w:ins>
+      <w:r>
+        <w:t>:</w:t>
+      </w:r>
+      <w:r>
+        <w:t xml:space="preserve"> This button will create a duplicate of the reservation for you to edit.</w:t>
+      </w:r>
+    </w:p>
+    <w:p>
+      <w:pPr>
+        <w:pStyle w:val="ListParagraph"/>
+        <w:numPr>
+          <w:ilvl w:val="0"/>
+          <w:numId w:val="5"/>
+        </w:numPr>
+      </w:pPr>
+      <w:r>
+        <w:rPr>
+          <w:b/>
+        </w:rPr>
         <w:t>Change History</w:t>
       </w:r>
-      <w:ins w:id="23" w:author="Nick Airdo" w:date="2018-09-18T08:15:00Z">
+      <w:ins w:id="36" w:author="Nick Airdo" w:date="2018-09-18T08:15:00Z">
         <w:r>
           <w:rPr>
             <w:b/>
@@ -2320,12 +2389,12 @@
       <w:r>
         <w:t>Types</w:t>
       </w:r>
-      <w:ins w:id="24" w:author="Nick Airdo" w:date="2018-09-18T08:10:00Z">
+      <w:ins w:id="37" w:author="Nick Airdo" w:date="2018-09-18T08:10:00Z">
         <w:r>
           <w:t xml:space="preserve"> </w:t>
         </w:r>
       </w:ins>
-      <w:ins w:id="25" w:author="Nick Airdo" w:date="2018-09-18T08:11:00Z">
+      <w:ins w:id="38" w:author="Nick Airdo" w:date="2018-09-18T08:11:00Z">
         <w:r>
           <w:rPr>
             <w:rStyle w:val="NoteCallout1Char"/>
@@ -2354,7 +2423,7 @@
       <w:r>
         <w:t xml:space="preserve">As of </w:t>
       </w:r>
-      <w:ins w:id="26" w:author="Nick Airdo" w:date="2018-09-16T17:12:00Z">
+      <w:ins w:id="39" w:author="Nick Airdo" w:date="2018-09-16T17:12:00Z">
         <w:r>
           <w:t>v</w:t>
         </w:r>
@@ -2362,7 +2431,7 @@
       <w:r>
         <w:t>1.3</w:t>
       </w:r>
-      <w:del w:id="27" w:author="Nick Airdo" w:date="2018-09-16T17:12:00Z">
+      <w:del w:id="40" w:author="Nick Airdo" w:date="2018-09-16T17:12:00Z">
         <w:r>
           <w:delText>.0</w:delText>
         </w:r>
@@ -2439,7 +2508,7 @@
           <w:numId w:val="20"/>
         </w:numPr>
         <w:rPr>
-          <w:ins w:id="28" w:author="Taylor Cavaletto" w:date="2018-09-10T13:41:00Z"/>
+          <w:ins w:id="41" w:author="Taylor Cavaletto" w:date="2018-09-10T13:41:00Z"/>
         </w:rPr>
       </w:pPr>
       <w:r>
@@ -2460,7 +2529,7 @@
           <w:numId w:val="20"/>
         </w:numPr>
         <w:rPr>
-          <w:del w:id="29" w:author="Taylor Cavaletto" w:date="2018-09-10T13:41:00Z"/>
+          <w:del w:id="42" w:author="Taylor Cavaletto" w:date="2018-09-10T13:41:00Z"/>
         </w:rPr>
       </w:pPr>
     </w:p>
@@ -2474,7 +2543,7 @@
       <w:r>
         <w:t>Type Detail</w:t>
       </w:r>
-      <w:ins w:id="30" w:author="Nick Airdo" w:date="2018-09-18T08:13:00Z">
+      <w:ins w:id="43" w:author="Nick Airdo" w:date="2018-09-18T08:13:00Z">
         <w:r>
           <w:t xml:space="preserve"> </w:t>
         </w:r>
@@ -2490,7 +2559,7 @@
       <w:pPr>
         <w:keepNext/>
         <w:rPr>
-          <w:ins w:id="31" w:author="Taylor Cavaletto" w:date="2018-09-10T13:35:00Z"/>
+          <w:ins w:id="44" w:author="Taylor Cavaletto" w:date="2018-09-10T13:35:00Z"/>
         </w:rPr>
       </w:pPr>
       <w:r>
@@ -2499,22 +2568,22 @@
       <w:r>
         <w:t>the settings for your reservation types</w:t>
       </w:r>
-      <w:ins w:id="32" w:author="Taylor Cavaletto" w:date="2018-09-10T13:34:00Z">
+      <w:ins w:id="45" w:author="Taylor Cavaletto" w:date="2018-09-10T13:34:00Z">
         <w:r>
           <w:t>, as well as edit security for them.</w:t>
         </w:r>
       </w:ins>
-      <w:ins w:id="33" w:author="Taylor Cavaletto" w:date="2018-09-10T16:07:00Z">
+      <w:ins w:id="46" w:author="Taylor Cavaletto" w:date="2018-09-10T16:07:00Z">
         <w:r>
           <w:t xml:space="preserve"> Editing security on a reservation type</w:t>
         </w:r>
       </w:ins>
-      <w:ins w:id="34" w:author="Taylor Cavaletto" w:date="2018-09-10T13:37:00Z">
+      <w:ins w:id="47" w:author="Taylor Cavaletto" w:date="2018-09-10T13:37:00Z">
         <w:r>
           <w:t xml:space="preserve"> focuses on who can edit the reservations, and works </w:t>
         </w:r>
       </w:ins>
-      <w:ins w:id="35" w:author="Taylor Cavaletto" w:date="2018-09-10T13:35:00Z">
+      <w:ins w:id="48" w:author="Taylor Cavaletto" w:date="2018-09-10T13:35:00Z">
         <w:r>
           <w:t>as follows:</w:t>
         </w:r>
@@ -2529,10 +2598,10 @@
           <w:numId w:val="21"/>
         </w:numPr>
         <w:rPr>
-          <w:ins w:id="36" w:author="Taylor Cavaletto" w:date="2018-09-10T13:36:00Z"/>
-        </w:rPr>
-      </w:pPr>
-      <w:ins w:id="37" w:author="Taylor Cavaletto" w:date="2018-09-10T13:36:00Z">
+          <w:ins w:id="49" w:author="Taylor Cavaletto" w:date="2018-09-10T13:36:00Z"/>
+        </w:rPr>
+      </w:pPr>
+      <w:ins w:id="50" w:author="Taylor Cavaletto" w:date="2018-09-10T13:36:00Z">
         <w:r>
           <w:rPr>
             <w:b/>
@@ -2543,7 +2612,7 @@
           <w:t xml:space="preserve"> A user can only view these reservations</w:t>
         </w:r>
       </w:ins>
-      <w:del w:id="38" w:author="Taylor Cavaletto" w:date="2018-09-10T13:34:00Z">
+      <w:del w:id="51" w:author="Taylor Cavaletto" w:date="2018-09-10T13:34:00Z">
         <w:r>
           <w:delText>.</w:delText>
         </w:r>
@@ -2558,10 +2627,10 @@
           <w:numId w:val="21"/>
         </w:numPr>
         <w:rPr>
-          <w:ins w:id="39" w:author="Taylor Cavaletto" w:date="2018-09-10T13:38:00Z"/>
-        </w:rPr>
-      </w:pPr>
-      <w:ins w:id="40" w:author="Taylor Cavaletto" w:date="2018-09-10T13:36:00Z">
+          <w:ins w:id="52" w:author="Taylor Cavaletto" w:date="2018-09-10T13:38:00Z"/>
+        </w:rPr>
+      </w:pPr>
+      <w:ins w:id="53" w:author="Taylor Cavaletto" w:date="2018-09-10T13:36:00Z">
         <w:r>
           <w:rPr>
             <w:b/>
@@ -2572,22 +2641,22 @@
           <w:t xml:space="preserve"> A user can create </w:t>
         </w:r>
       </w:ins>
-      <w:ins w:id="41" w:author="Taylor Cavaletto" w:date="2018-09-10T13:39:00Z">
+      <w:ins w:id="54" w:author="Taylor Cavaletto" w:date="2018-09-10T13:39:00Z">
         <w:r>
           <w:t>reservations but</w:t>
         </w:r>
       </w:ins>
-      <w:ins w:id="42" w:author="Taylor Cavaletto" w:date="2018-09-10T13:36:00Z">
+      <w:ins w:id="55" w:author="Taylor Cavaletto" w:date="2018-09-10T13:36:00Z">
         <w:r>
           <w:t xml:space="preserve"> can only edit reservations </w:t>
         </w:r>
       </w:ins>
-      <w:ins w:id="43" w:author="Taylor Cavaletto" w:date="2018-09-10T13:37:00Z">
+      <w:ins w:id="56" w:author="Taylor Cavaletto" w:date="2018-09-10T13:37:00Z">
         <w:r>
           <w:t xml:space="preserve">that they created or that they are the administrative contact </w:t>
         </w:r>
       </w:ins>
-      <w:ins w:id="44" w:author="Taylor Cavaletto" w:date="2018-09-10T13:38:00Z">
+      <w:ins w:id="57" w:author="Taylor Cavaletto" w:date="2018-09-10T13:38:00Z">
         <w:r>
           <w:t>for.</w:t>
         </w:r>
@@ -2601,13 +2670,13 @@
           <w:ilvl w:val="0"/>
           <w:numId w:val="21"/>
         </w:numPr>
-        <w:pPrChange w:id="45" w:author="Taylor Cavaletto" w:date="2018-09-10T13:36:00Z">
+        <w:pPrChange w:id="58" w:author="Taylor Cavaletto" w:date="2018-09-10T13:36:00Z">
           <w:pPr>
             <w:keepNext/>
           </w:pPr>
         </w:pPrChange>
       </w:pPr>
-      <w:ins w:id="46" w:author="Taylor Cavaletto" w:date="2018-09-10T13:38:00Z">
+      <w:ins w:id="59" w:author="Taylor Cavaletto" w:date="2018-09-10T13:38:00Z">
         <w:r>
           <w:rPr>
             <w:b/>
@@ -2618,17 +2687,17 @@
           <w:t>A user can edit any reservations of this</w:t>
         </w:r>
       </w:ins>
-      <w:ins w:id="47" w:author="Taylor Cavaletto" w:date="2018-09-10T13:39:00Z">
+      <w:ins w:id="60" w:author="Taylor Cavaletto" w:date="2018-09-10T13:39:00Z">
         <w:r>
           <w:t xml:space="preserve"> type. By default, people in the Staff and Staff-Like Security Roles have this level of access</w:t>
         </w:r>
       </w:ins>
-      <w:ins w:id="48" w:author="Taylor Cavaletto" w:date="2018-09-14T07:26:00Z">
+      <w:ins w:id="61" w:author="Taylor Cavaletto" w:date="2018-09-14T07:26:00Z">
         <w:r>
           <w:t xml:space="preserve"> in order to maintain existing fu</w:t>
         </w:r>
       </w:ins>
-      <w:ins w:id="49" w:author="Taylor Cavaletto" w:date="2018-09-14T07:27:00Z">
+      <w:ins w:id="62" w:author="Taylor Cavaletto" w:date="2018-09-14T07:27:00Z">
         <w:r>
           <w:t>nctionality from previous versions.</w:t>
         </w:r>
@@ -2637,10 +2706,10 @@
     <w:p>
       <w:pPr>
         <w:rPr>
-          <w:ins w:id="50" w:author="Taylor Cavaletto" w:date="2018-09-10T14:38:00Z"/>
-        </w:rPr>
-      </w:pPr>
-      <w:ins w:id="51" w:author="Nick Airdo" w:date="2018-09-16T18:09:00Z">
+          <w:ins w:id="63" w:author="Taylor Cavaletto" w:date="2018-09-10T14:38:00Z"/>
+        </w:rPr>
+      </w:pPr>
+      <w:ins w:id="64" w:author="Nick Airdo" w:date="2018-09-16T18:09:00Z">
         <w:r>
           <w:rPr>
             <w:noProof/>
@@ -2841,7 +2910,7 @@
       <w:r>
         <w:t>.</w:t>
       </w:r>
-      <w:ins w:id="52" w:author="Taylor Cavaletto" w:date="2018-09-10T13:40:00Z">
+      <w:ins w:id="65" w:author="Taylor Cavaletto" w:date="2018-09-10T13:40:00Z">
         <w:r>
           <w:t xml:space="preserve"> People in this group will have edit access to all reservations of this type.</w:t>
         </w:r>
@@ -2874,7 +2943,7 @@
       <w:r>
         <w:t xml:space="preserve"> section.</w:t>
       </w:r>
-      <w:ins w:id="53" w:author="Taylor Cavaletto" w:date="2018-09-10T13:40:00Z">
+      <w:ins w:id="66" w:author="Taylor Cavaletto" w:date="2018-09-10T13:40:00Z">
         <w:r>
           <w:t xml:space="preserve"> People in this group will have edit access to all reservations of this type.</w:t>
         </w:r>
@@ -2993,22 +3062,22 @@
       <w:r>
         <w:t xml:space="preserve">If you wish to default to a </w:t>
       </w:r>
-      <w:del w:id="54" w:author="Taylor Cavaletto" w:date="2018-09-10T13:41:00Z">
+      <w:del w:id="67" w:author="Taylor Cavaletto" w:date="2018-09-10T13:41:00Z">
         <w:r>
           <w:delText>partic</w:delText>
         </w:r>
       </w:del>
-      <w:ins w:id="55" w:author="Taylor Cavaletto" w:date="2018-09-10T13:41:00Z">
+      <w:ins w:id="68" w:author="Taylor Cavaletto" w:date="2018-09-10T13:41:00Z">
         <w:r>
           <w:t xml:space="preserve">particular </w:t>
         </w:r>
       </w:ins>
-      <w:del w:id="56" w:author="Taylor Cavaletto" w:date="2018-09-10T13:41:00Z">
+      <w:del w:id="69" w:author="Taylor Cavaletto" w:date="2018-09-10T13:41:00Z">
         <w:r>
           <w:delText>ular setup</w:delText>
         </w:r>
       </w:del>
-      <w:ins w:id="57" w:author="Taylor Cavaletto" w:date="2018-09-10T13:41:00Z">
+      <w:ins w:id="70" w:author="Taylor Cavaletto" w:date="2018-09-10T13:41:00Z">
         <w:r>
           <w:t>setup</w:t>
         </w:r>
@@ -3667,7 +3736,7 @@
       <w:r>
         <w:t>.</w:t>
       </w:r>
-      <w:ins w:id="58" w:author="Taylor Cavaletto" w:date="2018-09-17T15:34:00Z">
+      <w:ins w:id="71" w:author="Taylor Cavaletto" w:date="2018-09-17T15:34:00Z">
         <w:r>
           <w:t xml:space="preserve"> </w:t>
         </w:r>
@@ -3683,21 +3752,21 @@
           <w:t xml:space="preserve"> to the reservation, any approval groups that have taken no action</w:t>
         </w:r>
       </w:ins>
-      <w:ins w:id="59" w:author="Taylor Cavaletto" w:date="2018-09-17T15:35:00Z">
+      <w:ins w:id="72" w:author="Taylor Cavaletto" w:date="2018-09-17T15:35:00Z">
         <w:r>
           <w:t xml:space="preserve"> on their items</w:t>
         </w:r>
       </w:ins>
-      <w:ins w:id="60" w:author="Taylor Cavaletto" w:date="2018-09-17T15:34:00Z">
+      <w:ins w:id="73" w:author="Taylor Cavaletto" w:date="2018-09-17T15:34:00Z">
         <w:r>
           <w:t xml:space="preserve"> </w:t>
         </w:r>
       </w:ins>
-      <w:ins w:id="61" w:author="Taylor Cavaletto" w:date="2018-09-17T15:36:00Z">
+      <w:ins w:id="74" w:author="Taylor Cavaletto" w:date="2018-09-17T15:36:00Z">
         <w:r>
           <w:t>(</w:t>
         </w:r>
-        <w:del w:id="62" w:author="Nick Airdo" w:date="2018-09-18T08:10:00Z">
+        <w:del w:id="75" w:author="Nick Airdo" w:date="2018-09-18T08:10:00Z">
           <w:r>
             <w:delText xml:space="preserve"> </w:delText>
           </w:r>
@@ -3706,12 +3775,12 @@
           <w:t xml:space="preserve">have not approved or denied them) </w:t>
         </w:r>
       </w:ins>
-      <w:ins w:id="63" w:author="Taylor Cavaletto" w:date="2018-09-17T15:34:00Z">
+      <w:ins w:id="76" w:author="Taylor Cavaletto" w:date="2018-09-17T15:34:00Z">
         <w:r>
           <w:t>will be re-notified by email to approve or deny their location / resource</w:t>
         </w:r>
       </w:ins>
-      <w:ins w:id="64" w:author="Taylor Cavaletto" w:date="2018-09-17T15:36:00Z">
+      <w:ins w:id="77" w:author="Taylor Cavaletto" w:date="2018-09-17T15:36:00Z">
         <w:r>
           <w:t>.</w:t>
         </w:r>
@@ -4104,7 +4173,7 @@
       <w:r>
         <w:t>Report Templates</w:t>
       </w:r>
-      <w:ins w:id="65" w:author="Nick Airdo" w:date="2018-09-16T17:17:00Z">
+      <w:ins w:id="78" w:author="Nick Airdo" w:date="2018-09-16T17:17:00Z">
         <w:r>
           <w:t xml:space="preserve"> </w:t>
         </w:r>
@@ -4748,17 +4817,17 @@
       <w:r>
         <w:t>Simply prefix your issue with “[RR]” for Resource Reservation</w:t>
       </w:r>
-      <w:ins w:id="66" w:author="Nick Airdo" w:date="2018-09-18T08:12:00Z">
+      <w:ins w:id="79" w:author="Nick Airdo" w:date="2018-09-18T08:12:00Z">
         <w:r>
           <w:t xml:space="preserve"> or “[RM]”</w:t>
         </w:r>
       </w:ins>
-      <w:del w:id="67" w:author="Nick Airdo" w:date="2018-09-18T08:12:00Z">
+      <w:del w:id="80" w:author="Nick Airdo" w:date="2018-09-18T08:12:00Z">
         <w:r>
           <w:delText>.</w:delText>
         </w:r>
       </w:del>
-      <w:ins w:id="68" w:author="Nick Airdo" w:date="2018-09-18T08:12:00Z">
+      <w:ins w:id="81" w:author="Nick Airdo" w:date="2018-09-18T08:12:00Z">
         <w:r>
           <w:t xml:space="preserve"> for Room Management.</w:t>
         </w:r>
@@ -5185,12 +5254,12 @@
       <w:r>
         <w:t xml:space="preserve">, a class </w:t>
       </w:r>
-      <w:del w:id="69" w:author="Nick Airdo" w:date="2018-09-10T19:15:00Z">
+      <w:del w:id="82" w:author="Nick Airdo" w:date="2018-09-10T19:15:00Z">
         <w:r>
           <w:delText>specificly</w:delText>
         </w:r>
       </w:del>
-      <w:ins w:id="70" w:author="Nick Airdo" w:date="2018-09-10T19:15:00Z">
+      <w:ins w:id="83" w:author="Nick Airdo" w:date="2018-09-10T19:15:00Z">
         <w:r>
           <w:t>specifically</w:t>
         </w:r>
@@ -5511,18 +5580,18 @@
       <w:pPr>
         <w:pStyle w:val="Heading2"/>
       </w:pPr>
-      <w:del w:id="71" w:author="Nick Airdo" w:date="2018-09-10T19:12:00Z">
+      <w:del w:id="84" w:author="Nick Airdo" w:date="2018-09-10T19:12:00Z">
         <w:r>
           <w:lastRenderedPageBreak/>
           <w:delText xml:space="preserve">Model </w:delText>
         </w:r>
       </w:del>
-      <w:ins w:id="72" w:author="Nick Airdo" w:date="2018-09-10T19:12:00Z">
+      <w:ins w:id="85" w:author="Nick Airdo" w:date="2018-09-10T19:12:00Z">
         <w:r>
           <w:t>Entity Relationship Diagram</w:t>
         </w:r>
       </w:ins>
-      <w:del w:id="73" w:author="Nick Airdo" w:date="2018-09-10T19:12:00Z">
+      <w:del w:id="86" w:author="Nick Airdo" w:date="2018-09-10T19:12:00Z">
         <w:r>
           <w:delText>Map</w:delText>
         </w:r>
@@ -5731,7 +5800,7 @@
             </w:rPr>
             <w:t>.</w:t>
           </w:r>
-          <w:del w:id="74" w:author="Nick Airdo" w:date="2018-09-18T08:05:00Z">
+          <w:del w:id="87" w:author="Nick Airdo" w:date="2018-09-18T08:05:00Z">
             <w:r>
               <w:rPr>
                 <w:color w:val="5B9BD5" w:themeColor="accent1"/>
@@ -5741,7 +5810,7 @@
               <w:delText>0</w:delText>
             </w:r>
           </w:del>
-          <w:ins w:id="75" w:author="Nick Airdo" w:date="2018-09-18T08:05:00Z">
+          <w:ins w:id="88" w:author="Nick Airdo" w:date="2018-09-18T08:05:00Z">
             <w:r>
               <w:rPr>
                 <w:color w:val="5B9BD5" w:themeColor="accent1"/>
@@ -5807,7 +5876,7 @@
             </w:rPr>
             <w:fldChar w:fldCharType="separate"/>
           </w:r>
-          <w:ins w:id="76" w:author="Nick Airdo" w:date="2018-09-18T08:16:00Z">
+          <w:ins w:id="89" w:author="Nick Airdo" w:date="2018-09-18T08:30:00Z">
             <w:r>
               <w:rPr>
                 <w:noProof/>
@@ -5818,8 +5887,8 @@
               <w:t>9/18/18</w:t>
             </w:r>
           </w:ins>
-          <w:ins w:id="77" w:author="Taylor Cavaletto" w:date="2018-09-17T15:26:00Z">
-            <w:del w:id="78" w:author="Nick Airdo" w:date="2018-09-18T08:00:00Z">
+          <w:ins w:id="90" w:author="Taylor Cavaletto" w:date="2018-09-17T15:26:00Z">
+            <w:del w:id="91" w:author="Nick Airdo" w:date="2018-09-18T08:00:00Z">
               <w:r>
                 <w:rPr>
                   <w:noProof/>
@@ -5831,7 +5900,7 @@
               </w:r>
             </w:del>
           </w:ins>
-          <w:del w:id="79" w:author="Nick Airdo" w:date="2018-09-18T08:00:00Z">
+          <w:del w:id="92" w:author="Nick Airdo" w:date="2018-09-18T08:00:00Z">
             <w:r>
               <w:rPr>
                 <w:noProof/>
@@ -5934,7 +6003,7 @@
               <w:sz w:val="18"/>
               <w:szCs w:val="18"/>
             </w:rPr>
-            <w:t>22</w:t>
+            <w:t>26</w:t>
           </w:r>
           <w:r>
             <w:rPr>
@@ -8967,6 +9036,7 @@
   </w:compat>
   <w:rsids>
     <w:rsidRoot w:val="00407A98"/>
+    <w:rsid w:val="001E39F6"/>
     <w:rsid w:val="00234E6D"/>
     <w:rsid w:val="002C3D4B"/>
     <w:rsid w:val="00356445"/>
@@ -9736,7 +9806,7 @@
 </file>
 
 <file path=customXml/itemProps1.xml><?xml version="1.0" encoding="utf-8"?>
-<ds:datastoreItem xmlns:ds="http://schemas.openxmlformats.org/officeDocument/2006/customXml" ds:itemID="{C288038C-AE8A-4032-B29C-7D41694DDEA0}">
+<ds:datastoreItem xmlns:ds="http://schemas.openxmlformats.org/officeDocument/2006/customXml" ds:itemID="{C6C082F3-090A-4A4C-A493-6DD8E2366284}">
   <ds:schemaRefs>
     <ds:schemaRef ds:uri="http://schemas.openxmlformats.org/officeDocument/2006/bibliography"/>
   </ds:schemaRefs>

</xml_diff>